<commit_message>
judge speed to do
</commit_message>
<xml_diff>
--- a/test3/918106840727_蒋旭钊_实验三.docx
+++ b/test3/918106840727_蒋旭钊_实验三.docx
@@ -1142,20 +1142,310 @@
         </w:rPr>
         <w:t>生成一个NxN的二维网格，随机指定一些格子为障碍， 左下角有辆车（占一个格子）要去右上角，使用A*算法先计算起点到终点的不撞到障碍的最短路径。计算完后， 利用路径上每个点的局部曲率， 以及到周围最近障碍的距离来控制车辆的速度。要求使用模糊逻辑建立曲率小，离障碍距离远，车速快三个模糊集合，构建曲率小——车速快的关系矩阵， 距离远——车速快的关系矩阵， 根据A*路径上每个点实际的曲率和离障碍物的距离，使用模糊推理及过规则合成，得到目标的瞬时速度，车辆按瞬时速度从左下到右上沿着A*路径行驶。</w:t>
       </w:r>
+    </w:p>
+    <w:p>
+      <w:pPr>
+        <w:pStyle w:val="2"/>
+        <w:numPr>
+          <w:ilvl w:val="0"/>
+          <w:numId w:val="1"/>
+        </w:numPr>
+        <w:spacing w:before="135"/>
+        <w:rPr>
+          <w:w w:val="95"/>
+        </w:rPr>
+      </w:pPr>
+      <w:r>
+        <w:rPr>
+          <w:w w:val="95"/>
+        </w:rPr>
+        <w:t>算法介绍</w:t>
+      </w:r>
+    </w:p>
+    <w:p>
+      <w:pPr>
+        <w:numPr>
+          <w:numId w:val="0"/>
+        </w:numPr>
+        <w:ind w:firstLine="420" w:firstLineChars="0"/>
+        <w:rPr>
+          <w:rFonts w:hint="eastAsia" w:ascii="宋体" w:hAnsi="宋体" w:eastAsia="宋体" w:cs="宋体"/>
+          <w:b/>
+          <w:bCs/>
+          <w:kern w:val="2"/>
+          <w:sz w:val="24"/>
+          <w:szCs w:val="24"/>
+          <w:lang w:val="en-US" w:eastAsia="zh-CN" w:bidi="ar-SA"/>
+        </w:rPr>
+      </w:pPr>
+      <w:r>
+        <w:rPr>
+          <w:rFonts w:hint="eastAsia" w:ascii="宋体" w:hAnsi="宋体" w:eastAsia="宋体" w:cs="宋体"/>
+          <w:b/>
+          <w:bCs/>
+          <w:kern w:val="2"/>
+          <w:sz w:val="24"/>
+          <w:szCs w:val="24"/>
+          <w:lang w:val="en-US" w:eastAsia="zh-CN" w:bidi="ar-SA"/>
+        </w:rPr>
+        <w:t>A*算法：</w:t>
+      </w:r>
+    </w:p>
+    <w:p>
+      <w:pPr>
+        <w:pStyle w:val="3"/>
+        <w:numPr>
+          <w:ilvl w:val="0"/>
+          <w:numId w:val="2"/>
+        </w:numPr>
+        <w:spacing w:before="135"/>
+        <w:ind w:left="0" w:leftChars="0" w:firstLine="480" w:firstLineChars="200"/>
+        <w:rPr>
+          <w:rFonts w:hint="default"/>
+          <w:lang w:val="en-US" w:eastAsia="zh-CN"/>
+        </w:rPr>
+      </w:pPr>
+      <w:r>
+        <w:rPr>
+          <w:rFonts w:hint="default"/>
+          <w:lang w:val="en-US" w:eastAsia="zh-CN"/>
+        </w:rPr>
+        <w:t>把起点加入 Open List；</w:t>
+      </w:r>
+    </w:p>
+    <w:p>
+      <w:pPr>
+        <w:pStyle w:val="3"/>
+        <w:numPr>
+          <w:ilvl w:val="0"/>
+          <w:numId w:val="2"/>
+        </w:numPr>
+        <w:spacing w:before="135"/>
+        <w:ind w:left="0" w:leftChars="0" w:firstLine="480" w:firstLineChars="200"/>
+        <w:rPr>
+          <w:rFonts w:hint="default"/>
+          <w:lang w:val="en-US" w:eastAsia="zh-CN"/>
+        </w:rPr>
+      </w:pPr>
+      <w:r>
+        <w:rPr>
+          <w:rFonts w:hint="default"/>
+          <w:lang w:val="en-US" w:eastAsia="zh-CN"/>
+        </w:rPr>
+        <w:t>遍历 Open List中的节点，寻找到当前F值最小的节点，把他作为当前要处理的节点p；</w:t>
+      </w:r>
+    </w:p>
+    <w:p>
+      <w:pPr>
+        <w:pStyle w:val="3"/>
+        <w:numPr>
+          <w:ilvl w:val="0"/>
+          <w:numId w:val="2"/>
+        </w:numPr>
+        <w:spacing w:before="135"/>
+        <w:ind w:left="0" w:leftChars="0" w:firstLine="480" w:firstLineChars="200"/>
+        <w:rPr>
+          <w:rFonts w:hint="default"/>
+          <w:lang w:val="en-US" w:eastAsia="zh-CN"/>
+        </w:rPr>
+      </w:pPr>
+      <w:r>
+        <w:rPr>
+          <w:rFonts w:hint="default"/>
+          <w:lang w:val="en-US" w:eastAsia="zh-CN"/>
+        </w:rPr>
+        <w:t>把这个节点从 Open List中删除并放入Close List中；</w:t>
+      </w:r>
+    </w:p>
+    <w:p>
+      <w:pPr>
+        <w:pStyle w:val="3"/>
+        <w:numPr>
+          <w:ilvl w:val="0"/>
+          <w:numId w:val="2"/>
+        </w:numPr>
+        <w:spacing w:before="135"/>
+        <w:ind w:left="0" w:leftChars="0" w:firstLine="480" w:firstLineChars="200"/>
+        <w:rPr>
+          <w:rFonts w:hint="default"/>
+          <w:lang w:val="en-US" w:eastAsia="zh-CN"/>
+        </w:rPr>
+      </w:pPr>
+      <w:r>
+        <w:rPr>
+          <w:rFonts w:hint="default"/>
+          <w:lang w:val="en-US" w:eastAsia="zh-CN"/>
+        </w:rPr>
+        <w:t>遍历节点p的每一个相邻节点s，如果节点s在Close List中，则忽略对节点s的判定。如果s既不在 Open List里又不在Close List 里，则把s加入 Open List中，并且把节点p设置为节点s的父方格，计算节点s的 F ， G 和 H 值。如果节点s已经在 Open List中，检查这条路径 ( 即经由节点p到达节点s ) 是否更好，用 G 值作参考。更小的 G 值表示这是更好的路径，如果经过p到达节点s的路径更优，则把</w:t>
+      </w:r>
       <w:bookmarkStart w:id="0" w:name="_GoBack"/>
       <w:bookmarkEnd w:id="0"/>
-    </w:p>
-    <w:p>
-      <w:pPr>
-        <w:pStyle w:val="2"/>
+      <w:r>
+        <w:rPr>
+          <w:rFonts w:hint="default"/>
+          <w:lang w:val="en-US" w:eastAsia="zh-CN"/>
+        </w:rPr>
+        <w:t>s的父亲设置为p，并重新计算它的 G 和 F 值，如果原来的路径更优，则保持节点s的F、G、H值以及父节点的值。</w:t>
+      </w:r>
+    </w:p>
+    <w:p>
+      <w:pPr>
+        <w:pStyle w:val="3"/>
+        <w:numPr>
+          <w:ilvl w:val="0"/>
+          <w:numId w:val="2"/>
+        </w:numPr>
         <w:spacing w:before="135"/>
-      </w:pPr>
-      <w:r>
-        <w:rPr>
-          <w:w w:val="95"/>
-        </w:rPr>
-        <w:t>二．算法介绍</w:t>
-      </w:r>
+        <w:ind w:left="0" w:leftChars="0" w:firstLine="480" w:firstLineChars="200"/>
+        <w:rPr>
+          <w:rFonts w:hint="default"/>
+          <w:lang w:val="en-US" w:eastAsia="zh-CN"/>
+        </w:rPr>
+      </w:pPr>
+      <w:r>
+        <w:rPr>
+          <w:rFonts w:hint="default"/>
+          <w:lang w:val="en-US" w:eastAsia="zh-CN"/>
+        </w:rPr>
+        <w:t>若 Open List为空，则没有找到目标最短路，查找失败。</w:t>
+      </w:r>
+    </w:p>
+    <w:p>
+      <w:pPr>
+        <w:pStyle w:val="3"/>
+        <w:numPr>
+          <w:ilvl w:val="0"/>
+          <w:numId w:val="2"/>
+        </w:numPr>
+        <w:spacing w:before="135"/>
+        <w:ind w:left="0" w:leftChars="0" w:firstLine="480" w:firstLineChars="200"/>
+        <w:rPr>
+          <w:rFonts w:hint="default"/>
+          <w:lang w:val="en-US" w:eastAsia="zh-CN"/>
+        </w:rPr>
+      </w:pPr>
+      <w:r>
+        <w:rPr>
+          <w:rFonts w:hint="default"/>
+          <w:lang w:val="en-US" w:eastAsia="zh-CN"/>
+        </w:rPr>
+        <w:t>Open List不为空，遍历 Open List，若F值最小的节点为目标节点，则找到目标最短路，否则返回第2步。（原blog中错误的地方）</w:t>
+      </w:r>
+    </w:p>
+    <w:p>
+      <w:pPr>
+        <w:pStyle w:val="3"/>
+        <w:numPr>
+          <w:ilvl w:val="0"/>
+          <w:numId w:val="2"/>
+        </w:numPr>
+        <w:spacing w:before="135"/>
+        <w:ind w:left="0" w:leftChars="0" w:firstLine="480" w:firstLineChars="200"/>
+        <w:rPr>
+          <w:rFonts w:hint="default"/>
+          <w:lang w:val="en-US" w:eastAsia="zh-CN"/>
+        </w:rPr>
+      </w:pPr>
+      <w:r>
+        <w:rPr>
+          <w:rFonts w:hint="default"/>
+          <w:lang w:val="en-US" w:eastAsia="zh-CN"/>
+        </w:rPr>
+        <w:t>从终点开始，每个节点沿着父节点移动直至起点，即得到路径信息。</w:t>
+      </w:r>
+    </w:p>
+    <w:p>
+      <w:pPr>
+        <w:pStyle w:val="3"/>
+        <w:widowControl w:val="0"/>
+        <w:numPr>
+          <w:numId w:val="0"/>
+        </w:numPr>
+        <w:spacing w:before="135"/>
+        <w:jc w:val="both"/>
+        <w:rPr>
+          <w:rFonts w:hint="default"/>
+          <w:lang w:val="en-US" w:eastAsia="zh-CN"/>
+        </w:rPr>
+      </w:pPr>
+    </w:p>
+    <w:p>
+      <w:pPr>
+        <w:pStyle w:val="3"/>
+        <w:widowControl w:val="0"/>
+        <w:numPr>
+          <w:numId w:val="0"/>
+        </w:numPr>
+        <w:spacing w:before="135"/>
+        <w:ind w:firstLine="420" w:firstLineChars="0"/>
+        <w:jc w:val="both"/>
+        <w:rPr>
+          <w:rFonts w:hint="eastAsia"/>
+          <w:b/>
+          <w:bCs/>
+          <w:lang w:val="en-US" w:eastAsia="zh-CN"/>
+        </w:rPr>
+      </w:pPr>
+      <w:r>
+        <w:rPr>
+          <w:rFonts w:hint="default"/>
+          <w:b/>
+          <w:bCs/>
+          <w:lang w:val="en-US" w:eastAsia="zh-CN"/>
+        </w:rPr>
+        <w:t>模糊推理</w:t>
+      </w:r>
+      <w:r>
+        <w:rPr>
+          <w:rFonts w:hint="eastAsia"/>
+          <w:b/>
+          <w:bCs/>
+          <w:lang w:val="en-US" w:eastAsia="zh-CN"/>
+        </w:rPr>
+        <w:t>：</w:t>
+      </w:r>
+    </w:p>
+    <w:p>
+      <w:pPr>
+        <w:pStyle w:val="3"/>
+        <w:widowControl w:val="0"/>
+        <w:numPr>
+          <w:numId w:val="0"/>
+        </w:numPr>
+        <w:spacing w:before="135"/>
+        <w:ind w:firstLine="420" w:firstLineChars="0"/>
+        <w:jc w:val="both"/>
+        <w:rPr>
+          <w:rFonts w:hint="default"/>
+          <w:b/>
+          <w:bCs/>
+          <w:lang w:val="en-US" w:eastAsia="zh-CN"/>
+        </w:rPr>
+      </w:pPr>
+      <w:r>
+        <w:rPr>
+          <w:rFonts w:hint="eastAsia"/>
+          <w:lang w:val="en-US" w:eastAsia="zh-CN"/>
+        </w:rPr>
+        <w:t>当前有条件论域和结论论域，得到条件论域到结论论域的模糊关系矩阵R。通过输入的条件模糊向量于模糊关系R的合成进行模糊推理，得到结论的模糊向量，然后采用适当的决策规则，将模糊结论转换为精准量。</w:t>
+      </w:r>
+    </w:p>
+    <w:p>
+      <w:pPr>
+        <w:numPr>
+          <w:numId w:val="0"/>
+        </w:numPr>
+        <w:ind w:firstLine="420" w:firstLineChars="0"/>
+        <w:rPr>
+          <w:rFonts w:hint="default" w:ascii="宋体" w:hAnsi="宋体" w:eastAsia="宋体" w:cs="宋体"/>
+          <w:b/>
+          <w:bCs/>
+          <w:kern w:val="2"/>
+          <w:sz w:val="24"/>
+          <w:szCs w:val="24"/>
+          <w:lang w:val="en-US" w:eastAsia="zh-CN" w:bidi="ar-SA"/>
+        </w:rPr>
+      </w:pPr>
     </w:p>
     <w:p>
       <w:pPr>
@@ -1287,6 +1577,50 @@
     </w:sectPr>
   </w:body>
 </w:document>
+</file>
+
+<file path=word/numbering.xml><?xml version="1.0" encoding="utf-8"?>
+<w:numbering xmlns:wpc="http://schemas.microsoft.com/office/word/2010/wordprocessingCanvas" xmlns:mc="http://schemas.openxmlformats.org/markup-compatibility/2006" xmlns:o="urn:schemas-microsoft-com:office:office" xmlns:r="http://schemas.openxmlformats.org/officeDocument/2006/relationships" xmlns:m="http://schemas.openxmlformats.org/officeDocument/2006/math" xmlns:v="urn:schemas-microsoft-com:vml" xmlns:wp14="http://schemas.microsoft.com/office/word/2010/wordprocessingDrawing" xmlns:wp="http://schemas.openxmlformats.org/drawingml/2006/wordprocessingDrawing" xmlns:w10="urn:schemas-microsoft-com:office:word" xmlns:w="http://schemas.openxmlformats.org/wordprocessingml/2006/main" xmlns:w14="http://schemas.microsoft.com/office/word/2010/wordml" xmlns:wpg="http://schemas.microsoft.com/office/word/2010/wordprocessingGroup" xmlns:wpi="http://schemas.microsoft.com/office/word/2010/wordprocessingInk" xmlns:wne="http://schemas.microsoft.com/office/word/2006/wordml" xmlns:wps="http://schemas.microsoft.com/office/word/2010/wordprocessingShape" xmlns:wpsCustomData="http://www.wps.cn/officeDocument/2013/wpsCustomData" mc:Ignorable="w14 wp14">
+  <w:abstractNum w:abstractNumId="0">
+    <w:nsid w:val="E6282140"/>
+    <w:multiLevelType w:val="singleLevel"/>
+    <w:tmpl w:val="E6282140"/>
+    <w:lvl w:ilvl="0" w:tentative="0">
+      <w:start w:val="2"/>
+      <w:numFmt w:val="chineseCounting"/>
+      <w:suff w:val="nothing"/>
+      <w:lvlText w:val="%1．"/>
+      <w:lvlJc w:val="left"/>
+      <w:rPr>
+        <w:rFonts w:hint="eastAsia"/>
+      </w:rPr>
+    </w:lvl>
+  </w:abstractNum>
+  <w:abstractNum w:abstractNumId="1">
+    <w:nsid w:val="68AD500F"/>
+    <w:multiLevelType w:val="singleLevel"/>
+    <w:tmpl w:val="68AD500F"/>
+    <w:lvl w:ilvl="0" w:tentative="0">
+      <w:start w:val="1"/>
+      <w:numFmt w:val="decimalEnclosedCircleChinese"/>
+      <w:suff w:val="nothing"/>
+      <w:lvlText w:val="%1　"/>
+      <w:lvlJc w:val="left"/>
+      <w:pPr>
+        <w:ind w:left="0" w:firstLine="400"/>
+      </w:pPr>
+      <w:rPr>
+        <w:rFonts w:hint="eastAsia"/>
+      </w:rPr>
+    </w:lvl>
+  </w:abstractNum>
+  <w:num w:numId="1">
+    <w:abstractNumId w:val="0"/>
+  </w:num>
+  <w:num w:numId="2">
+    <w:abstractNumId w:val="1"/>
+  </w:num>
+</w:numbering>
 </file>
 
 <file path=word/styles.xml><?xml version="1.0" encoding="utf-8"?>

</xml_diff>

<commit_message>
finish the report of test3
</commit_message>
<xml_diff>
--- a/test3/918106840727_蒋旭钊_实验三.docx
+++ b/test3/918106840727_蒋旭钊_实验三.docx
@@ -1,6 +1,6 @@
 
 <file path=word/document.xml><?xml version="1.0" encoding="utf-8"?>
-<w:document xmlns:wpc="http://schemas.microsoft.com/office/word/2010/wordprocessingCanvas" xmlns:mc="http://schemas.openxmlformats.org/markup-compatibility/2006" xmlns:o="urn:schemas-microsoft-com:office:office" xmlns:r="http://schemas.openxmlformats.org/officeDocument/2006/relationships" xmlns:m="http://schemas.openxmlformats.org/officeDocument/2006/math" xmlns:v="urn:schemas-microsoft-com:vml" xmlns:wp14="http://schemas.microsoft.com/office/word/2010/wordprocessingDrawing" xmlns:wp="http://schemas.openxmlformats.org/drawingml/2006/wordprocessingDrawing" xmlns:w="http://schemas.openxmlformats.org/wordprocessingml/2006/main" xmlns:w14="http://schemas.microsoft.com/office/word/2010/wordml" xmlns:w10="urn:schemas-microsoft-com:office:word" xmlns:w15="http://schemas.microsoft.com/office/word/2012/wordml" xmlns:wpg="http://schemas.microsoft.com/office/word/2010/wordprocessingGroup" xmlns:wpi="http://schemas.microsoft.com/office/word/2010/wordprocessingInk" xmlns:wne="http://schemas.microsoft.com/office/word/2006/wordml" xmlns:wps="http://schemas.microsoft.com/office/word/2010/wordprocessingShape" xmlns:wpsCustomData="http://www.wps.cn/officeDocument/2013/wpsCustomData" mc:Ignorable="w14 w15 wp14">
+<w:document xmlns:wpc="http://schemas.microsoft.com/office/word/2010/wordprocessingCanvas" xmlns:cx="http://schemas.microsoft.com/office/drawing/2014/chartex" xmlns:cx1="http://schemas.microsoft.com/office/drawing/2015/9/8/chartex" xmlns:cx2="http://schemas.microsoft.com/office/drawing/2015/10/21/chartex" xmlns:cx3="http://schemas.microsoft.com/office/drawing/2016/5/9/chartex" xmlns:cx4="http://schemas.microsoft.com/office/drawing/2016/5/10/chartex" xmlns:cx5="http://schemas.microsoft.com/office/drawing/2016/5/11/chartex" xmlns:cx6="http://schemas.microsoft.com/office/drawing/2016/5/12/chartex" xmlns:cx7="http://schemas.microsoft.com/office/drawing/2016/5/13/chartex" xmlns:cx8="http://schemas.microsoft.com/office/drawing/2016/5/14/chartex" xmlns:mc="http://schemas.openxmlformats.org/markup-compatibility/2006" xmlns:aink="http://schemas.microsoft.com/office/drawing/2016/ink" xmlns:am3d="http://schemas.microsoft.com/office/drawing/2017/model3d" xmlns:o="urn:schemas-microsoft-com:office:office" xmlns:r="http://schemas.openxmlformats.org/officeDocument/2006/relationships" xmlns:m="http://schemas.openxmlformats.org/officeDocument/2006/math" xmlns:v="urn:schemas-microsoft-com:vml" xmlns:wp14="http://schemas.microsoft.com/office/word/2010/wordprocessingDrawing" xmlns:wp="http://schemas.openxmlformats.org/drawingml/2006/wordprocessingDrawing" xmlns:w10="urn:schemas-microsoft-com:office:word" xmlns:w="http://schemas.openxmlformats.org/wordprocessingml/2006/main" xmlns:w14="http://schemas.microsoft.com/office/word/2010/wordml" xmlns:w15="http://schemas.microsoft.com/office/word/2012/wordml" xmlns:w16cex="http://schemas.microsoft.com/office/word/2018/wordml/cex" xmlns:w16cid="http://schemas.microsoft.com/office/word/2016/wordml/cid" xmlns:w16="http://schemas.microsoft.com/office/word/2018/wordml" xmlns:w16sdtdh="http://schemas.microsoft.com/office/word/2020/wordml/sdtdatahash" xmlns:w16se="http://schemas.microsoft.com/office/word/2015/wordml/symex" xmlns:wpg="http://schemas.microsoft.com/office/word/2010/wordprocessingGroup" xmlns:wpi="http://schemas.microsoft.com/office/word/2010/wordprocessingInk" xmlns:wne="http://schemas.microsoft.com/office/word/2006/wordml" xmlns:wps="http://schemas.microsoft.com/office/word/2010/wordprocessingShape" mc:Ignorable="w14 w15 w16se w16cid w16 w16cex w16sdtdh wp14">
   <w:body>
     <w:p>
       <w:pPr>
@@ -15,9 +15,8 @@
         <w:autoSpaceDN w:val="0"/>
         <w:spacing w:line="978" w:lineRule="exact"/>
         <w:ind w:left="1723"/>
-        <w:jc w:val="both"/>
-        <w:rPr>
-          <w:rFonts w:ascii="华文楷体" w:hAnsi="宋体" w:eastAsia="华文楷体" w:cs="宋体"/>
+        <w:rPr>
+          <w:rFonts w:ascii="华文楷体" w:eastAsia="华文楷体" w:hAnsi="宋体" w:cs="宋体"/>
           <w:kern w:val="0"/>
           <w:sz w:val="60"/>
           <w:lang w:val="zh-CN" w:bidi="zh-CN"/>
@@ -25,7 +24,7 @@
       </w:pPr>
       <w:r>
         <w:rPr>
-          <w:rFonts w:hint="eastAsia" w:ascii="华文楷体" w:hAnsi="宋体" w:eastAsia="华文楷体" w:cs="宋体"/>
+          <w:rFonts w:ascii="华文楷体" w:eastAsia="华文楷体" w:hAnsi="宋体" w:cs="宋体" w:hint="eastAsia"/>
           <w:kern w:val="0"/>
           <w:sz w:val="60"/>
           <w:lang w:val="zh-CN" w:bidi="zh-CN"/>
@@ -34,7 +33,7 @@
       </w:r>
       <w:r>
         <w:rPr>
-          <w:rFonts w:hint="eastAsia" w:ascii="华文楷体" w:hAnsi="宋体" w:eastAsia="华文楷体" w:cs="宋体"/>
+          <w:rFonts w:ascii="华文楷体" w:eastAsia="华文楷体" w:hAnsi="宋体" w:cs="宋体" w:hint="eastAsia"/>
           <w:kern w:val="0"/>
           <w:sz w:val="60"/>
           <w:lang w:val="zh-CN" w:bidi="zh-CN"/>
@@ -43,7 +42,7 @@
       </w:r>
       <w:r>
         <w:rPr>
-          <w:rFonts w:hint="eastAsia" w:ascii="华文楷体" w:hAnsi="宋体" w:eastAsia="华文楷体" w:cs="宋体"/>
+          <w:rFonts w:ascii="华文楷体" w:eastAsia="华文楷体" w:hAnsi="宋体" w:cs="宋体" w:hint="eastAsia"/>
           <w:kern w:val="0"/>
           <w:sz w:val="60"/>
           <w:lang w:val="zh-CN" w:bidi="zh-CN"/>
@@ -52,7 +51,7 @@
       </w:r>
       <w:r>
         <w:rPr>
-          <w:rFonts w:hint="eastAsia" w:ascii="华文楷体" w:hAnsi="宋体" w:eastAsia="华文楷体" w:cs="宋体"/>
+          <w:rFonts w:ascii="华文楷体" w:eastAsia="华文楷体" w:hAnsi="宋体" w:cs="宋体" w:hint="eastAsia"/>
           <w:kern w:val="0"/>
           <w:sz w:val="60"/>
           <w:lang w:val="zh-CN" w:bidi="zh-CN"/>
@@ -61,7 +60,7 @@
       </w:r>
       <w:r>
         <w:rPr>
-          <w:rFonts w:hint="eastAsia" w:ascii="华文楷体" w:hAnsi="宋体" w:eastAsia="华文楷体" w:cs="宋体"/>
+          <w:rFonts w:ascii="华文楷体" w:eastAsia="华文楷体" w:hAnsi="宋体" w:cs="宋体" w:hint="eastAsia"/>
           <w:kern w:val="0"/>
           <w:sz w:val="60"/>
           <w:lang w:val="zh-CN" w:bidi="zh-CN"/>
@@ -70,7 +69,7 @@
       </w:r>
       <w:r>
         <w:rPr>
-          <w:rFonts w:hint="eastAsia" w:ascii="华文楷体" w:hAnsi="宋体" w:eastAsia="华文楷体" w:cs="宋体"/>
+          <w:rFonts w:ascii="华文楷体" w:eastAsia="华文楷体" w:hAnsi="宋体" w:cs="宋体" w:hint="eastAsia"/>
           <w:kern w:val="0"/>
           <w:sz w:val="60"/>
           <w:lang w:val="zh-CN" w:bidi="zh-CN"/>
@@ -79,7 +78,7 @@
       </w:r>
       <w:r>
         <w:rPr>
-          <w:rFonts w:hint="eastAsia" w:ascii="华文楷体" w:hAnsi="宋体" w:eastAsia="华文楷体" w:cs="宋体"/>
+          <w:rFonts w:ascii="华文楷体" w:eastAsia="华文楷体" w:hAnsi="宋体" w:cs="宋体" w:hint="eastAsia"/>
           <w:kern w:val="0"/>
           <w:sz w:val="60"/>
           <w:lang w:val="zh-CN" w:bidi="zh-CN"/>
@@ -88,7 +87,7 @@
       </w:r>
       <w:r>
         <w:rPr>
-          <w:rFonts w:hint="eastAsia" w:ascii="华文楷体" w:hAnsi="宋体" w:eastAsia="华文楷体" w:cs="宋体"/>
+          <w:rFonts w:ascii="华文楷体" w:eastAsia="华文楷体" w:hAnsi="宋体" w:cs="宋体" w:hint="eastAsia"/>
           <w:kern w:val="0"/>
           <w:sz w:val="60"/>
           <w:lang w:val="zh-CN" w:bidi="zh-CN"/>
@@ -97,7 +96,7 @@
       </w:r>
       <w:r>
         <w:rPr>
-          <w:rFonts w:hint="eastAsia" w:ascii="华文楷体" w:hAnsi="宋体" w:eastAsia="华文楷体" w:cs="宋体"/>
+          <w:rFonts w:ascii="华文楷体" w:eastAsia="华文楷体" w:hAnsi="宋体" w:cs="宋体" w:hint="eastAsia"/>
           <w:kern w:val="0"/>
           <w:sz w:val="60"/>
           <w:lang w:val="zh-CN" w:bidi="zh-CN"/>
@@ -106,7 +105,7 @@
       </w:r>
       <w:r>
         <w:rPr>
-          <w:rFonts w:hint="eastAsia" w:ascii="华文楷体" w:hAnsi="宋体" w:eastAsia="华文楷体" w:cs="宋体"/>
+          <w:rFonts w:ascii="华文楷体" w:eastAsia="华文楷体" w:hAnsi="宋体" w:cs="宋体" w:hint="eastAsia"/>
           <w:kern w:val="0"/>
           <w:sz w:val="60"/>
           <w:lang w:val="zh-CN" w:bidi="zh-CN"/>
@@ -115,7 +114,7 @@
       </w:r>
       <w:r>
         <w:rPr>
-          <w:rFonts w:hint="eastAsia" w:ascii="华文楷体" w:hAnsi="宋体" w:eastAsia="华文楷体" w:cs="宋体"/>
+          <w:rFonts w:ascii="华文楷体" w:eastAsia="华文楷体" w:hAnsi="宋体" w:cs="宋体" w:hint="eastAsia"/>
           <w:kern w:val="0"/>
           <w:sz w:val="60"/>
           <w:lang w:val="zh-CN" w:bidi="zh-CN"/>
@@ -137,7 +136,7 @@
         <w:spacing w:line="978" w:lineRule="exact"/>
         <w:jc w:val="left"/>
         <w:rPr>
-          <w:rFonts w:ascii="华文楷体" w:hAnsi="宋体" w:eastAsia="华文楷体" w:cs="宋体"/>
+          <w:rFonts w:ascii="华文楷体" w:eastAsia="华文楷体" w:hAnsi="宋体" w:cs="宋体"/>
           <w:kern w:val="0"/>
           <w:sz w:val="60"/>
           <w:lang w:val="zh-CN" w:bidi="zh-CN"/>
@@ -150,19 +149,19 @@
         <w:autoSpaceDN w:val="0"/>
         <w:jc w:val="center"/>
         <w:rPr>
-          <w:rFonts w:hint="default" w:ascii="华文行楷" w:hAnsi="宋体" w:eastAsia="宋体" w:cs="宋体"/>
+          <w:rFonts w:ascii="华文行楷" w:eastAsia="宋体" w:hAnsi="宋体" w:cs="宋体"/>
           <w:kern w:val="0"/>
           <w:sz w:val="20"/>
           <w:szCs w:val="28"/>
-          <w:lang w:val="en-US" w:bidi="zh-CN"/>
-        </w:rPr>
-      </w:pPr>
-      <w:r>
-        <w:rPr>
-          <w:rFonts w:hint="eastAsia" w:ascii="华文行楷" w:hAnsi="宋体" w:eastAsia="华文行楷" w:cs="宋体"/>
+          <w:lang w:bidi="zh-CN"/>
+        </w:rPr>
+      </w:pPr>
+      <w:r>
+        <w:rPr>
+          <w:rFonts w:ascii="华文行楷" w:eastAsia="华文行楷" w:hAnsi="宋体" w:cs="宋体" w:hint="eastAsia"/>
           <w:kern w:val="0"/>
           <w:sz w:val="90"/>
-          <w:lang w:val="en-US" w:bidi="zh-CN"/>
+          <w:lang w:bidi="zh-CN"/>
         </w:rPr>
         <w:t>智能计算技术实验三</w:t>
       </w:r>
@@ -173,7 +172,7 @@
         <w:autoSpaceDN w:val="0"/>
         <w:jc w:val="left"/>
         <w:rPr>
-          <w:rFonts w:ascii="华文行楷" w:hAnsi="宋体" w:eastAsia="宋体" w:cs="宋体"/>
+          <w:rFonts w:ascii="华文行楷" w:eastAsia="宋体" w:hAnsi="宋体" w:cs="宋体"/>
           <w:kern w:val="0"/>
           <w:sz w:val="20"/>
           <w:szCs w:val="28"/>
@@ -187,7 +186,7 @@
         <w:autoSpaceDN w:val="0"/>
         <w:jc w:val="left"/>
         <w:rPr>
-          <w:rFonts w:ascii="华文行楷" w:hAnsi="宋体" w:eastAsia="宋体" w:cs="宋体"/>
+          <w:rFonts w:ascii="华文行楷" w:eastAsia="宋体" w:hAnsi="宋体" w:cs="宋体"/>
           <w:kern w:val="0"/>
           <w:sz w:val="20"/>
           <w:szCs w:val="28"/>
@@ -201,7 +200,7 @@
         <w:autoSpaceDN w:val="0"/>
         <w:jc w:val="left"/>
         <w:rPr>
-          <w:rFonts w:ascii="华文行楷" w:hAnsi="宋体" w:eastAsia="宋体" w:cs="宋体"/>
+          <w:rFonts w:ascii="华文行楷" w:eastAsia="宋体" w:hAnsi="宋体" w:cs="宋体"/>
           <w:kern w:val="0"/>
           <w:sz w:val="20"/>
           <w:szCs w:val="28"/>
@@ -215,7 +214,7 @@
         <w:autoSpaceDN w:val="0"/>
         <w:jc w:val="left"/>
         <w:rPr>
-          <w:rFonts w:ascii="华文行楷" w:hAnsi="宋体" w:eastAsia="宋体" w:cs="宋体"/>
+          <w:rFonts w:ascii="华文行楷" w:eastAsia="宋体" w:hAnsi="宋体" w:cs="宋体"/>
           <w:kern w:val="0"/>
           <w:sz w:val="27"/>
           <w:szCs w:val="28"/>
@@ -225,16 +224,11 @@
     </w:p>
     <w:tbl>
       <w:tblPr>
-        <w:tblStyle w:val="7"/>
+        <w:tblStyle w:val="TableNormal1"/>
         <w:tblW w:w="0" w:type="auto"/>
         <w:tblInd w:w="993" w:type="dxa"/>
         <w:tblLayout w:type="fixed"/>
-        <w:tblCellMar>
-          <w:top w:w="0" w:type="dxa"/>
-          <w:left w:w="0" w:type="dxa"/>
-          <w:bottom w:w="0" w:type="dxa"/>
-          <w:right w:w="0" w:type="dxa"/>
-        </w:tblCellMar>
+        <w:tblLook w:val="04A0" w:firstRow="1" w:lastRow="0" w:firstColumn="1" w:lastColumn="0" w:noHBand="0" w:noVBand="1"/>
       </w:tblPr>
       <w:tblGrid>
         <w:gridCol w:w="1482"/>
@@ -243,16 +237,8 @@
         <w:gridCol w:w="2161"/>
       </w:tblGrid>
       <w:tr>
-        <w:tblPrEx>
-          <w:tblCellMar>
-            <w:top w:w="0" w:type="dxa"/>
-            <w:left w:w="0" w:type="dxa"/>
-            <w:bottom w:w="0" w:type="dxa"/>
-            <w:right w:w="0" w:type="dxa"/>
-          </w:tblCellMar>
-        </w:tblPrEx>
         <w:trPr>
-          <w:trHeight w:val="378" w:hRule="atLeast"/>
+          <w:trHeight w:val="378"/>
         </w:trPr>
         <w:tc>
           <w:tcPr>
@@ -263,13 +249,11 @@
               <w:tabs>
                 <w:tab w:val="left" w:pos="735"/>
               </w:tabs>
-              <w:autoSpaceDE w:val="0"/>
-              <w:autoSpaceDN w:val="0"/>
               <w:spacing w:line="358" w:lineRule="exact"/>
               <w:ind w:right="115"/>
               <w:jc w:val="right"/>
               <w:rPr>
-                <w:rFonts w:ascii="等线" w:hAnsi="楷体_GB2312" w:eastAsia="等线" w:cs="楷体_GB2312"/>
+                <w:rFonts w:ascii="等线" w:eastAsia="等线" w:hAnsi="楷体_GB2312" w:cs="楷体_GB2312"/>
                 <w:b/>
                 <w:kern w:val="0"/>
                 <w:sz w:val="32"/>
@@ -278,7 +262,7 @@
             </w:pPr>
             <w:r>
               <w:rPr>
-                <w:rFonts w:hint="eastAsia" w:ascii="等线" w:hAnsi="楷体_GB2312" w:eastAsia="等线" w:cs="楷体_GB2312"/>
+                <w:rFonts w:ascii="等线" w:eastAsia="等线" w:hAnsi="楷体_GB2312" w:cs="楷体_GB2312" w:hint="eastAsia"/>
                 <w:b/>
                 <w:kern w:val="0"/>
                 <w:sz w:val="32"/>
@@ -288,7 +272,7 @@
             </w:r>
             <w:r>
               <w:rPr>
-                <w:rFonts w:hint="eastAsia" w:ascii="等线" w:hAnsi="楷体_GB2312" w:eastAsia="等线" w:cs="楷体_GB2312"/>
+                <w:rFonts w:ascii="等线" w:eastAsia="等线" w:hAnsi="楷体_GB2312" w:cs="楷体_GB2312" w:hint="eastAsia"/>
                 <w:b/>
                 <w:kern w:val="0"/>
                 <w:sz w:val="32"/>
@@ -298,7 +282,7 @@
             </w:r>
             <w:r>
               <w:rPr>
-                <w:rFonts w:hint="eastAsia" w:ascii="等线" w:hAnsi="楷体_GB2312" w:eastAsia="等线" w:cs="楷体_GB2312"/>
+                <w:rFonts w:ascii="等线" w:eastAsia="等线" w:hAnsi="楷体_GB2312" w:cs="楷体_GB2312" w:hint="eastAsia"/>
                 <w:b/>
                 <w:spacing w:val="31"/>
                 <w:kern w:val="0"/>
@@ -309,7 +293,7 @@
             </w:r>
             <w:r>
               <w:rPr>
-                <w:rFonts w:hint="eastAsia" w:ascii="等线" w:hAnsi="楷体_GB2312" w:eastAsia="等线" w:cs="楷体_GB2312"/>
+                <w:rFonts w:ascii="等线" w:eastAsia="等线" w:hAnsi="楷体_GB2312" w:cs="楷体_GB2312" w:hint="eastAsia"/>
                 <w:b/>
                 <w:kern w:val="0"/>
                 <w:sz w:val="32"/>
@@ -323,32 +307,32 @@
           <w:tcPr>
             <w:tcW w:w="2277" w:type="dxa"/>
             <w:tcBorders>
-              <w:bottom w:val="single" w:color="000000" w:sz="8" w:space="0"/>
+              <w:bottom w:val="single" w:sz="8" w:space="0" w:color="000000"/>
             </w:tcBorders>
           </w:tcPr>
           <w:p>
             <w:pPr>
-              <w:autoSpaceDE w:val="0"/>
-              <w:autoSpaceDN w:val="0"/>
               <w:spacing w:line="358" w:lineRule="exact"/>
               <w:ind w:left="661"/>
               <w:jc w:val="left"/>
               <w:rPr>
-                <w:rFonts w:ascii="楷体_GB2312" w:hAnsi="楷体_GB2312" w:eastAsia="楷体_GB2312" w:cs="楷体_GB2312"/>
+                <w:rFonts w:ascii="楷体_GB2312" w:eastAsia="楷体_GB2312" w:hAnsi="楷体_GB2312" w:cs="楷体_GB2312"/>
                 <w:kern w:val="0"/>
                 <w:sz w:val="32"/>
                 <w:lang w:val="zh-CN" w:eastAsia="en-US" w:bidi="zh-CN"/>
               </w:rPr>
             </w:pPr>
+            <w:proofErr w:type="spellStart"/>
             <w:r>
               <w:rPr>
-                <w:rFonts w:ascii="楷体_GB2312" w:hAnsi="楷体_GB2312" w:eastAsia="楷体_GB2312" w:cs="楷体_GB2312"/>
+                <w:rFonts w:ascii="楷体_GB2312" w:eastAsia="楷体_GB2312" w:hAnsi="楷体_GB2312" w:cs="楷体_GB2312"/>
                 <w:kern w:val="0"/>
                 <w:sz w:val="32"/>
                 <w:lang w:val="zh-CN" w:eastAsia="en-US" w:bidi="zh-CN"/>
               </w:rPr>
               <w:t>蒋旭钊</w:t>
             </w:r>
+            <w:proofErr w:type="spellEnd"/>
           </w:p>
         </w:tc>
         <w:tc>
@@ -357,13 +341,11 @@
           </w:tcPr>
           <w:p>
             <w:pPr>
-              <w:autoSpaceDE w:val="0"/>
-              <w:autoSpaceDN w:val="0"/>
               <w:spacing w:line="358" w:lineRule="exact"/>
               <w:ind w:left="106"/>
               <w:jc w:val="left"/>
               <w:rPr>
-                <w:rFonts w:ascii="宋体" w:hAnsi="楷体_GB2312" w:eastAsia="宋体" w:cs="楷体_GB2312"/>
+                <w:rFonts w:ascii="宋体" w:eastAsia="宋体" w:hAnsi="楷体_GB2312" w:cs="楷体_GB2312"/>
                 <w:b/>
                 <w:kern w:val="0"/>
                 <w:sz w:val="32"/>
@@ -372,17 +354,37 @@
             </w:pPr>
             <w:r>
               <w:rPr>
-                <w:rFonts w:hint="eastAsia" w:ascii="等线" w:hAnsi="楷体_GB2312" w:eastAsia="等线" w:cs="楷体_GB2312"/>
+                <w:rFonts w:ascii="等线" w:eastAsia="等线" w:hAnsi="楷体_GB2312" w:cs="楷体_GB2312" w:hint="eastAsia"/>
                 <w:b/>
                 <w:kern w:val="0"/>
                 <w:sz w:val="32"/>
-                <w:lang w:val="zh-CN" w:eastAsia="zh-CN" w:bidi="zh-CN"/>
-              </w:rPr>
-              <w:t>学 号</w:t>
+                <w:lang w:val="zh-CN" w:bidi="zh-CN"/>
+              </w:rPr>
+              <w:t>学</w:t>
             </w:r>
             <w:r>
               <w:rPr>
-                <w:rFonts w:hint="eastAsia" w:ascii="等线" w:hAnsi="楷体_GB2312" w:eastAsia="等线" w:cs="楷体_GB2312"/>
+                <w:rFonts w:ascii="等线" w:eastAsia="等线" w:hAnsi="楷体_GB2312" w:cs="楷体_GB2312" w:hint="eastAsia"/>
+                <w:b/>
+                <w:kern w:val="0"/>
+                <w:sz w:val="32"/>
+                <w:lang w:val="zh-CN" w:bidi="zh-CN"/>
+              </w:rPr>
+              <w:t xml:space="preserve"> </w:t>
+            </w:r>
+            <w:r>
+              <w:rPr>
+                <w:rFonts w:ascii="等线" w:eastAsia="等线" w:hAnsi="楷体_GB2312" w:cs="楷体_GB2312" w:hint="eastAsia"/>
+                <w:b/>
+                <w:kern w:val="0"/>
+                <w:sz w:val="32"/>
+                <w:lang w:val="zh-CN" w:bidi="zh-CN"/>
+              </w:rPr>
+              <w:t>号</w:t>
+            </w:r>
+            <w:r>
+              <w:rPr>
+                <w:rFonts w:ascii="等线" w:eastAsia="等线" w:hAnsi="楷体_GB2312" w:cs="楷体_GB2312" w:hint="eastAsia"/>
                 <w:b/>
                 <w:kern w:val="0"/>
                 <w:sz w:val="32"/>
@@ -396,38 +398,36 @@
           <w:tcPr>
             <w:tcW w:w="2161" w:type="dxa"/>
             <w:tcBorders>
-              <w:bottom w:val="single" w:color="000000" w:sz="8" w:space="0"/>
+              <w:bottom w:val="single" w:sz="8" w:space="0" w:color="000000"/>
             </w:tcBorders>
           </w:tcPr>
           <w:p>
             <w:pPr>
-              <w:autoSpaceDE w:val="0"/>
-              <w:autoSpaceDN w:val="0"/>
               <w:spacing w:line="358" w:lineRule="exact"/>
               <w:ind w:left="95"/>
               <w:jc w:val="left"/>
               <w:rPr>
-                <w:rFonts w:ascii="楷体_GB2312" w:hAnsi="楷体_GB2312" w:eastAsia="楷体_GB2312" w:cs="楷体_GB2312"/>
-                <w:kern w:val="0"/>
-                <w:sz w:val="32"/>
-                <w:lang w:val="zh-CN" w:eastAsia="zh-CN" w:bidi="zh-CN"/>
+                <w:rFonts w:ascii="楷体_GB2312" w:eastAsia="楷体_GB2312" w:hAnsi="楷体_GB2312" w:cs="楷体_GB2312"/>
+                <w:kern w:val="0"/>
+                <w:sz w:val="32"/>
+                <w:lang w:val="zh-CN" w:bidi="zh-CN"/>
               </w:rPr>
             </w:pPr>
             <w:r>
               <w:rPr>
-                <w:rFonts w:hint="eastAsia" w:ascii="楷体_GB2312" w:hAnsi="楷体_GB2312" w:eastAsia="楷体_GB2312" w:cs="楷体_GB2312"/>
-                <w:kern w:val="0"/>
-                <w:sz w:val="32"/>
-                <w:lang w:val="zh-CN" w:eastAsia="zh-CN" w:bidi="zh-CN"/>
+                <w:rFonts w:ascii="楷体_GB2312" w:eastAsia="楷体_GB2312" w:hAnsi="楷体_GB2312" w:cs="楷体_GB2312" w:hint="eastAsia"/>
+                <w:kern w:val="0"/>
+                <w:sz w:val="32"/>
+                <w:lang w:val="zh-CN" w:bidi="zh-CN"/>
               </w:rPr>
               <w:t>9</w:t>
             </w:r>
             <w:r>
               <w:rPr>
-                <w:rFonts w:ascii="楷体_GB2312" w:hAnsi="楷体_GB2312" w:eastAsia="楷体_GB2312" w:cs="楷体_GB2312"/>
-                <w:kern w:val="0"/>
-                <w:sz w:val="32"/>
-                <w:lang w:val="zh-CN" w:eastAsia="zh-CN" w:bidi="zh-CN"/>
+                <w:rFonts w:ascii="楷体_GB2312" w:eastAsia="楷体_GB2312" w:hAnsi="楷体_GB2312" w:cs="楷体_GB2312"/>
+                <w:kern w:val="0"/>
+                <w:sz w:val="32"/>
+                <w:lang w:val="zh-CN" w:bidi="zh-CN"/>
               </w:rPr>
               <w:t>18106840727</w:t>
             </w:r>
@@ -435,16 +435,8 @@
         </w:tc>
       </w:tr>
       <w:tr>
-        <w:tblPrEx>
-          <w:tblCellMar>
-            <w:top w:w="0" w:type="dxa"/>
-            <w:left w:w="0" w:type="dxa"/>
-            <w:bottom w:w="0" w:type="dxa"/>
-            <w:right w:w="0" w:type="dxa"/>
-          </w:tblCellMar>
-        </w:tblPrEx>
         <w:trPr>
-          <w:trHeight w:val="764" w:hRule="atLeast"/>
+          <w:trHeight w:val="764"/>
         </w:trPr>
         <w:tc>
           <w:tcPr>
@@ -452,12 +444,10 @@
           </w:tcPr>
           <w:p>
             <w:pPr>
-              <w:autoSpaceDE w:val="0"/>
-              <w:autoSpaceDN w:val="0"/>
               <w:spacing w:before="2"/>
               <w:jc w:val="left"/>
               <w:rPr>
-                <w:rFonts w:ascii="华文行楷" w:hAnsi="楷体_GB2312" w:eastAsia="楷体_GB2312" w:cs="楷体_GB2312"/>
+                <w:rFonts w:ascii="华文行楷" w:eastAsia="楷体_GB2312" w:hAnsi="楷体_GB2312" w:cs="楷体_GB2312"/>
                 <w:kern w:val="0"/>
                 <w:sz w:val="20"/>
                 <w:lang w:val="zh-CN" w:eastAsia="en-US" w:bidi="zh-CN"/>
@@ -466,29 +456,62 @@
           </w:p>
           <w:p>
             <w:pPr>
-              <w:autoSpaceDE w:val="0"/>
-              <w:autoSpaceDN w:val="0"/>
               <w:spacing w:before="1" w:line="416" w:lineRule="exact"/>
               <w:ind w:right="81"/>
               <w:jc w:val="right"/>
               <w:rPr>
-                <w:rFonts w:ascii="等线" w:hAnsi="楷体_GB2312" w:eastAsia="等线" w:cs="楷体_GB2312"/>
+                <w:rFonts w:ascii="等线" w:eastAsia="等线" w:hAnsi="楷体_GB2312" w:cs="楷体_GB2312"/>
                 <w:b/>
                 <w:kern w:val="0"/>
                 <w:sz w:val="32"/>
                 <w:lang w:val="zh-CN" w:eastAsia="en-US" w:bidi="zh-CN"/>
               </w:rPr>
             </w:pPr>
+            <w:proofErr w:type="spellStart"/>
             <w:r>
               <w:rPr>
-                <w:rFonts w:hint="eastAsia" w:ascii="等线" w:hAnsi="楷体_GB2312" w:eastAsia="等线" w:cs="楷体_GB2312"/>
+                <w:rFonts w:ascii="等线" w:eastAsia="等线" w:hAnsi="楷体_GB2312" w:cs="楷体_GB2312" w:hint="eastAsia"/>
                 <w:b/>
                 <w:w w:val="85"/>
                 <w:kern w:val="0"/>
                 <w:sz w:val="32"/>
                 <w:lang w:val="zh-CN" w:eastAsia="en-US" w:bidi="zh-CN"/>
               </w:rPr>
-              <w:t>学院(系):</w:t>
+              <w:t>学院</w:t>
+            </w:r>
+            <w:proofErr w:type="spellEnd"/>
+            <w:r>
+              <w:rPr>
+                <w:rFonts w:ascii="等线" w:eastAsia="等线" w:hAnsi="楷体_GB2312" w:cs="楷体_GB2312" w:hint="eastAsia"/>
+                <w:b/>
+                <w:w w:val="85"/>
+                <w:kern w:val="0"/>
+                <w:sz w:val="32"/>
+                <w:lang w:val="zh-CN" w:eastAsia="en-US" w:bidi="zh-CN"/>
+              </w:rPr>
+              <w:t>(</w:t>
+            </w:r>
+            <w:r>
+              <w:rPr>
+                <w:rFonts w:ascii="等线" w:eastAsia="等线" w:hAnsi="楷体_GB2312" w:cs="楷体_GB2312" w:hint="eastAsia"/>
+                <w:b/>
+                <w:w w:val="85"/>
+                <w:kern w:val="0"/>
+                <w:sz w:val="32"/>
+                <w:lang w:val="zh-CN" w:eastAsia="en-US" w:bidi="zh-CN"/>
+              </w:rPr>
+              <w:t>系</w:t>
+            </w:r>
+            <w:r>
+              <w:rPr>
+                <w:rFonts w:ascii="等线" w:eastAsia="等线" w:hAnsi="楷体_GB2312" w:cs="楷体_GB2312" w:hint="eastAsia"/>
+                <w:b/>
+                <w:w w:val="85"/>
+                <w:kern w:val="0"/>
+                <w:sz w:val="32"/>
+                <w:lang w:val="zh-CN" w:eastAsia="en-US" w:bidi="zh-CN"/>
+              </w:rPr>
+              <w:t>):</w:t>
             </w:r>
           </w:p>
         </w:tc>
@@ -497,42 +520,38 @@
             <w:tcW w:w="5742" w:type="dxa"/>
             <w:gridSpan w:val="3"/>
             <w:tcBorders>
-              <w:bottom w:val="single" w:color="000000" w:sz="8" w:space="0"/>
+              <w:bottom w:val="single" w:sz="8" w:space="0" w:color="000000"/>
             </w:tcBorders>
           </w:tcPr>
           <w:p>
             <w:pPr>
-              <w:autoSpaceDE w:val="0"/>
-              <w:autoSpaceDN w:val="0"/>
               <w:jc w:val="left"/>
               <w:rPr>
-                <w:rFonts w:ascii="华文行楷" w:hAnsi="楷体_GB2312" w:eastAsia="楷体_GB2312" w:cs="楷体_GB2312"/>
+                <w:rFonts w:ascii="华文行楷" w:eastAsia="楷体_GB2312" w:hAnsi="楷体_GB2312" w:cs="楷体_GB2312"/>
                 <w:kern w:val="0"/>
                 <w:sz w:val="22"/>
-                <w:lang w:val="zh-CN" w:eastAsia="zh-CN" w:bidi="zh-CN"/>
+                <w:lang w:val="zh-CN" w:bidi="zh-CN"/>
               </w:rPr>
             </w:pPr>
           </w:p>
           <w:p>
             <w:pPr>
-              <w:autoSpaceDE w:val="0"/>
-              <w:autoSpaceDN w:val="0"/>
               <w:spacing w:line="403" w:lineRule="exact"/>
               <w:ind w:left="1273"/>
               <w:jc w:val="left"/>
               <w:rPr>
-                <w:rFonts w:ascii="楷体_GB2312" w:hAnsi="楷体_GB2312" w:eastAsia="楷体_GB2312" w:cs="楷体_GB2312"/>
-                <w:kern w:val="0"/>
-                <w:sz w:val="32"/>
-                <w:lang w:val="zh-CN" w:eastAsia="zh-CN" w:bidi="zh-CN"/>
+                <w:rFonts w:ascii="楷体_GB2312" w:eastAsia="楷体_GB2312" w:hAnsi="楷体_GB2312" w:cs="楷体_GB2312"/>
+                <w:kern w:val="0"/>
+                <w:sz w:val="32"/>
+                <w:lang w:val="zh-CN" w:bidi="zh-CN"/>
               </w:rPr>
             </w:pPr>
             <w:r>
               <w:rPr>
-                <w:rFonts w:ascii="楷体_GB2312" w:hAnsi="楷体_GB2312" w:eastAsia="楷体_GB2312" w:cs="楷体_GB2312"/>
-                <w:kern w:val="0"/>
-                <w:sz w:val="32"/>
-                <w:lang w:val="zh-CN" w:eastAsia="zh-CN" w:bidi="zh-CN"/>
+                <w:rFonts w:ascii="楷体_GB2312" w:eastAsia="楷体_GB2312" w:hAnsi="楷体_GB2312" w:cs="楷体_GB2312"/>
+                <w:kern w:val="0"/>
+                <w:sz w:val="32"/>
+                <w:lang w:val="zh-CN" w:bidi="zh-CN"/>
               </w:rPr>
               <w:t>计算机科学与工程学院</w:t>
             </w:r>
@@ -540,16 +559,8 @@
         </w:tc>
       </w:tr>
       <w:tr>
-        <w:tblPrEx>
-          <w:tblCellMar>
-            <w:top w:w="0" w:type="dxa"/>
-            <w:left w:w="0" w:type="dxa"/>
-            <w:bottom w:w="0" w:type="dxa"/>
-            <w:right w:w="0" w:type="dxa"/>
-          </w:tblCellMar>
-        </w:tblPrEx>
         <w:trPr>
-          <w:trHeight w:val="764" w:hRule="atLeast"/>
+          <w:trHeight w:val="764"/>
         </w:trPr>
         <w:tc>
           <w:tcPr>
@@ -557,15 +568,13 @@
           </w:tcPr>
           <w:p>
             <w:pPr>
-              <w:autoSpaceDE w:val="0"/>
-              <w:autoSpaceDN w:val="0"/>
               <w:spacing w:before="2"/>
               <w:jc w:val="left"/>
               <w:rPr>
-                <w:rFonts w:ascii="华文行楷" w:hAnsi="楷体_GB2312" w:eastAsia="楷体_GB2312" w:cs="楷体_GB2312"/>
+                <w:rFonts w:ascii="华文行楷" w:eastAsia="楷体_GB2312" w:hAnsi="楷体_GB2312" w:cs="楷体_GB2312"/>
                 <w:kern w:val="0"/>
                 <w:sz w:val="20"/>
-                <w:lang w:val="zh-CN" w:eastAsia="zh-CN" w:bidi="zh-CN"/>
+                <w:lang w:val="zh-CN" w:bidi="zh-CN"/>
               </w:rPr>
             </w:pPr>
           </w:p>
@@ -574,13 +583,11 @@
               <w:tabs>
                 <w:tab w:val="left" w:pos="735"/>
               </w:tabs>
-              <w:autoSpaceDE w:val="0"/>
-              <w:autoSpaceDN w:val="0"/>
               <w:spacing w:before="1" w:line="416" w:lineRule="exact"/>
               <w:ind w:right="115"/>
               <w:jc w:val="right"/>
               <w:rPr>
-                <w:rFonts w:ascii="等线" w:hAnsi="楷体_GB2312" w:eastAsia="等线" w:cs="楷体_GB2312"/>
+                <w:rFonts w:ascii="等线" w:eastAsia="等线" w:hAnsi="楷体_GB2312" w:cs="楷体_GB2312"/>
                 <w:b/>
                 <w:kern w:val="0"/>
                 <w:sz w:val="32"/>
@@ -589,7 +596,7 @@
             </w:pPr>
             <w:r>
               <w:rPr>
-                <w:rFonts w:hint="eastAsia" w:ascii="等线" w:hAnsi="楷体_GB2312" w:eastAsia="等线" w:cs="楷体_GB2312"/>
+                <w:rFonts w:ascii="等线" w:eastAsia="等线" w:hAnsi="楷体_GB2312" w:cs="楷体_GB2312" w:hint="eastAsia"/>
                 <w:b/>
                 <w:kern w:val="0"/>
                 <w:sz w:val="32"/>
@@ -599,7 +606,7 @@
             </w:r>
             <w:r>
               <w:rPr>
-                <w:rFonts w:hint="eastAsia" w:ascii="等线" w:hAnsi="楷体_GB2312" w:eastAsia="等线" w:cs="楷体_GB2312"/>
+                <w:rFonts w:ascii="等线" w:eastAsia="等线" w:hAnsi="楷体_GB2312" w:cs="楷体_GB2312" w:hint="eastAsia"/>
                 <w:b/>
                 <w:kern w:val="0"/>
                 <w:sz w:val="32"/>
@@ -609,7 +616,7 @@
             </w:r>
             <w:r>
               <w:rPr>
-                <w:rFonts w:hint="eastAsia" w:ascii="等线" w:hAnsi="楷体_GB2312" w:eastAsia="等线" w:cs="楷体_GB2312"/>
+                <w:rFonts w:ascii="等线" w:eastAsia="等线" w:hAnsi="楷体_GB2312" w:cs="楷体_GB2312" w:hint="eastAsia"/>
                 <w:b/>
                 <w:spacing w:val="31"/>
                 <w:kern w:val="0"/>
@@ -620,7 +627,7 @@
             </w:r>
             <w:r>
               <w:rPr>
-                <w:rFonts w:hint="eastAsia" w:ascii="等线" w:hAnsi="楷体_GB2312" w:eastAsia="等线" w:cs="楷体_GB2312"/>
+                <w:rFonts w:ascii="等线" w:eastAsia="等线" w:hAnsi="楷体_GB2312" w:cs="楷体_GB2312" w:hint="eastAsia"/>
                 <w:b/>
                 <w:kern w:val="0"/>
                 <w:sz w:val="32"/>
@@ -635,17 +642,15 @@
             <w:tcW w:w="5742" w:type="dxa"/>
             <w:gridSpan w:val="3"/>
             <w:tcBorders>
-              <w:top w:val="single" w:color="000000" w:sz="8" w:space="0"/>
-              <w:bottom w:val="single" w:color="000000" w:sz="8" w:space="0"/>
+              <w:top w:val="single" w:sz="8" w:space="0" w:color="000000"/>
+              <w:bottom w:val="single" w:sz="8" w:space="0" w:color="000000"/>
             </w:tcBorders>
           </w:tcPr>
           <w:p>
             <w:pPr>
-              <w:autoSpaceDE w:val="0"/>
-              <w:autoSpaceDN w:val="0"/>
               <w:jc w:val="left"/>
               <w:rPr>
-                <w:rFonts w:ascii="华文行楷" w:hAnsi="楷体_GB2312" w:eastAsia="楷体_GB2312" w:cs="楷体_GB2312"/>
+                <w:rFonts w:ascii="华文行楷" w:eastAsia="楷体_GB2312" w:hAnsi="楷体_GB2312" w:cs="楷体_GB2312"/>
                 <w:kern w:val="0"/>
                 <w:sz w:val="22"/>
                 <w:lang w:val="zh-CN" w:eastAsia="en-US" w:bidi="zh-CN"/>
@@ -654,41 +659,33 @@
           </w:p>
           <w:p>
             <w:pPr>
-              <w:autoSpaceDE w:val="0"/>
-              <w:autoSpaceDN w:val="0"/>
               <w:spacing w:line="403" w:lineRule="exact"/>
               <w:ind w:left="1593"/>
               <w:jc w:val="left"/>
               <w:rPr>
-                <w:rFonts w:ascii="楷体_GB2312" w:hAnsi="楷体_GB2312" w:eastAsia="楷体_GB2312" w:cs="楷体_GB2312"/>
+                <w:rFonts w:ascii="楷体_GB2312" w:eastAsia="楷体_GB2312" w:hAnsi="楷体_GB2312" w:cs="楷体_GB2312"/>
                 <w:kern w:val="0"/>
                 <w:sz w:val="32"/>
                 <w:lang w:val="zh-CN" w:eastAsia="en-US" w:bidi="zh-CN"/>
               </w:rPr>
             </w:pPr>
+            <w:proofErr w:type="spellStart"/>
             <w:r>
               <w:rPr>
-                <w:rFonts w:ascii="楷体_GB2312" w:hAnsi="楷体_GB2312" w:eastAsia="楷体_GB2312" w:cs="楷体_GB2312"/>
+                <w:rFonts w:ascii="楷体_GB2312" w:eastAsia="楷体_GB2312" w:hAnsi="楷体_GB2312" w:cs="楷体_GB2312"/>
                 <w:kern w:val="0"/>
                 <w:sz w:val="32"/>
                 <w:lang w:val="zh-CN" w:eastAsia="en-US" w:bidi="zh-CN"/>
               </w:rPr>
               <w:t>计算机科学与技术</w:t>
             </w:r>
+            <w:proofErr w:type="spellEnd"/>
           </w:p>
         </w:tc>
       </w:tr>
       <w:tr>
-        <w:tblPrEx>
-          <w:tblCellMar>
-            <w:top w:w="0" w:type="dxa"/>
-            <w:left w:w="0" w:type="dxa"/>
-            <w:bottom w:w="0" w:type="dxa"/>
-            <w:right w:w="0" w:type="dxa"/>
-          </w:tblCellMar>
-        </w:tblPrEx>
         <w:trPr>
-          <w:trHeight w:val="766" w:hRule="atLeast"/>
+          <w:trHeight w:val="766"/>
         </w:trPr>
         <w:tc>
           <w:tcPr>
@@ -696,12 +693,10 @@
           </w:tcPr>
           <w:p>
             <w:pPr>
-              <w:autoSpaceDE w:val="0"/>
-              <w:autoSpaceDN w:val="0"/>
               <w:spacing w:before="2"/>
               <w:jc w:val="left"/>
               <w:rPr>
-                <w:rFonts w:ascii="华文行楷" w:hAnsi="楷体_GB2312" w:eastAsia="楷体_GB2312" w:cs="楷体_GB2312"/>
+                <w:rFonts w:ascii="华文行楷" w:eastAsia="楷体_GB2312" w:hAnsi="楷体_GB2312" w:cs="楷体_GB2312"/>
                 <w:kern w:val="0"/>
                 <w:sz w:val="20"/>
                 <w:lang w:val="zh-CN" w:eastAsia="en-US" w:bidi="zh-CN"/>
@@ -713,13 +708,11 @@
               <w:tabs>
                 <w:tab w:val="left" w:pos="735"/>
               </w:tabs>
-              <w:autoSpaceDE w:val="0"/>
-              <w:autoSpaceDN w:val="0"/>
               <w:spacing w:before="1" w:line="417" w:lineRule="exact"/>
               <w:ind w:right="115"/>
               <w:jc w:val="right"/>
               <w:rPr>
-                <w:rFonts w:ascii="等线" w:hAnsi="楷体_GB2312" w:eastAsia="等线" w:cs="楷体_GB2312"/>
+                <w:rFonts w:ascii="等线" w:eastAsia="等线" w:hAnsi="楷体_GB2312" w:cs="楷体_GB2312"/>
                 <w:b/>
                 <w:kern w:val="0"/>
                 <w:sz w:val="32"/>
@@ -728,7 +721,7 @@
             </w:pPr>
             <w:r>
               <w:rPr>
-                <w:rFonts w:hint="eastAsia" w:ascii="等线" w:hAnsi="楷体_GB2312" w:eastAsia="等线" w:cs="楷体_GB2312"/>
+                <w:rFonts w:ascii="等线" w:eastAsia="等线" w:hAnsi="楷体_GB2312" w:cs="楷体_GB2312" w:hint="eastAsia"/>
                 <w:b/>
                 <w:kern w:val="0"/>
                 <w:sz w:val="32"/>
@@ -738,7 +731,7 @@
             </w:r>
             <w:r>
               <w:rPr>
-                <w:rFonts w:hint="eastAsia" w:ascii="等线" w:hAnsi="楷体_GB2312" w:eastAsia="等线" w:cs="楷体_GB2312"/>
+                <w:rFonts w:ascii="等线" w:eastAsia="等线" w:hAnsi="楷体_GB2312" w:cs="楷体_GB2312" w:hint="eastAsia"/>
                 <w:b/>
                 <w:kern w:val="0"/>
                 <w:sz w:val="32"/>
@@ -748,7 +741,7 @@
             </w:r>
             <w:r>
               <w:rPr>
-                <w:rFonts w:hint="eastAsia" w:ascii="等线" w:hAnsi="楷体_GB2312" w:eastAsia="等线" w:cs="楷体_GB2312"/>
+                <w:rFonts w:ascii="等线" w:eastAsia="等线" w:hAnsi="楷体_GB2312" w:cs="楷体_GB2312" w:hint="eastAsia"/>
                 <w:b/>
                 <w:spacing w:val="31"/>
                 <w:kern w:val="0"/>
@@ -759,7 +752,7 @@
             </w:r>
             <w:r>
               <w:rPr>
-                <w:rFonts w:hint="eastAsia" w:ascii="等线" w:hAnsi="楷体_GB2312" w:eastAsia="等线" w:cs="楷体_GB2312"/>
+                <w:rFonts w:ascii="等线" w:eastAsia="等线" w:hAnsi="楷体_GB2312" w:cs="楷体_GB2312" w:hint="eastAsia"/>
                 <w:b/>
                 <w:kern w:val="0"/>
                 <w:sz w:val="32"/>
@@ -774,60 +767,56 @@
             <w:tcW w:w="5742" w:type="dxa"/>
             <w:gridSpan w:val="3"/>
             <w:tcBorders>
-              <w:top w:val="single" w:color="000000" w:sz="8" w:space="0"/>
-              <w:bottom w:val="single" w:color="000000" w:sz="8" w:space="0"/>
+              <w:top w:val="single" w:sz="8" w:space="0" w:color="000000"/>
+              <w:bottom w:val="single" w:sz="8" w:space="0" w:color="000000"/>
             </w:tcBorders>
           </w:tcPr>
           <w:p>
             <w:pPr>
-              <w:autoSpaceDE w:val="0"/>
-              <w:autoSpaceDN w:val="0"/>
               <w:jc w:val="left"/>
               <w:rPr>
-                <w:rFonts w:ascii="华文行楷" w:hAnsi="楷体_GB2312" w:eastAsia="楷体_GB2312" w:cs="楷体_GB2312"/>
+                <w:rFonts w:ascii="华文行楷" w:eastAsia="楷体_GB2312" w:hAnsi="楷体_GB2312" w:cs="楷体_GB2312"/>
                 <w:kern w:val="0"/>
                 <w:sz w:val="22"/>
-                <w:lang w:val="zh-CN" w:eastAsia="zh-CN" w:bidi="zh-CN"/>
+                <w:lang w:val="zh-CN" w:bidi="zh-CN"/>
               </w:rPr>
             </w:pPr>
           </w:p>
           <w:p>
             <w:pPr>
-              <w:autoSpaceDE w:val="0"/>
-              <w:autoSpaceDN w:val="0"/>
               <w:spacing w:line="404" w:lineRule="exact"/>
               <w:jc w:val="left"/>
               <w:rPr>
-                <w:rFonts w:hint="default" w:ascii="楷体_GB2312" w:hAnsi="楷体_GB2312" w:eastAsia="楷体_GB2312" w:cs="楷体_GB2312"/>
-                <w:kern w:val="0"/>
-                <w:sz w:val="32"/>
-                <w:lang w:val="en-US" w:eastAsia="zh-CN" w:bidi="zh-CN"/>
+                <w:rFonts w:ascii="楷体_GB2312" w:eastAsia="楷体_GB2312" w:hAnsi="楷体_GB2312" w:cs="楷体_GB2312"/>
+                <w:kern w:val="0"/>
+                <w:sz w:val="32"/>
+                <w:lang w:bidi="zh-CN"/>
               </w:rPr>
             </w:pPr>
             <w:r>
               <w:rPr>
-                <w:rFonts w:hint="eastAsia" w:ascii="楷体_GB2312" w:hAnsi="楷体_GB2312" w:eastAsia="楷体_GB2312" w:cs="楷体_GB2312"/>
-                <w:kern w:val="0"/>
-                <w:sz w:val="32"/>
-                <w:lang w:val="zh-CN" w:eastAsia="zh-CN" w:bidi="zh-CN"/>
+                <w:rFonts w:ascii="楷体_GB2312" w:eastAsia="楷体_GB2312" w:hAnsi="楷体_GB2312" w:cs="楷体_GB2312" w:hint="eastAsia"/>
+                <w:kern w:val="0"/>
+                <w:sz w:val="32"/>
+                <w:lang w:val="zh-CN" w:bidi="zh-CN"/>
               </w:rPr>
               <w:t xml:space="preserve"> </w:t>
             </w:r>
             <w:r>
               <w:rPr>
-                <w:rFonts w:ascii="楷体_GB2312" w:hAnsi="楷体_GB2312" w:eastAsia="楷体_GB2312" w:cs="楷体_GB2312"/>
-                <w:kern w:val="0"/>
-                <w:sz w:val="32"/>
-                <w:lang w:val="zh-CN" w:eastAsia="zh-CN" w:bidi="zh-CN"/>
+                <w:rFonts w:ascii="楷体_GB2312" w:eastAsia="楷体_GB2312" w:hAnsi="楷体_GB2312" w:cs="楷体_GB2312"/>
+                <w:kern w:val="0"/>
+                <w:sz w:val="32"/>
+                <w:lang w:val="zh-CN" w:bidi="zh-CN"/>
               </w:rPr>
               <w:t xml:space="preserve">         </w:t>
             </w:r>
             <w:r>
               <w:rPr>
-                <w:rFonts w:hint="eastAsia" w:ascii="楷体_GB2312" w:hAnsi="楷体_GB2312" w:eastAsia="楷体_GB2312" w:cs="楷体_GB2312"/>
-                <w:kern w:val="0"/>
-                <w:sz w:val="32"/>
-                <w:lang w:val="en-US" w:eastAsia="zh-CN" w:bidi="zh-CN"/>
+                <w:rFonts w:ascii="楷体_GB2312" w:eastAsia="楷体_GB2312" w:hAnsi="楷体_GB2312" w:cs="楷体_GB2312" w:hint="eastAsia"/>
+                <w:kern w:val="0"/>
+                <w:sz w:val="32"/>
+                <w:lang w:bidi="zh-CN"/>
               </w:rPr>
               <w:t>智能计算技术</w:t>
             </w:r>
@@ -841,7 +830,7 @@
         <w:autoSpaceDN w:val="0"/>
         <w:jc w:val="left"/>
         <w:rPr>
-          <w:rFonts w:ascii="华文行楷" w:hAnsi="宋体" w:eastAsia="宋体" w:cs="宋体"/>
+          <w:rFonts w:ascii="华文行楷" w:eastAsia="宋体" w:hAnsi="宋体" w:cs="宋体"/>
           <w:kern w:val="0"/>
           <w:sz w:val="20"/>
           <w:szCs w:val="28"/>
@@ -855,7 +844,7 @@
         <w:autoSpaceDN w:val="0"/>
         <w:jc w:val="left"/>
         <w:rPr>
-          <w:rFonts w:ascii="华文行楷" w:hAnsi="宋体" w:eastAsia="宋体" w:cs="宋体"/>
+          <w:rFonts w:ascii="华文行楷" w:eastAsia="宋体" w:hAnsi="宋体" w:cs="宋体"/>
           <w:kern w:val="0"/>
           <w:sz w:val="20"/>
           <w:szCs w:val="28"/>
@@ -869,7 +858,7 @@
         <w:autoSpaceDN w:val="0"/>
         <w:jc w:val="left"/>
         <w:rPr>
-          <w:rFonts w:ascii="华文行楷" w:hAnsi="宋体" w:eastAsia="宋体" w:cs="宋体"/>
+          <w:rFonts w:ascii="华文行楷" w:eastAsia="宋体" w:hAnsi="宋体" w:cs="宋体"/>
           <w:kern w:val="0"/>
           <w:sz w:val="20"/>
           <w:szCs w:val="28"/>
@@ -883,7 +872,7 @@
         <w:autoSpaceDN w:val="0"/>
         <w:jc w:val="left"/>
         <w:rPr>
-          <w:rFonts w:ascii="华文行楷" w:hAnsi="宋体" w:eastAsia="宋体" w:cs="宋体"/>
+          <w:rFonts w:ascii="华文行楷" w:eastAsia="宋体" w:hAnsi="宋体" w:cs="宋体"/>
           <w:kern w:val="0"/>
           <w:sz w:val="20"/>
           <w:szCs w:val="28"/>
@@ -897,7 +886,7 @@
         <w:autoSpaceDN w:val="0"/>
         <w:jc w:val="left"/>
         <w:rPr>
-          <w:rFonts w:ascii="华文行楷" w:hAnsi="宋体" w:eastAsia="宋体" w:cs="宋体"/>
+          <w:rFonts w:ascii="华文行楷" w:eastAsia="宋体" w:hAnsi="宋体" w:cs="宋体"/>
           <w:kern w:val="0"/>
           <w:sz w:val="20"/>
           <w:szCs w:val="28"/>
@@ -911,7 +900,7 @@
         <w:autoSpaceDN w:val="0"/>
         <w:jc w:val="left"/>
         <w:rPr>
-          <w:rFonts w:ascii="华文行楷" w:hAnsi="宋体" w:eastAsia="宋体" w:cs="宋体"/>
+          <w:rFonts w:ascii="华文行楷" w:eastAsia="宋体" w:hAnsi="宋体" w:cs="宋体"/>
           <w:kern w:val="0"/>
           <w:sz w:val="20"/>
           <w:szCs w:val="28"/>
@@ -925,7 +914,7 @@
         <w:autoSpaceDN w:val="0"/>
         <w:jc w:val="left"/>
         <w:rPr>
-          <w:rFonts w:ascii="华文行楷" w:hAnsi="宋体" w:eastAsia="宋体" w:cs="宋体"/>
+          <w:rFonts w:ascii="华文行楷" w:eastAsia="宋体" w:hAnsi="宋体" w:cs="宋体"/>
           <w:kern w:val="0"/>
           <w:sz w:val="20"/>
           <w:szCs w:val="28"/>
@@ -940,7 +929,7 @@
         <w:spacing w:before="3"/>
         <w:jc w:val="left"/>
         <w:rPr>
-          <w:rFonts w:ascii="华文行楷" w:hAnsi="宋体" w:eastAsia="宋体" w:cs="宋体"/>
+          <w:rFonts w:ascii="华文行楷" w:eastAsia="宋体" w:hAnsi="宋体" w:cs="宋体"/>
           <w:kern w:val="0"/>
           <w:sz w:val="19"/>
           <w:szCs w:val="28"/>
@@ -959,7 +948,7 @@
         <w:ind w:right="36"/>
         <w:jc w:val="center"/>
         <w:rPr>
-          <w:rFonts w:ascii="黑体" w:hAnsi="宋体" w:eastAsia="黑体" w:cs="宋体"/>
+          <w:rFonts w:ascii="黑体" w:eastAsia="黑体" w:hAnsi="宋体" w:cs="宋体"/>
           <w:kern w:val="0"/>
           <w:sz w:val="36"/>
           <w:lang w:val="zh-CN" w:bidi="zh-CN"/>
@@ -977,7 +966,7 @@
         <w:ind w:right="36"/>
         <w:jc w:val="center"/>
         <w:rPr>
-          <w:rFonts w:hint="eastAsia" w:ascii="黑体" w:hAnsi="宋体" w:eastAsia="黑体" w:cs="宋体"/>
+          <w:rFonts w:ascii="黑体" w:eastAsia="黑体" w:hAnsi="宋体" w:cs="宋体"/>
           <w:kern w:val="0"/>
           <w:sz w:val="36"/>
           <w:lang w:val="zh-CN" w:bidi="zh-CN"/>
@@ -995,7 +984,7 @@
         <w:ind w:right="36"/>
         <w:jc w:val="center"/>
         <w:rPr>
-          <w:rFonts w:hint="eastAsia" w:ascii="黑体" w:hAnsi="宋体" w:eastAsia="黑体" w:cs="宋体"/>
+          <w:rFonts w:ascii="黑体" w:eastAsia="黑体" w:hAnsi="宋体" w:cs="宋体"/>
           <w:kern w:val="0"/>
           <w:sz w:val="36"/>
           <w:lang w:val="zh-CN" w:bidi="zh-CN"/>
@@ -1003,7 +992,7 @@
       </w:pPr>
       <w:r>
         <w:rPr>
-          <w:rFonts w:hint="eastAsia" w:ascii="黑体" w:hAnsi="宋体" w:eastAsia="黑体" w:cs="宋体"/>
+          <w:rFonts w:ascii="黑体" w:eastAsia="黑体" w:hAnsi="宋体" w:cs="宋体" w:hint="eastAsia"/>
           <w:kern w:val="0"/>
           <w:sz w:val="36"/>
           <w:lang w:val="zh-CN" w:bidi="zh-CN"/>
@@ -1012,7 +1001,7 @@
       </w:r>
       <w:r>
         <w:rPr>
-          <w:rFonts w:ascii="黑体" w:hAnsi="宋体" w:eastAsia="黑体" w:cs="宋体"/>
+          <w:rFonts w:ascii="黑体" w:eastAsia="黑体" w:hAnsi="宋体" w:cs="宋体"/>
           <w:kern w:val="0"/>
           <w:sz w:val="36"/>
           <w:lang w:val="zh-CN" w:bidi="zh-CN"/>
@@ -1021,7 +1010,7 @@
       </w:r>
       <w:r>
         <w:rPr>
-          <w:rFonts w:hint="eastAsia" w:ascii="黑体" w:hAnsi="宋体" w:eastAsia="黑体" w:cs="宋体"/>
+          <w:rFonts w:ascii="黑体" w:eastAsia="黑体" w:hAnsi="宋体" w:cs="宋体" w:hint="eastAsia"/>
           <w:spacing w:val="-90"/>
           <w:kern w:val="0"/>
           <w:sz w:val="36"/>
@@ -1031,7 +1020,7 @@
       </w:r>
       <w:r>
         <w:rPr>
-          <w:rFonts w:hint="eastAsia" w:ascii="黑体" w:hAnsi="宋体" w:eastAsia="黑体" w:cs="宋体"/>
+          <w:rFonts w:ascii="黑体" w:eastAsia="黑体" w:hAnsi="宋体" w:cs="宋体" w:hint="eastAsia"/>
           <w:kern w:val="0"/>
           <w:sz w:val="36"/>
           <w:lang w:val="zh-CN" w:bidi="zh-CN"/>
@@ -1040,7 +1029,7 @@
       </w:r>
       <w:r>
         <w:rPr>
-          <w:rFonts w:hint="eastAsia" w:ascii="黑体" w:hAnsi="宋体" w:eastAsia="黑体" w:cs="宋体"/>
+          <w:rFonts w:ascii="黑体" w:eastAsia="黑体" w:hAnsi="宋体" w:cs="宋体" w:hint="eastAsia"/>
           <w:kern w:val="0"/>
           <w:sz w:val="36"/>
           <w:lang w:val="zh-CN" w:bidi="zh-CN"/>
@@ -1049,16 +1038,16 @@
       </w:r>
       <w:r>
         <w:rPr>
-          <w:rFonts w:hint="eastAsia" w:ascii="黑体" w:hAnsi="宋体" w:eastAsia="黑体" w:cs="宋体"/>
+          <w:rFonts w:ascii="黑体" w:eastAsia="黑体" w:hAnsi="宋体" w:cs="宋体" w:hint="eastAsia"/>
           <w:kern w:val="0"/>
           <w:sz w:val="36"/>
-          <w:lang w:val="en-US" w:bidi="zh-CN"/>
+          <w:lang w:bidi="zh-CN"/>
         </w:rPr>
         <w:t>11</w:t>
       </w:r>
       <w:r>
         <w:rPr>
-          <w:rFonts w:hint="eastAsia" w:ascii="黑体" w:hAnsi="宋体" w:eastAsia="黑体" w:cs="宋体"/>
+          <w:rFonts w:ascii="黑体" w:eastAsia="黑体" w:hAnsi="宋体" w:cs="宋体" w:hint="eastAsia"/>
           <w:spacing w:val="-90"/>
           <w:kern w:val="0"/>
           <w:sz w:val="36"/>
@@ -1068,7 +1057,7 @@
       </w:r>
       <w:r>
         <w:rPr>
-          <w:rFonts w:hint="eastAsia" w:ascii="黑体" w:hAnsi="宋体" w:eastAsia="黑体" w:cs="宋体"/>
+          <w:rFonts w:ascii="黑体" w:eastAsia="黑体" w:hAnsi="宋体" w:cs="宋体" w:hint="eastAsia"/>
           <w:kern w:val="0"/>
           <w:sz w:val="36"/>
           <w:lang w:val="zh-CN" w:bidi="zh-CN"/>
@@ -1084,68 +1073,147 @@
     <w:p/>
     <w:p>
       <w:pPr>
-        <w:pStyle w:val="2"/>
-      </w:pPr>
+        <w:pStyle w:val="1"/>
+      </w:pPr>
+      <w:proofErr w:type="gramStart"/>
       <w:r>
         <w:rPr>
           <w:w w:val="95"/>
         </w:rPr>
-        <w:t>一．问题重述</w:t>
-      </w:r>
-    </w:p>
-    <w:p>
-      <w:pPr>
-        <w:pStyle w:val="3"/>
+        <w:lastRenderedPageBreak/>
+        <w:t>一</w:t>
+      </w:r>
+      <w:proofErr w:type="gramEnd"/>
+      <w:r>
+        <w:rPr>
+          <w:w w:val="95"/>
+        </w:rPr>
+        <w:t>．问题重述</w:t>
+      </w:r>
+    </w:p>
+    <w:p>
+      <w:pPr>
+        <w:pStyle w:val="a3"/>
         <w:spacing w:before="135"/>
-        <w:ind w:firstLine="419" w:firstLineChars="0"/>
-        <w:rPr>
-          <w:rFonts w:hint="eastAsia"/>
-          <w:lang w:val="en-US" w:eastAsia="zh-CN"/>
-        </w:rPr>
-      </w:pPr>
-      <w:r>
-        <w:rPr>
-          <w:rFonts w:hint="eastAsia"/>
-          <w:lang w:val="en-US" w:eastAsia="zh-CN"/>
-        </w:rPr>
-        <w:t>根据章节《5.3状态空间的启发式搜索》中的</w:t>
-      </w:r>
-      <w:r>
-        <w:rPr>
-          <w:rFonts w:hint="default"/>
-          <w:lang w:val="en-US" w:eastAsia="zh-CN"/>
-        </w:rPr>
+        <w:ind w:firstLine="419"/>
+      </w:pPr>
+      <w:r>
+        <w:rPr>
+          <w:rFonts w:hint="eastAsia"/>
+        </w:rPr>
+        <w:t>根据章节《</w:t>
+      </w:r>
+      <w:r>
+        <w:rPr>
+          <w:rFonts w:hint="eastAsia"/>
+        </w:rPr>
+        <w:t>5.3</w:t>
+      </w:r>
+      <w:r>
+        <w:rPr>
+          <w:rFonts w:hint="eastAsia"/>
+        </w:rPr>
+        <w:t>状态空间的启发式搜索》中的</w:t>
+      </w:r>
+      <w:r>
         <w:t>A*</w:t>
       </w:r>
       <w:r>
         <w:rPr>
           <w:rFonts w:hint="eastAsia"/>
-          <w:lang w:val="en-US" w:eastAsia="zh-CN"/>
         </w:rPr>
         <w:t>算法，实现小车寻路问题。</w:t>
       </w:r>
     </w:p>
     <w:p>
       <w:pPr>
-        <w:pStyle w:val="3"/>
+        <w:pStyle w:val="a3"/>
         <w:spacing w:before="135"/>
-        <w:ind w:left="0" w:leftChars="0" w:firstLine="420" w:firstLineChars="0"/>
-        <w:rPr>
-          <w:rFonts w:hint="default"/>
-          <w:lang w:val="en-US" w:eastAsia="zh-CN"/>
-        </w:rPr>
-      </w:pPr>
-      <w:r>
-        <w:rPr>
-          <w:rFonts w:hint="default"/>
-          <w:lang w:val="en-US" w:eastAsia="zh-CN"/>
-        </w:rPr>
-        <w:t>生成一个NxN的二维网格，随机指定一些格子为障碍， 左下角有辆车（占一个格子）要去右上角，使用A*算法先计算起点到终点的不撞到障碍的最短路径。计算完后， 利用路径上每个点的局部曲率， 以及到周围最近障碍的距离来控制车辆的速度。要求使用模糊逻辑建立曲率小，离障碍距离远，车速快三个模糊集合，构建曲率小——车速快的关系矩阵， 距离远——车速快的关系矩阵， 根据A*路径上每个点实际的曲率和离障碍物的距离，使用模糊推理及过规则合成，得到目标的瞬时速度，车辆按瞬时速度从左下到右上沿着A*路径行驶。</w:t>
-      </w:r>
-    </w:p>
-    <w:p>
-      <w:pPr>
-        <w:pStyle w:val="2"/>
+        <w:ind w:left="0" w:firstLine="420"/>
+      </w:pPr>
+      <w:r>
+        <w:t>生成一个</w:t>
+      </w:r>
+      <w:proofErr w:type="spellStart"/>
+      <w:r>
+        <w:t>NxN</w:t>
+      </w:r>
+      <w:proofErr w:type="spellEnd"/>
+      <w:r>
+        <w:t>的二维网格，随机指定一些格子为障碍，</w:t>
+      </w:r>
+      <w:r>
+        <w:t xml:space="preserve"> </w:t>
+      </w:r>
+      <w:r>
+        <w:t>左下角有辆车（占一个格子）要去右上角，使用</w:t>
+      </w:r>
+      <w:r>
+        <w:t>A*</w:t>
+      </w:r>
+      <w:r>
+        <w:t>算法先计算起点到终点的</w:t>
+      </w:r>
+      <w:proofErr w:type="gramStart"/>
+      <w:r>
+        <w:t>不</w:t>
+      </w:r>
+      <w:proofErr w:type="gramEnd"/>
+      <w:r>
+        <w:t>撞到障碍的最短路径。计算完后，</w:t>
+      </w:r>
+      <w:r>
+        <w:t xml:space="preserve"> </w:t>
+      </w:r>
+      <w:r>
+        <w:t>利用路径上每个点的局部曲率，</w:t>
+      </w:r>
+      <w:r>
+        <w:t xml:space="preserve"> </w:t>
+      </w:r>
+      <w:r>
+        <w:t>以及到周围最近障碍的距离来控制车辆的速度。要求使用模糊逻辑建立曲率小，离障碍距离远，车速快三个模糊集合，构建曲率小</w:t>
+      </w:r>
+      <w:r>
+        <w:t>——</w:t>
+      </w:r>
+      <w:r>
+        <w:t>车速快的关系矩阵，</w:t>
+      </w:r>
+      <w:r>
+        <w:t xml:space="preserve"> </w:t>
+      </w:r>
+      <w:r>
+        <w:t>距离远</w:t>
+      </w:r>
+      <w:r>
+        <w:t>——</w:t>
+      </w:r>
+      <w:r>
+        <w:t>车速快的关系矩阵，</w:t>
+      </w:r>
+      <w:r>
+        <w:t xml:space="preserve"> </w:t>
+      </w:r>
+      <w:r>
+        <w:t>根据</w:t>
+      </w:r>
+      <w:r>
+        <w:t>A*</w:t>
+      </w:r>
+      <w:r>
+        <w:t>路径上每个点实际的曲率和离障碍物的距离，使用模糊推理及过规则合成，得到目标的瞬时速度，车辆按瞬时速度从左下到右上沿着</w:t>
+      </w:r>
+      <w:r>
+        <w:t>A*</w:t>
+      </w:r>
+      <w:r>
+        <w:t>路径行驶。</w:t>
+      </w:r>
+    </w:p>
+    <w:p>
+      <w:pPr>
+        <w:pStyle w:val="1"/>
         <w:numPr>
           <w:ilvl w:val="0"/>
           <w:numId w:val="1"/>
@@ -1164,234 +1232,425 @@
     </w:p>
     <w:p>
       <w:pPr>
-        <w:numPr>
-          <w:numId w:val="0"/>
-        </w:numPr>
-        <w:ind w:firstLine="420" w:firstLineChars="0"/>
-        <w:rPr>
-          <w:rFonts w:hint="eastAsia" w:ascii="宋体" w:hAnsi="宋体" w:eastAsia="宋体" w:cs="宋体"/>
+        <w:ind w:firstLine="420"/>
+        <w:rPr>
+          <w:rFonts w:ascii="宋体" w:eastAsia="宋体" w:hAnsi="宋体" w:cs="宋体"/>
           <w:b/>
           <w:bCs/>
-          <w:kern w:val="2"/>
           <w:sz w:val="24"/>
           <w:szCs w:val="24"/>
-          <w:lang w:val="en-US" w:eastAsia="zh-CN" w:bidi="ar-SA"/>
-        </w:rPr>
-      </w:pPr>
-      <w:r>
-        <w:rPr>
-          <w:rFonts w:hint="eastAsia" w:ascii="宋体" w:hAnsi="宋体" w:eastAsia="宋体" w:cs="宋体"/>
+        </w:rPr>
+      </w:pPr>
+      <w:r>
+        <w:rPr>
+          <w:rFonts w:ascii="宋体" w:eastAsia="宋体" w:hAnsi="宋体" w:cs="宋体" w:hint="eastAsia"/>
           <w:b/>
           <w:bCs/>
-          <w:kern w:val="2"/>
           <w:sz w:val="24"/>
           <w:szCs w:val="24"/>
-          <w:lang w:val="en-US" w:eastAsia="zh-CN" w:bidi="ar-SA"/>
-        </w:rPr>
-        <w:t>A*算法：</w:t>
-      </w:r>
-    </w:p>
-    <w:p>
-      <w:pPr>
-        <w:pStyle w:val="3"/>
+        </w:rPr>
+        <w:t>A*</w:t>
+      </w:r>
+      <w:r>
+        <w:rPr>
+          <w:rFonts w:ascii="宋体" w:eastAsia="宋体" w:hAnsi="宋体" w:cs="宋体" w:hint="eastAsia"/>
+          <w:b/>
+          <w:bCs/>
+          <w:sz w:val="24"/>
+          <w:szCs w:val="24"/>
+        </w:rPr>
+        <w:t>算法：</w:t>
+      </w:r>
+    </w:p>
+    <w:p>
+      <w:pPr>
+        <w:pStyle w:val="a3"/>
         <w:numPr>
           <w:ilvl w:val="0"/>
           <w:numId w:val="2"/>
         </w:numPr>
         <w:spacing w:before="135"/>
-        <w:ind w:left="0" w:leftChars="0" w:firstLine="480" w:firstLineChars="200"/>
-        <w:rPr>
-          <w:rFonts w:hint="default"/>
-          <w:lang w:val="en-US" w:eastAsia="zh-CN"/>
-        </w:rPr>
-      </w:pPr>
-      <w:r>
-        <w:rPr>
-          <w:rFonts w:hint="default"/>
-          <w:lang w:val="en-US" w:eastAsia="zh-CN"/>
-        </w:rPr>
-        <w:t>把起点加入 Open List；</w:t>
-      </w:r>
-    </w:p>
-    <w:p>
-      <w:pPr>
-        <w:pStyle w:val="3"/>
+        <w:ind w:firstLineChars="200" w:firstLine="480"/>
+      </w:pPr>
+      <w:r>
+        <w:t>把起点加入</w:t>
+      </w:r>
+      <w:r>
+        <w:t xml:space="preserve"> Open List</w:t>
+      </w:r>
+      <w:r>
+        <w:t>；</w:t>
+      </w:r>
+    </w:p>
+    <w:p>
+      <w:pPr>
+        <w:pStyle w:val="a3"/>
         <w:numPr>
           <w:ilvl w:val="0"/>
           <w:numId w:val="2"/>
         </w:numPr>
         <w:spacing w:before="135"/>
-        <w:ind w:left="0" w:leftChars="0" w:firstLine="480" w:firstLineChars="200"/>
-        <w:rPr>
-          <w:rFonts w:hint="default"/>
-          <w:lang w:val="en-US" w:eastAsia="zh-CN"/>
-        </w:rPr>
-      </w:pPr>
-      <w:r>
-        <w:rPr>
-          <w:rFonts w:hint="default"/>
-          <w:lang w:val="en-US" w:eastAsia="zh-CN"/>
-        </w:rPr>
-        <w:t>遍历 Open List中的节点，寻找到当前F值最小的节点，把他作为当前要处理的节点p；</w:t>
-      </w:r>
-    </w:p>
-    <w:p>
-      <w:pPr>
-        <w:pStyle w:val="3"/>
+        <w:ind w:firstLineChars="200" w:firstLine="480"/>
+      </w:pPr>
+      <w:r>
+        <w:t>遍历</w:t>
+      </w:r>
+      <w:r>
+        <w:t xml:space="preserve"> </w:t>
+      </w:r>
+      <w:r>
+        <w:t>Open List</w:t>
+      </w:r>
+      <w:r>
+        <w:t>中的节点，寻找到当前</w:t>
+      </w:r>
+      <w:r>
+        <w:t>F</w:t>
+      </w:r>
+      <w:r>
+        <w:t>值最小的节点，把他作为当前要处理的节点</w:t>
+      </w:r>
+      <w:r>
+        <w:t>p</w:t>
+      </w:r>
+      <w:r>
+        <w:t>；</w:t>
+      </w:r>
+    </w:p>
+    <w:p>
+      <w:pPr>
+        <w:pStyle w:val="a3"/>
         <w:numPr>
           <w:ilvl w:val="0"/>
           <w:numId w:val="2"/>
         </w:numPr>
         <w:spacing w:before="135"/>
-        <w:ind w:left="0" w:leftChars="0" w:firstLine="480" w:firstLineChars="200"/>
-        <w:rPr>
-          <w:rFonts w:hint="default"/>
-          <w:lang w:val="en-US" w:eastAsia="zh-CN"/>
-        </w:rPr>
-      </w:pPr>
-      <w:r>
-        <w:rPr>
-          <w:rFonts w:hint="default"/>
-          <w:lang w:val="en-US" w:eastAsia="zh-CN"/>
-        </w:rPr>
-        <w:t>把这个节点从 Open List中删除并放入Close List中；</w:t>
-      </w:r>
-    </w:p>
-    <w:p>
-      <w:pPr>
-        <w:pStyle w:val="3"/>
+        <w:ind w:firstLineChars="200" w:firstLine="480"/>
+      </w:pPr>
+      <w:r>
+        <w:t>把这个节点从</w:t>
+      </w:r>
+      <w:r>
+        <w:t xml:space="preserve"> Open List</w:t>
+      </w:r>
+      <w:r>
+        <w:t>中删除并放入</w:t>
+      </w:r>
+      <w:r>
+        <w:t>Close List</w:t>
+      </w:r>
+      <w:r>
+        <w:t>中；</w:t>
+      </w:r>
+    </w:p>
+    <w:p>
+      <w:pPr>
+        <w:pStyle w:val="a3"/>
         <w:numPr>
           <w:ilvl w:val="0"/>
           <w:numId w:val="2"/>
         </w:numPr>
         <w:spacing w:before="135"/>
-        <w:ind w:left="0" w:leftChars="0" w:firstLine="480" w:firstLineChars="200"/>
-        <w:rPr>
-          <w:rFonts w:hint="default"/>
-          <w:lang w:val="en-US" w:eastAsia="zh-CN"/>
-        </w:rPr>
-      </w:pPr>
-      <w:r>
-        <w:rPr>
-          <w:rFonts w:hint="default"/>
-          <w:lang w:val="en-US" w:eastAsia="zh-CN"/>
-        </w:rPr>
-        <w:t>遍历节点p的每一个相邻节点s，如果节点s在Close List中，则忽略对节点s的判定。如果s既不在 Open List里又不在Close List 里，则把s加入 Open List中，并且把节点p设置为节点s的父方格，计算节点s的 F ， G 和 H 值。如果节点s已经在 Open List中，检查这条路径 ( 即经由节点p到达节点s ) 是否更好，用 G 值作参考。更小的 G 值表示这是更好的路径，如果经过p到达节点s的路径更优，则把</w:t>
-      </w:r>
-      <w:bookmarkStart w:id="0" w:name="_GoBack"/>
-      <w:bookmarkEnd w:id="0"/>
-      <w:r>
-        <w:rPr>
-          <w:rFonts w:hint="default"/>
-          <w:lang w:val="en-US" w:eastAsia="zh-CN"/>
-        </w:rPr>
-        <w:t>s的父亲设置为p，并重新计算它的 G 和 F 值，如果原来的路径更优，则保持节点s的F、G、H值以及父节点的值。</w:t>
-      </w:r>
-    </w:p>
-    <w:p>
-      <w:pPr>
-        <w:pStyle w:val="3"/>
+        <w:ind w:firstLineChars="200" w:firstLine="480"/>
+      </w:pPr>
+      <w:r>
+        <w:t>遍历节点</w:t>
+      </w:r>
+      <w:r>
+        <w:t>p</w:t>
+      </w:r>
+      <w:r>
+        <w:t>的每一个相邻节点</w:t>
+      </w:r>
+      <w:r>
+        <w:t>s</w:t>
+      </w:r>
+      <w:r>
+        <w:t>，如果节点</w:t>
+      </w:r>
+      <w:r>
+        <w:t>s</w:t>
+      </w:r>
+      <w:r>
+        <w:t>在</w:t>
+      </w:r>
+      <w:r>
+        <w:t>Close List</w:t>
+      </w:r>
+      <w:r>
+        <w:t>中，则忽略对节点</w:t>
+      </w:r>
+      <w:r>
+        <w:t>s</w:t>
+      </w:r>
+      <w:r>
+        <w:t>的判定。如果</w:t>
+      </w:r>
+      <w:r>
+        <w:t>s</w:t>
+      </w:r>
+      <w:r>
+        <w:t>既不在</w:t>
+      </w:r>
+      <w:r>
+        <w:t xml:space="preserve"> Open List</w:t>
+      </w:r>
+      <w:r>
+        <w:t>里又不在</w:t>
+      </w:r>
+      <w:r>
+        <w:t xml:space="preserve">Close List </w:t>
+      </w:r>
+      <w:r>
+        <w:t>里，则把</w:t>
+      </w:r>
+      <w:r>
+        <w:t>s</w:t>
+      </w:r>
+      <w:r>
+        <w:t>加入</w:t>
+      </w:r>
+      <w:r>
+        <w:t xml:space="preserve"> Open List</w:t>
+      </w:r>
+      <w:r>
+        <w:t>中，并且把节点</w:t>
+      </w:r>
+      <w:r>
+        <w:t>p</w:t>
+      </w:r>
+      <w:r>
+        <w:t>设置为节点</w:t>
+      </w:r>
+      <w:r>
+        <w:t>s</w:t>
+      </w:r>
+      <w:r>
+        <w:t>的父方格，计算节点</w:t>
+      </w:r>
+      <w:r>
+        <w:t>s</w:t>
+      </w:r>
+      <w:r>
+        <w:t>的</w:t>
+      </w:r>
+      <w:r>
+        <w:t xml:space="preserve"> F </w:t>
+      </w:r>
+      <w:r>
+        <w:t>，</w:t>
+      </w:r>
+      <w:r>
+        <w:t xml:space="preserve"> G </w:t>
+      </w:r>
+      <w:r>
+        <w:t>和</w:t>
+      </w:r>
+      <w:r>
+        <w:t xml:space="preserve"> H </w:t>
+      </w:r>
+      <w:r>
+        <w:t>值。如果节点</w:t>
+      </w:r>
+      <w:r>
+        <w:t>s</w:t>
+      </w:r>
+      <w:r>
+        <w:t>已经在</w:t>
+      </w:r>
+      <w:r>
+        <w:t xml:space="preserve"> Open List</w:t>
+      </w:r>
+      <w:r>
+        <w:t>中，检查这条路径</w:t>
+      </w:r>
+      <w:r>
+        <w:t xml:space="preserve"> ( </w:t>
+      </w:r>
+      <w:r>
+        <w:t>即经由节点</w:t>
+      </w:r>
+      <w:r>
+        <w:t>p</w:t>
+      </w:r>
+      <w:r>
+        <w:t>到达节点</w:t>
+      </w:r>
+      <w:r>
+        <w:t xml:space="preserve">s ) </w:t>
+      </w:r>
+      <w:r>
+        <w:t>是否更好，用</w:t>
+      </w:r>
+      <w:r>
+        <w:t xml:space="preserve"> G </w:t>
+      </w:r>
+      <w:r>
+        <w:t>值作参考。更小的</w:t>
+      </w:r>
+      <w:r>
+        <w:t xml:space="preserve"> G </w:t>
+      </w:r>
+      <w:r>
+        <w:t>值表示这是更好的路径，如果经过</w:t>
+      </w:r>
+      <w:r>
+        <w:t>p</w:t>
+      </w:r>
+      <w:r>
+        <w:t>到达节点</w:t>
+      </w:r>
+      <w:r>
+        <w:t>s</w:t>
+      </w:r>
+      <w:r>
+        <w:t>的路径更优，则把</w:t>
+      </w:r>
+      <w:r>
+        <w:t>s</w:t>
+      </w:r>
+      <w:r>
+        <w:t>的父亲设置为</w:t>
+      </w:r>
+      <w:r>
+        <w:t>p</w:t>
+      </w:r>
+      <w:r>
+        <w:t>，并重新计算它的</w:t>
+      </w:r>
+      <w:r>
+        <w:t xml:space="preserve"> G </w:t>
+      </w:r>
+      <w:r>
+        <w:t>和</w:t>
+      </w:r>
+      <w:r>
+        <w:t xml:space="preserve"> F </w:t>
+      </w:r>
+      <w:r>
+        <w:t>值，如果原来的路径更优，则保持节点</w:t>
+      </w:r>
+      <w:r>
+        <w:t>s</w:t>
+      </w:r>
+      <w:r>
+        <w:t>的</w:t>
+      </w:r>
+      <w:r>
+        <w:t>F</w:t>
+      </w:r>
+      <w:r>
+        <w:t>、</w:t>
+      </w:r>
+      <w:r>
+        <w:t>G</w:t>
+      </w:r>
+      <w:r>
+        <w:t>、</w:t>
+      </w:r>
+      <w:r>
+        <w:t>H</w:t>
+      </w:r>
+      <w:r>
+        <w:t>值以及父节点的值。</w:t>
+      </w:r>
+    </w:p>
+    <w:p>
+      <w:pPr>
+        <w:pStyle w:val="a3"/>
         <w:numPr>
           <w:ilvl w:val="0"/>
           <w:numId w:val="2"/>
         </w:numPr>
         <w:spacing w:before="135"/>
-        <w:ind w:left="0" w:leftChars="0" w:firstLine="480" w:firstLineChars="200"/>
-        <w:rPr>
-          <w:rFonts w:hint="default"/>
-          <w:lang w:val="en-US" w:eastAsia="zh-CN"/>
-        </w:rPr>
-      </w:pPr>
-      <w:r>
-        <w:rPr>
-          <w:rFonts w:hint="default"/>
-          <w:lang w:val="en-US" w:eastAsia="zh-CN"/>
-        </w:rPr>
-        <w:t>若 Open List为空，则没有找到目标最短路，查找失败。</w:t>
-      </w:r>
-    </w:p>
-    <w:p>
-      <w:pPr>
-        <w:pStyle w:val="3"/>
+        <w:ind w:firstLineChars="200" w:firstLine="480"/>
+      </w:pPr>
+      <w:r>
+        <w:t>若</w:t>
+      </w:r>
+      <w:r>
+        <w:t xml:space="preserve"> Open List</w:t>
+      </w:r>
+      <w:r>
+        <w:t>为空，则没有找到目标最短路，查找失败。</w:t>
+      </w:r>
+    </w:p>
+    <w:p>
+      <w:pPr>
+        <w:pStyle w:val="a3"/>
         <w:numPr>
           <w:ilvl w:val="0"/>
           <w:numId w:val="2"/>
         </w:numPr>
         <w:spacing w:before="135"/>
-        <w:ind w:left="0" w:leftChars="0" w:firstLine="480" w:firstLineChars="200"/>
-        <w:rPr>
-          <w:rFonts w:hint="default"/>
-          <w:lang w:val="en-US" w:eastAsia="zh-CN"/>
-        </w:rPr>
-      </w:pPr>
-      <w:r>
-        <w:rPr>
-          <w:rFonts w:hint="default"/>
-          <w:lang w:val="en-US" w:eastAsia="zh-CN"/>
-        </w:rPr>
-        <w:t>Open List不为空，遍历 Open List，若F值最小的节点为目标节点，则找到目标最短路，否则返回第2步。（原blog中错误的地方）</w:t>
-      </w:r>
-    </w:p>
-    <w:p>
-      <w:pPr>
-        <w:pStyle w:val="3"/>
+        <w:ind w:firstLineChars="200" w:firstLine="480"/>
+      </w:pPr>
+      <w:r>
+        <w:t>Open List</w:t>
+      </w:r>
+      <w:r>
+        <w:t>不为空，遍历</w:t>
+      </w:r>
+      <w:r>
+        <w:t xml:space="preserve"> Open List</w:t>
+      </w:r>
+      <w:r>
+        <w:t>，若</w:t>
+      </w:r>
+      <w:r>
+        <w:t>F</w:t>
+      </w:r>
+      <w:r>
+        <w:t>值最小的节点为目标节点，则找到目标最短路，否则返回第</w:t>
+      </w:r>
+      <w:r>
+        <w:t>2</w:t>
+      </w:r>
+      <w:r>
+        <w:t>步。（原</w:t>
+      </w:r>
+      <w:r>
+        <w:t>blog</w:t>
+      </w:r>
+      <w:r>
+        <w:t>中错误的地方）</w:t>
+      </w:r>
+    </w:p>
+    <w:p>
+      <w:pPr>
+        <w:pStyle w:val="a3"/>
         <w:numPr>
           <w:ilvl w:val="0"/>
           <w:numId w:val="2"/>
         </w:numPr>
         <w:spacing w:before="135"/>
-        <w:ind w:left="0" w:leftChars="0" w:firstLine="480" w:firstLineChars="200"/>
-        <w:rPr>
-          <w:rFonts w:hint="default"/>
-          <w:lang w:val="en-US" w:eastAsia="zh-CN"/>
-        </w:rPr>
-      </w:pPr>
-      <w:r>
-        <w:rPr>
-          <w:rFonts w:hint="default"/>
-          <w:lang w:val="en-US" w:eastAsia="zh-CN"/>
-        </w:rPr>
+        <w:ind w:firstLineChars="200" w:firstLine="480"/>
+      </w:pPr>
+      <w:r>
         <w:t>从终点开始，每个节点沿着父节点移动直至起点，即得到路径信息。</w:t>
       </w:r>
     </w:p>
     <w:p>
       <w:pPr>
-        <w:pStyle w:val="3"/>
-        <w:widowControl w:val="0"/>
-        <w:numPr>
-          <w:numId w:val="0"/>
-        </w:numPr>
+        <w:pStyle w:val="a3"/>
         <w:spacing w:before="135"/>
-        <w:jc w:val="both"/>
-        <w:rPr>
-          <w:rFonts w:hint="default"/>
-          <w:lang w:val="en-US" w:eastAsia="zh-CN"/>
-        </w:rPr>
-      </w:pPr>
-    </w:p>
-    <w:p>
-      <w:pPr>
-        <w:pStyle w:val="3"/>
-        <w:widowControl w:val="0"/>
-        <w:numPr>
-          <w:numId w:val="0"/>
-        </w:numPr>
+        <w:ind w:left="0"/>
+      </w:pPr>
+    </w:p>
+    <w:p>
+      <w:pPr>
+        <w:pStyle w:val="a3"/>
         <w:spacing w:before="135"/>
-        <w:ind w:firstLine="420" w:firstLineChars="0"/>
-        <w:jc w:val="both"/>
-        <w:rPr>
-          <w:rFonts w:hint="eastAsia"/>
+        <w:ind w:left="0" w:firstLine="420"/>
+        <w:rPr>
           <w:b/>
           <w:bCs/>
-          <w:lang w:val="en-US" w:eastAsia="zh-CN"/>
-        </w:rPr>
-      </w:pPr>
-      <w:r>
-        <w:rPr>
-          <w:rFonts w:hint="default"/>
+        </w:rPr>
+      </w:pPr>
+      <w:r>
+        <w:rPr>
           <w:b/>
           <w:bCs/>
-          <w:lang w:val="en-US" w:eastAsia="zh-CN"/>
         </w:rPr>
         <w:t>模糊推理</w:t>
       </w:r>
@@ -1400,67 +1659,81 @@
           <w:rFonts w:hint="eastAsia"/>
           <w:b/>
           <w:bCs/>
-          <w:lang w:val="en-US" w:eastAsia="zh-CN"/>
         </w:rPr>
         <w:t>：</w:t>
       </w:r>
     </w:p>
     <w:p>
       <w:pPr>
-        <w:pStyle w:val="3"/>
-        <w:widowControl w:val="0"/>
-        <w:numPr>
-          <w:numId w:val="0"/>
-        </w:numPr>
+        <w:pStyle w:val="a3"/>
         <w:spacing w:before="135"/>
-        <w:ind w:firstLine="420" w:firstLineChars="0"/>
-        <w:jc w:val="both"/>
-        <w:rPr>
-          <w:rFonts w:hint="default"/>
+        <w:ind w:left="0" w:firstLine="420"/>
+        <w:rPr>
           <w:b/>
           <w:bCs/>
-          <w:lang w:val="en-US" w:eastAsia="zh-CN"/>
-        </w:rPr>
-      </w:pPr>
-      <w:r>
-        <w:rPr>
-          <w:rFonts w:hint="eastAsia"/>
-          <w:lang w:val="en-US" w:eastAsia="zh-CN"/>
-        </w:rPr>
-        <w:t>当前有条件论域和结论论域，得到条件论域到结论论域的模糊关系矩阵R。通过输入的条件模糊向量于模糊关系R的合成进行模糊推理，得到结论的模糊向量，然后采用适当的决策规则，将模糊结论转换为精准量。</w:t>
-      </w:r>
-    </w:p>
-    <w:p>
-      <w:pPr>
-        <w:numPr>
-          <w:numId w:val="0"/>
-        </w:numPr>
-        <w:ind w:firstLine="420" w:firstLineChars="0"/>
-        <w:rPr>
-          <w:rFonts w:hint="default" w:ascii="宋体" w:hAnsi="宋体" w:eastAsia="宋体" w:cs="宋体"/>
+        </w:rPr>
+      </w:pPr>
+      <w:r>
+        <w:rPr>
+          <w:rFonts w:hint="eastAsia"/>
+        </w:rPr>
+        <w:t>当前有条件论域和结论论域，得到条</w:t>
+      </w:r>
+      <w:r>
+        <w:rPr>
+          <w:rFonts w:hint="eastAsia"/>
+        </w:rPr>
+        <w:t>件论域到结论论域的模糊关系矩阵</w:t>
+      </w:r>
+      <w:r>
+        <w:rPr>
+          <w:rFonts w:hint="eastAsia"/>
+        </w:rPr>
+        <w:t>R</w:t>
+      </w:r>
+      <w:r>
+        <w:rPr>
+          <w:rFonts w:hint="eastAsia"/>
+        </w:rPr>
+        <w:t>。通过输入的条件模糊向量于模糊关系</w:t>
+      </w:r>
+      <w:r>
+        <w:rPr>
+          <w:rFonts w:hint="eastAsia"/>
+        </w:rPr>
+        <w:t>R</w:t>
+      </w:r>
+      <w:r>
+        <w:rPr>
+          <w:rFonts w:hint="eastAsia"/>
+        </w:rPr>
+        <w:t>的合成进行模糊推理，得到结论的模糊向量，然后采用适当的决策规则，将模糊结论转换为精准量。</w:t>
+      </w:r>
+    </w:p>
+    <w:p>
+      <w:pPr>
+        <w:ind w:firstLine="420"/>
+        <w:rPr>
+          <w:rFonts w:ascii="宋体" w:eastAsia="宋体" w:hAnsi="宋体" w:cs="宋体"/>
           <w:b/>
           <w:bCs/>
-          <w:kern w:val="2"/>
           <w:sz w:val="24"/>
           <w:szCs w:val="24"/>
-          <w:lang w:val="en-US" w:eastAsia="zh-CN" w:bidi="ar-SA"/>
-        </w:rPr>
-      </w:pPr>
-    </w:p>
-    <w:p>
-      <w:pPr>
-        <w:pStyle w:val="2"/>
+        </w:rPr>
+      </w:pPr>
+    </w:p>
+    <w:p>
+      <w:pPr>
+        <w:pStyle w:val="1"/>
         <w:spacing w:before="135"/>
         <w:rPr>
-          <w:rFonts w:hint="eastAsia" w:eastAsia="黑体"/>
-          <w:lang w:eastAsia="zh-CN"/>
-        </w:rPr>
-      </w:pPr>
-      <w:r>
-        <w:rPr>
-          <w:rFonts w:hint="eastAsia"/>
           <w:w w:val="95"/>
-          <w:lang w:val="en-US" w:eastAsia="zh-CN"/>
+        </w:rPr>
+      </w:pPr>
+      <w:r>
+        <w:rPr>
+          <w:rFonts w:hint="eastAsia"/>
+          <w:w w:val="95"/>
         </w:rPr>
         <w:t>三</w:t>
       </w:r>
@@ -1474,118 +1747,704 @@
         <w:rPr>
           <w:rFonts w:hint="eastAsia"/>
           <w:w w:val="95"/>
-          <w:lang w:val="en-US" w:eastAsia="zh-CN"/>
         </w:rPr>
         <w:t>实现思路</w:t>
       </w:r>
     </w:p>
     <w:p>
       <w:pPr>
-        <w:widowControl w:val="0"/>
+        <w:pStyle w:val="a3"/>
+        <w:spacing w:before="135"/>
+        <w:ind w:left="0" w:firstLine="420"/>
+      </w:pPr>
+      <w:r>
+        <w:rPr>
+          <w:rFonts w:hint="eastAsia"/>
+        </w:rPr>
+        <w:t>首先进行A*算法的运行，然后基于A*算法的路径，判断出小车通过模糊推理算出的行进速度。</w:t>
+      </w:r>
+      <w:r>
+        <w:rPr>
+          <w:rFonts w:hint="eastAsia"/>
+          <w:b/>
+          <w:bCs/>
+        </w:rPr>
+        <w:t>主函数为：Ai</w:t>
+      </w:r>
+      <w:r>
+        <w:rPr>
+          <w:b/>
+          <w:bCs/>
+        </w:rPr>
+        <w:t>Car.java</w:t>
+      </w:r>
+      <w:r>
+        <w:rPr>
+          <w:rFonts w:hint="eastAsia"/>
+          <w:b/>
+          <w:bCs/>
+        </w:rPr>
+        <w:t>中的main函数</w:t>
+      </w:r>
+    </w:p>
+    <w:p>
+      <w:pPr>
+        <w:pStyle w:val="a3"/>
+        <w:spacing w:before="135"/>
+        <w:ind w:left="0" w:firstLine="420"/>
+        <w:rPr>
+          <w:b/>
+          <w:bCs/>
+        </w:rPr>
+      </w:pPr>
+      <w:r>
+        <w:rPr>
+          <w:b/>
+          <w:bCs/>
+        </w:rPr>
+        <w:lastRenderedPageBreak/>
+        <w:t>A</w:t>
+      </w:r>
+      <w:r>
+        <w:rPr>
+          <w:rFonts w:hint="eastAsia"/>
+          <w:b/>
+          <w:bCs/>
+        </w:rPr>
+        <w:t>*算法的实现：</w:t>
+      </w:r>
+    </w:p>
+    <w:p>
+      <w:pPr>
+        <w:pStyle w:val="a3"/>
+        <w:spacing w:before="135"/>
+        <w:ind w:left="0" w:firstLine="420"/>
+      </w:pPr>
+      <w:r>
+        <w:rPr>
+          <w:rFonts w:hint="eastAsia"/>
+        </w:rPr>
+        <w:t>Co</w:t>
+      </w:r>
+      <w:r>
+        <w:t>ord</w:t>
+      </w:r>
+      <w:r>
+        <w:rPr>
+          <w:rFonts w:hint="eastAsia"/>
+        </w:rPr>
+        <w:t>类：</w:t>
+      </w:r>
+      <w:r>
+        <w:t>按照二维数组的特点，坐标原点在左上角，所以y是高，x是宽，y向下递增，x向右递增，我们将x和y封装成一个类，</w:t>
+      </w:r>
+      <w:proofErr w:type="gramStart"/>
+      <w:r>
+        <w:t>好传参</w:t>
+      </w:r>
+      <w:proofErr w:type="gramEnd"/>
+      <w:r>
+        <w:t>，重写equals方法比较坐标(</w:t>
+      </w:r>
+      <w:proofErr w:type="spellStart"/>
+      <w:r>
+        <w:t>x,y</w:t>
+      </w:r>
+      <w:proofErr w:type="spellEnd"/>
+      <w:r>
+        <w:t>)是不是同一个</w:t>
+      </w:r>
+      <w:r>
+        <w:rPr>
+          <w:rFonts w:hint="eastAsia"/>
+        </w:rPr>
+        <w:t>。</w:t>
+      </w:r>
+    </w:p>
+    <w:p>
+      <w:pPr>
+        <w:pStyle w:val="a3"/>
+        <w:spacing w:before="135"/>
+        <w:ind w:left="0" w:firstLine="420"/>
+      </w:pPr>
+      <w:r>
+        <w:rPr>
+          <w:rFonts w:hint="eastAsia"/>
+        </w:rPr>
+        <w:t>Node类：</w:t>
+      </w:r>
+      <w:r>
+        <w:t>封装路径结点类，字段包括：坐标、G值、F值、父结点，实现Comparable接口，方便优先队列排序</w:t>
+      </w:r>
+      <w:r>
+        <w:rPr>
+          <w:rFonts w:hint="eastAsia"/>
+        </w:rPr>
+        <w:t>。</w:t>
+      </w:r>
+    </w:p>
+    <w:p>
+      <w:pPr>
+        <w:pStyle w:val="a3"/>
+        <w:spacing w:before="135"/>
+        <w:ind w:left="0" w:firstLine="420"/>
+      </w:pPr>
+      <w:r>
+        <w:rPr>
+          <w:rFonts w:hint="eastAsia"/>
+        </w:rPr>
+        <w:t>Map</w:t>
+      </w:r>
+      <w:r>
+        <w:t>Info</w:t>
+      </w:r>
+      <w:r>
+        <w:rPr>
+          <w:rFonts w:hint="eastAsia"/>
+        </w:rPr>
+        <w:t>类：</w:t>
+      </w:r>
+      <w:r>
+        <w:t>是A星算法输入的所有数据，封装在一起</w:t>
+      </w:r>
+      <w:r>
+        <w:rPr>
+          <w:rFonts w:hint="eastAsia"/>
+        </w:rPr>
+        <w:t>。</w:t>
+      </w:r>
+    </w:p>
+    <w:p>
+      <w:pPr>
+        <w:pStyle w:val="a3"/>
+        <w:spacing w:before="135"/>
+        <w:ind w:left="0" w:firstLine="420"/>
+      </w:pPr>
+      <w:proofErr w:type="spellStart"/>
+      <w:r>
+        <w:rPr>
+          <w:rFonts w:hint="eastAsia"/>
+        </w:rPr>
+        <w:t>Astar</w:t>
+      </w:r>
+      <w:proofErr w:type="spellEnd"/>
+      <w:r>
+        <w:rPr>
+          <w:rFonts w:hint="eastAsia"/>
+        </w:rPr>
+        <w:t>类：</w:t>
+      </w:r>
+      <w:r>
+        <w:rPr>
+          <w:rFonts w:hint="eastAsia"/>
+        </w:rPr>
+        <w:t xml:space="preserve">定义了路径代价的估算策略 </w:t>
+      </w:r>
+      <w:r>
+        <w:t>F</w:t>
+      </w:r>
+      <w:r>
+        <w:rPr>
+          <w:rFonts w:hint="eastAsia"/>
+        </w:rPr>
+        <w:t>=</w:t>
+      </w:r>
+      <w:r>
+        <w:t>G</w:t>
+      </w:r>
+      <w:r>
+        <w:rPr>
+          <w:rFonts w:hint="eastAsia"/>
+        </w:rPr>
+        <w:t>+</w:t>
+      </w:r>
+      <w:r>
+        <w:t>H</w:t>
+      </w:r>
+      <w:r>
+        <w:rPr>
+          <w:rFonts w:hint="eastAsia"/>
+        </w:rPr>
+        <w:t>。</w:t>
+      </w:r>
+      <w:r>
+        <w:rPr>
+          <w:rFonts w:hint="eastAsia"/>
+        </w:rPr>
+        <w:t>G表示的是从起点到当前结点的实际路径代价</w:t>
+      </w:r>
+      <w:r>
+        <w:rPr>
+          <w:rFonts w:hint="eastAsia"/>
+        </w:rPr>
+        <w:t>，</w:t>
+      </w:r>
+      <w:r>
+        <w:rPr>
+          <w:rFonts w:hint="eastAsia"/>
+        </w:rPr>
+        <w:t>H表示当前结点到达最终结点的估计代价</w:t>
+      </w:r>
+      <w:r>
+        <w:rPr>
+          <w:rFonts w:hint="eastAsia"/>
+        </w:rPr>
+        <w:t>，</w:t>
+      </w:r>
+      <w:r>
+        <w:rPr>
+          <w:rFonts w:hint="eastAsia"/>
+        </w:rPr>
+        <w:t>F表示当前结点所在路径从起点到最终点预估的总路径代价。</w:t>
+      </w:r>
+    </w:p>
+    <w:p>
+      <w:pPr>
+        <w:pStyle w:val="a3"/>
+        <w:spacing w:before="135"/>
+        <w:ind w:left="0" w:firstLine="420"/>
+      </w:pPr>
+      <w:r>
+        <w:rPr>
+          <w:rFonts w:hint="eastAsia"/>
+        </w:rPr>
+        <w:t>其中G的计算，由于</w:t>
+      </w:r>
+      <w:r>
+        <w:t>横竖移动距离：斜移动距离=1：1.4</w:t>
+      </w:r>
+      <w:r>
+        <w:rPr>
+          <w:rFonts w:hint="eastAsia"/>
+        </w:rPr>
+        <w:t>，我们在计算代价时取</w:t>
+      </w:r>
+      <w:r>
+        <w:t>整数10和14</w:t>
+      </w:r>
+      <w:r>
+        <w:rPr>
+          <w:rFonts w:hint="eastAsia"/>
+        </w:rPr>
+        <w:t>，H计算采用曼哈顿距离进行估算。</w:t>
+      </w:r>
+    </w:p>
+    <w:p>
+      <w:pPr>
+        <w:pStyle w:val="a3"/>
+        <w:spacing w:before="135"/>
+        <w:ind w:firstLine="420"/>
+      </w:pPr>
+      <w:r>
+        <w:rPr>
+          <w:rFonts w:hint="eastAsia"/>
+        </w:rPr>
+        <w:t>通过运行A*算法，将运行中的路径以</w:t>
+      </w:r>
+      <w:r>
+        <w:t>Stack&lt;Node&gt; path</w:t>
+      </w:r>
+      <w:r>
+        <w:rPr>
+          <w:rFonts w:hint="eastAsia"/>
+        </w:rPr>
+        <w:t>形式保存；将其中一系列的Node信息传入模糊判断函数，从而进行瞬时速度计算。</w:t>
+      </w:r>
+    </w:p>
+    <w:p>
+      <w:pPr>
+        <w:pStyle w:val="a3"/>
+        <w:spacing w:before="135"/>
+        <w:ind w:firstLine="420"/>
+      </w:pPr>
+    </w:p>
+    <w:p>
+      <w:pPr>
+        <w:pStyle w:val="a3"/>
+        <w:spacing w:before="135"/>
+        <w:ind w:firstLine="420"/>
+        <w:rPr>
+          <w:b/>
+          <w:bCs/>
+        </w:rPr>
+      </w:pPr>
+      <w:r>
+        <w:rPr>
+          <w:rFonts w:hint="eastAsia"/>
+          <w:b/>
+          <w:bCs/>
+        </w:rPr>
+        <w:t>模糊判断</w:t>
+      </w:r>
+      <w:r>
+        <w:rPr>
+          <w:rFonts w:hint="eastAsia"/>
+          <w:b/>
+          <w:bCs/>
+        </w:rPr>
+        <w:t>的实现：</w:t>
+      </w:r>
+    </w:p>
+    <w:p>
+      <w:pPr>
+        <w:pStyle w:val="a3"/>
+        <w:spacing w:before="135"/>
+        <w:ind w:firstLine="420"/>
+        <w:rPr>
+          <w:rFonts w:hint="eastAsia"/>
+        </w:rPr>
+      </w:pPr>
+      <w:proofErr w:type="spellStart"/>
+      <w:r>
+        <w:rPr>
+          <w:rFonts w:hint="eastAsia"/>
+        </w:rPr>
+        <w:t>Fuzz</w:t>
+      </w:r>
+      <w:r>
+        <w:t>ySet</w:t>
+      </w:r>
+      <w:proofErr w:type="spellEnd"/>
+      <w:r>
+        <w:rPr>
+          <w:rFonts w:hint="eastAsia"/>
+        </w:rPr>
+        <w:t>类：</w:t>
+      </w:r>
+      <w:r>
+        <w:rPr>
+          <w:rFonts w:hint="eastAsia"/>
+        </w:rPr>
+        <w:t>首先定义了“</w:t>
+      </w:r>
+      <w:r>
+        <w:rPr>
+          <w:rFonts w:hint="eastAsia"/>
+        </w:rPr>
+        <w:t>距离远——车速快的关系矩阵</w:t>
+      </w:r>
+      <w:r>
+        <w:t>DIS_SPEED</w:t>
+      </w:r>
+      <w:r>
+        <w:rPr>
+          <w:rFonts w:hint="eastAsia"/>
+        </w:rPr>
+        <w:t>”和“</w:t>
+      </w:r>
+      <w:r>
+        <w:rPr>
+          <w:rFonts w:hint="eastAsia"/>
+        </w:rPr>
+        <w:t>曲率小——车速快的关系矩阵</w:t>
+      </w:r>
+      <w:r>
+        <w:t>CUR_SPEED</w:t>
+      </w:r>
+      <w:r>
+        <w:rPr>
+          <w:rFonts w:hint="eastAsia"/>
+        </w:rPr>
+        <w:t>”,将两者进行模糊关系的合成得到</w:t>
+      </w:r>
+      <w:r>
+        <w:t>MIX_SPEED</w:t>
+      </w:r>
+      <w:r>
+        <w:rPr>
+          <w:rFonts w:hint="eastAsia"/>
+        </w:rPr>
+        <w:t>。通过</w:t>
+      </w:r>
+      <w:proofErr w:type="spellStart"/>
+      <w:r>
+        <w:t>nearsetBar</w:t>
+      </w:r>
+      <w:proofErr w:type="spellEnd"/>
+      <w:r>
+        <w:rPr>
+          <w:rFonts w:hint="eastAsia"/>
+        </w:rPr>
+        <w:t>（）函数计算最近障碍的距离以此构造</w:t>
+      </w:r>
+      <w:r>
+        <w:rPr>
+          <w:rFonts w:hint="eastAsia"/>
+        </w:rPr>
+        <w:t>输入条件向量</w:t>
+      </w:r>
+      <w:proofErr w:type="spellStart"/>
+      <w:r>
+        <w:t>disVector</w:t>
+      </w:r>
+      <w:proofErr w:type="spellEnd"/>
+      <w:r>
+        <w:rPr>
+          <w:rFonts w:hint="eastAsia"/>
+        </w:rPr>
+        <w:t>，通过</w:t>
+      </w:r>
+      <w:proofErr w:type="spellStart"/>
+      <w:r>
+        <w:t>getCurveVector</w:t>
+      </w:r>
+      <w:proofErr w:type="spellEnd"/>
+      <w:r>
+        <w:rPr>
+          <w:rFonts w:hint="eastAsia"/>
+        </w:rPr>
+        <w:t>计算曲率以此构造输入条件向量</w:t>
+      </w:r>
+      <w:proofErr w:type="spellStart"/>
+      <w:r>
+        <w:t>curVector</w:t>
+      </w:r>
+      <w:proofErr w:type="spellEnd"/>
+      <w:r>
+        <w:rPr>
+          <w:rFonts w:hint="eastAsia"/>
+        </w:rPr>
+        <w:t>，将两者进行模糊混合，最后通过</w:t>
+      </w:r>
+      <w:proofErr w:type="spellStart"/>
+      <w:r>
+        <w:t>getSpeed</w:t>
+      </w:r>
+      <w:proofErr w:type="spellEnd"/>
+      <w:r>
+        <w:rPr>
+          <w:rFonts w:hint="eastAsia"/>
+        </w:rPr>
+        <w:t>（）算出最终速度。</w:t>
+      </w:r>
+    </w:p>
+    <w:p>
+      <w:pPr>
         <w:autoSpaceDE w:val="0"/>
         <w:autoSpaceDN w:val="0"/>
-        <w:spacing w:before="134" w:after="0" w:line="240" w:lineRule="auto"/>
-        <w:ind w:left="120" w:right="0"/>
+        <w:spacing w:before="134"/>
+        <w:ind w:left="120"/>
         <w:jc w:val="left"/>
         <w:outlineLvl w:val="1"/>
         <w:rPr>
-          <w:rFonts w:ascii="黑体" w:hAnsi="黑体" w:eastAsia="黑体" w:cs="黑体"/>
+          <w:rFonts w:ascii="黑体" w:eastAsia="黑体" w:hAnsi="黑体" w:cs="黑体"/>
           <w:sz w:val="28"/>
           <w:szCs w:val="28"/>
-          <w:lang w:val="en-US" w:eastAsia="zh-CN" w:bidi="ar-SA"/>
-        </w:rPr>
-      </w:pPr>
-      <w:r>
-        <w:rPr>
-          <w:rFonts w:hint="eastAsia" w:ascii="黑体" w:hAnsi="黑体" w:eastAsia="黑体" w:cs="黑体"/>
+        </w:rPr>
+      </w:pPr>
+      <w:r>
+        <w:rPr>
+          <w:rFonts w:ascii="黑体" w:eastAsia="黑体" w:hAnsi="黑体" w:cs="黑体" w:hint="eastAsia"/>
           <w:w w:val="95"/>
           <w:sz w:val="28"/>
           <w:szCs w:val="28"/>
-          <w:lang w:val="en-US" w:eastAsia="zh-CN" w:bidi="ar-SA"/>
         </w:rPr>
         <w:t>四</w:t>
       </w:r>
       <w:r>
         <w:rPr>
-          <w:rFonts w:ascii="黑体" w:hAnsi="黑体" w:eastAsia="黑体" w:cs="黑体"/>
+          <w:rFonts w:ascii="黑体" w:eastAsia="黑体" w:hAnsi="黑体" w:cs="黑体"/>
           <w:w w:val="95"/>
           <w:sz w:val="28"/>
           <w:szCs w:val="28"/>
-          <w:lang w:val="en-US" w:eastAsia="zh-CN" w:bidi="ar-SA"/>
         </w:rPr>
         <w:t>．实验结果</w:t>
       </w:r>
     </w:p>
     <w:p>
       <w:pPr>
-        <w:pStyle w:val="3"/>
+        <w:pStyle w:val="a3"/>
         <w:spacing w:before="1"/>
-        <w:ind w:left="0"/>
+        <w:ind w:left="0" w:firstLine="420"/>
         <w:jc w:val="left"/>
-      </w:pPr>
-    </w:p>
-    <w:p>
-      <w:pPr>
-        <w:pStyle w:val="3"/>
-      </w:pPr>
-      <w:r>
-        <w:t xml:space="preserve">输出样例： </w:t>
-      </w:r>
-    </w:p>
-    <w:p>
-      <w:pPr>
-        <w:spacing w:after="0"/>
-        <w:ind w:left="840" w:leftChars="0" w:firstLine="420" w:firstLineChars="0"/>
-      </w:pPr>
-    </w:p>
-    <w:p>
-      <w:pPr>
-        <w:spacing w:after="0"/>
-        <w:ind w:left="420" w:leftChars="0" w:firstLine="420" w:firstLineChars="0"/>
-      </w:pPr>
-    </w:p>
-    <w:p>
-      <w:pPr>
-        <w:spacing w:after="0"/>
-        <w:ind w:left="420" w:leftChars="0" w:firstLine="420" w:firstLineChars="0"/>
-      </w:pPr>
-    </w:p>
-    <w:p>
-      <w:pPr>
-        <w:spacing w:after="0"/>
-        <w:ind w:left="420" w:leftChars="0" w:firstLine="420" w:firstLineChars="0"/>
+        <w:rPr>
+          <w:rFonts w:hint="eastAsia"/>
+        </w:rPr>
+      </w:pPr>
+      <w:r>
+        <w:rPr>
+          <w:rFonts w:hint="eastAsia"/>
+        </w:rPr>
+        <w:t>本实验没有进行输入，定义了起点和终点，展示了小车的运行轨迹，打印出了小车在每个点的瞬时速度。</w:t>
+      </w:r>
+    </w:p>
+    <w:p>
+      <w:pPr>
+        <w:pStyle w:val="a3"/>
+        <w:spacing w:before="1"/>
+        <w:ind w:left="0" w:firstLine="420"/>
+        <w:jc w:val="left"/>
+      </w:pPr>
+      <w:r>
+        <w:t>输出样例：</w:t>
+      </w:r>
+      <w:r>
+        <w:t xml:space="preserve"> </w:t>
+      </w:r>
+    </w:p>
+    <w:p>
+      <w:pPr>
+        <w:pStyle w:val="a3"/>
+        <w:spacing w:before="1"/>
+        <w:ind w:left="0" w:firstLine="420"/>
+        <w:jc w:val="left"/>
+      </w:pPr>
+      <w:r>
+        <w:rPr>
+          <w:rFonts w:hint="eastAsia"/>
+        </w:rPr>
+        <w:t>地图信息：</w:t>
+      </w:r>
+    </w:p>
+    <w:p>
+      <w:pPr>
+        <w:pStyle w:val="a3"/>
+        <w:spacing w:before="1"/>
+        <w:ind w:left="0" w:firstLine="420"/>
+        <w:jc w:val="left"/>
+        <w:rPr>
+          <w:rFonts w:hint="eastAsia"/>
+        </w:rPr>
+      </w:pPr>
+      <w:r>
+        <w:rPr>
+          <w:noProof/>
+        </w:rPr>
+        <w:lastRenderedPageBreak/>
+        <w:drawing>
+          <wp:inline distT="0" distB="0" distL="0" distR="0" wp14:anchorId="73027EAA" wp14:editId="41C23B2A">
+            <wp:extent cx="4165814" cy="5861351"/>
+            <wp:effectExtent l="0" t="0" r="6350" b="6350"/>
+            <wp:docPr id="1" name="图片 1"/>
+            <wp:cNvGraphicFramePr>
+              <a:graphicFrameLocks xmlns:a="http://schemas.openxmlformats.org/drawingml/2006/main" noChangeAspect="1"/>
+            </wp:cNvGraphicFramePr>
+            <a:graphic xmlns:a="http://schemas.openxmlformats.org/drawingml/2006/main">
+              <a:graphicData uri="http://schemas.openxmlformats.org/drawingml/2006/picture">
+                <pic:pic xmlns:pic="http://schemas.openxmlformats.org/drawingml/2006/picture">
+                  <pic:nvPicPr>
+                    <pic:cNvPr id="1" name=""/>
+                    <pic:cNvPicPr/>
+                  </pic:nvPicPr>
+                  <pic:blipFill>
+                    <a:blip r:embed="rId6"/>
+                    <a:stretch>
+                      <a:fillRect/>
+                    </a:stretch>
+                  </pic:blipFill>
+                  <pic:spPr>
+                    <a:xfrm>
+                      <a:off x="0" y="0"/>
+                      <a:ext cx="4165814" cy="5861351"/>
+                    </a:xfrm>
+                    <a:prstGeom prst="rect">
+                      <a:avLst/>
+                    </a:prstGeom>
+                  </pic:spPr>
+                </pic:pic>
+              </a:graphicData>
+            </a:graphic>
+          </wp:inline>
+        </w:drawing>
+      </w:r>
+    </w:p>
+    <w:p>
+      <w:pPr>
+        <w:rPr>
+          <w:rFonts w:ascii="宋体" w:eastAsia="宋体" w:hAnsi="宋体" w:cs="宋体"/>
+          <w:sz w:val="24"/>
+          <w:szCs w:val="24"/>
+        </w:rPr>
+      </w:pPr>
+      <w:r>
+        <w:tab/>
+      </w:r>
+      <w:r>
+        <w:rPr>
+          <w:rFonts w:ascii="宋体" w:eastAsia="宋体" w:hAnsi="宋体" w:cs="宋体" w:hint="eastAsia"/>
+          <w:sz w:val="24"/>
+          <w:szCs w:val="24"/>
+        </w:rPr>
+        <w:t>速度信息：</w:t>
+      </w:r>
+    </w:p>
+    <w:p>
+      <w:pPr>
+        <w:rPr>
+          <w:rFonts w:hint="eastAsia"/>
+        </w:rPr>
+      </w:pPr>
+      <w:r>
+        <w:rPr>
+          <w:noProof/>
+        </w:rPr>
+        <w:lastRenderedPageBreak/>
+        <w:drawing>
+          <wp:inline distT="0" distB="0" distL="0" distR="0" wp14:anchorId="0817101B" wp14:editId="77D187CA">
+            <wp:extent cx="4426177" cy="7156818"/>
+            <wp:effectExtent l="0" t="0" r="0" b="6350"/>
+            <wp:docPr id="2" name="图片 2"/>
+            <wp:cNvGraphicFramePr>
+              <a:graphicFrameLocks xmlns:a="http://schemas.openxmlformats.org/drawingml/2006/main" noChangeAspect="1"/>
+            </wp:cNvGraphicFramePr>
+            <a:graphic xmlns:a="http://schemas.openxmlformats.org/drawingml/2006/main">
+              <a:graphicData uri="http://schemas.openxmlformats.org/drawingml/2006/picture">
+                <pic:pic xmlns:pic="http://schemas.openxmlformats.org/drawingml/2006/picture">
+                  <pic:nvPicPr>
+                    <pic:cNvPr id="1" name=""/>
+                    <pic:cNvPicPr/>
+                  </pic:nvPicPr>
+                  <pic:blipFill>
+                    <a:blip r:embed="rId7"/>
+                    <a:stretch>
+                      <a:fillRect/>
+                    </a:stretch>
+                  </pic:blipFill>
+                  <pic:spPr>
+                    <a:xfrm>
+                      <a:off x="0" y="0"/>
+                      <a:ext cx="4426177" cy="7156818"/>
+                    </a:xfrm>
+                    <a:prstGeom prst="rect">
+                      <a:avLst/>
+                    </a:prstGeom>
+                  </pic:spPr>
+                </pic:pic>
+              </a:graphicData>
+            </a:graphic>
+          </wp:inline>
+        </w:drawing>
+      </w:r>
+    </w:p>
+    <w:p>
+      <w:pPr>
+        <w:ind w:left="420" w:firstLine="420"/>
         <w:jc w:val="center"/>
         <w:rPr>
-          <w:rFonts w:ascii="黑体" w:hAnsi="黑体" w:eastAsia="黑体" w:cs="黑体"/>
+          <w:rFonts w:ascii="黑体" w:eastAsia="黑体" w:hAnsi="黑体" w:cs="黑体"/>
           <w:sz w:val="28"/>
           <w:szCs w:val="28"/>
-          <w:lang w:val="en-US" w:eastAsia="zh-CN" w:bidi="ar-SA"/>
-        </w:rPr>
-      </w:pPr>
-    </w:p>
-    <w:p>
-      <w:pPr>
-        <w:spacing w:after="0"/>
-        <w:jc w:val="both"/>
-      </w:pPr>
-    </w:p>
+        </w:rPr>
+      </w:pPr>
+    </w:p>
+    <w:p/>
     <w:sectPr>
       <w:pgSz w:w="11906" w:h="16838"/>
       <w:pgMar w:top="1440" w:right="1800" w:bottom="1440" w:left="1800" w:header="851" w:footer="992" w:gutter="0"/>
-      <w:cols w:space="425" w:num="1"/>
-      <w:docGrid w:type="lines" w:linePitch="312" w:charSpace="0"/>
+      <w:cols w:space="425"/>
+      <w:docGrid w:type="lines" w:linePitch="312"/>
     </w:sectPr>
   </w:body>
 </w:document>
 </file>
 
 <file path=word/numbering.xml><?xml version="1.0" encoding="utf-8"?>
-<w:numbering xmlns:wpc="http://schemas.microsoft.com/office/word/2010/wordprocessingCanvas" xmlns:mc="http://schemas.openxmlformats.org/markup-compatibility/2006" xmlns:o="urn:schemas-microsoft-com:office:office" xmlns:r="http://schemas.openxmlformats.org/officeDocument/2006/relationships" xmlns:m="http://schemas.openxmlformats.org/officeDocument/2006/math" xmlns:v="urn:schemas-microsoft-com:vml" xmlns:wp14="http://schemas.microsoft.com/office/word/2010/wordprocessingDrawing" xmlns:wp="http://schemas.openxmlformats.org/drawingml/2006/wordprocessingDrawing" xmlns:w10="urn:schemas-microsoft-com:office:word" xmlns:w="http://schemas.openxmlformats.org/wordprocessingml/2006/main" xmlns:w14="http://schemas.microsoft.com/office/word/2010/wordml" xmlns:wpg="http://schemas.microsoft.com/office/word/2010/wordprocessingGroup" xmlns:wpi="http://schemas.microsoft.com/office/word/2010/wordprocessingInk" xmlns:wne="http://schemas.microsoft.com/office/word/2006/wordml" xmlns:wps="http://schemas.microsoft.com/office/word/2010/wordprocessingShape" xmlns:wpsCustomData="http://www.wps.cn/officeDocument/2013/wpsCustomData" mc:Ignorable="w14 wp14">
-  <w:abstractNum w:abstractNumId="0">
+<w:numbering xmlns:wpc="http://schemas.microsoft.com/office/word/2010/wordprocessingCanvas" xmlns:cx="http://schemas.microsoft.com/office/drawing/2014/chartex" xmlns:cx1="http://schemas.microsoft.com/office/drawing/2015/9/8/chartex" xmlns:cx2="http://schemas.microsoft.com/office/drawing/2015/10/21/chartex" xmlns:cx3="http://schemas.microsoft.com/office/drawing/2016/5/9/chartex" xmlns:cx4="http://schemas.microsoft.com/office/drawing/2016/5/10/chartex" xmlns:cx5="http://schemas.microsoft.com/office/drawing/2016/5/11/chartex" xmlns:cx6="http://schemas.microsoft.com/office/drawing/2016/5/12/chartex" xmlns:cx7="http://schemas.microsoft.com/office/drawing/2016/5/13/chartex" xmlns:cx8="http://schemas.microsoft.com/office/drawing/2016/5/14/chartex" xmlns:mc="http://schemas.openxmlformats.org/markup-compatibility/2006" xmlns:aink="http://schemas.microsoft.com/office/drawing/2016/ink" xmlns:am3d="http://schemas.microsoft.com/office/drawing/2017/model3d" xmlns:o="urn:schemas-microsoft-com:office:office" xmlns:r="http://schemas.openxmlformats.org/officeDocument/2006/relationships" xmlns:m="http://schemas.openxmlformats.org/officeDocument/2006/math" xmlns:v="urn:schemas-microsoft-com:vml" xmlns:wp14="http://schemas.microsoft.com/office/word/2010/wordprocessingDrawing" xmlns:wp="http://schemas.openxmlformats.org/drawingml/2006/wordprocessingDrawing" xmlns:w10="urn:schemas-microsoft-com:office:word" xmlns:w="http://schemas.openxmlformats.org/wordprocessingml/2006/main" xmlns:w14="http://schemas.microsoft.com/office/word/2010/wordml" xmlns:w15="http://schemas.microsoft.com/office/word/2012/wordml" xmlns:w16cex="http://schemas.microsoft.com/office/word/2018/wordml/cex" xmlns:w16cid="http://schemas.microsoft.com/office/word/2016/wordml/cid" xmlns:w16="http://schemas.microsoft.com/office/word/2018/wordml" xmlns:w16sdtdh="http://schemas.microsoft.com/office/word/2020/wordml/sdtdatahash" xmlns:w16se="http://schemas.microsoft.com/office/word/2015/wordml/symex" xmlns:wpg="http://schemas.microsoft.com/office/word/2010/wordprocessingGroup" xmlns:wpi="http://schemas.microsoft.com/office/word/2010/wordprocessingInk" xmlns:wne="http://schemas.microsoft.com/office/word/2006/wordml" xmlns:wps="http://schemas.microsoft.com/office/word/2010/wordprocessingShape" mc:Ignorable="w14 w15 w16se w16cid w16 w16cex w16sdtdh wp14">
+  <w:abstractNum w:abstractNumId="0" w15:restartNumberingAfterBreak="0">
     <w:nsid w:val="E6282140"/>
     <w:multiLevelType w:val="singleLevel"/>
     <w:tmpl w:val="E6282140"/>
-    <w:lvl w:ilvl="0" w:tentative="0">
+    <w:lvl w:ilvl="0">
       <w:start w:val="2"/>
       <w:numFmt w:val="chineseCounting"/>
       <w:suff w:val="nothing"/>
@@ -1596,11 +2455,11 @@
       </w:rPr>
     </w:lvl>
   </w:abstractNum>
-  <w:abstractNum w:abstractNumId="1">
+  <w:abstractNum w:abstractNumId="1" w15:restartNumberingAfterBreak="0">
     <w:nsid w:val="68AD500F"/>
     <w:multiLevelType w:val="singleLevel"/>
     <w:tmpl w:val="68AD500F"/>
-    <w:lvl w:ilvl="0" w:tentative="0">
+    <w:lvl w:ilvl="0">
       <w:start w:val="1"/>
       <w:numFmt w:val="decimalEnclosedCircleChinese"/>
       <w:suff w:val="nothing"/>
@@ -1624,311 +2483,349 @@
 </file>
 
 <file path=word/styles.xml><?xml version="1.0" encoding="utf-8"?>
-<w:styles xmlns:mc="http://schemas.openxmlformats.org/markup-compatibility/2006" xmlns:o="urn:schemas-microsoft-com:office:office" xmlns:r="http://schemas.openxmlformats.org/officeDocument/2006/relationships" xmlns:m="http://schemas.openxmlformats.org/officeDocument/2006/math" xmlns:v="urn:schemas-microsoft-com:vml" xmlns:w="http://schemas.openxmlformats.org/wordprocessingml/2006/main" xmlns:w14="http://schemas.microsoft.com/office/word/2010/wordml" xmlns:w10="urn:schemas-microsoft-com:office:word" xmlns:sl="http://schemas.openxmlformats.org/schemaLibrary/2006/main" xmlns:wpsCustomData="http://www.wps.cn/officeDocument/2013/wpsCustomData" mc:Ignorable="w14">
+<w:styles xmlns:mc="http://schemas.openxmlformats.org/markup-compatibility/2006" xmlns:r="http://schemas.openxmlformats.org/officeDocument/2006/relationships" xmlns:w="http://schemas.openxmlformats.org/wordprocessingml/2006/main" xmlns:w14="http://schemas.microsoft.com/office/word/2010/wordml" xmlns:w15="http://schemas.microsoft.com/office/word/2012/wordml" xmlns:w16cex="http://schemas.microsoft.com/office/word/2018/wordml/cex" xmlns:w16cid="http://schemas.microsoft.com/office/word/2016/wordml/cid" xmlns:w16="http://schemas.microsoft.com/office/word/2018/wordml" xmlns:w16sdtdh="http://schemas.microsoft.com/office/word/2020/wordml/sdtdatahash" xmlns:w16se="http://schemas.microsoft.com/office/word/2015/wordml/symex" mc:Ignorable="w14 w15 w16se w16cid w16 w16cex w16sdtdh">
   <w:docDefaults>
     <w:rPrDefault>
       <w:rPr>
-        <w:rFonts w:ascii="Times New Roman" w:hAnsi="Times New Roman" w:eastAsia="宋体" w:cs="Times New Roman"/>
+        <w:rFonts w:ascii="Times New Roman" w:eastAsia="宋体" w:hAnsi="Times New Roman" w:cs="Times New Roman"/>
+        <w:lang w:val="en-US" w:eastAsia="zh-CN" w:bidi="ar-SA"/>
       </w:rPr>
     </w:rPrDefault>
     <w:pPrDefault/>
   </w:docDefaults>
-  <w:latentStyles w:count="260" w:defQFormat="0" w:defUnhideWhenUsed="1" w:defSemiHidden="1" w:defUIPriority="99" w:defLockedState="0">
-    <w:lsdException w:qFormat="1" w:unhideWhenUsed="0" w:uiPriority="0" w:semiHidden="0" w:name="Normal"/>
-    <w:lsdException w:qFormat="1" w:unhideWhenUsed="0" w:uiPriority="1" w:semiHidden="0" w:name="heading 1"/>
-    <w:lsdException w:qFormat="1" w:uiPriority="0" w:name="heading 2"/>
-    <w:lsdException w:qFormat="1" w:uiPriority="0" w:name="heading 3"/>
-    <w:lsdException w:qFormat="1" w:uiPriority="0" w:name="heading 4"/>
-    <w:lsdException w:qFormat="1" w:uiPriority="0" w:name="heading 5"/>
-    <w:lsdException w:qFormat="1" w:uiPriority="0" w:name="heading 6"/>
-    <w:lsdException w:qFormat="1" w:uiPriority="0" w:name="heading 7"/>
-    <w:lsdException w:qFormat="1" w:uiPriority="0" w:name="heading 8"/>
-    <w:lsdException w:qFormat="1" w:uiPriority="0" w:name="heading 9"/>
-    <w:lsdException w:unhideWhenUsed="0" w:uiPriority="0" w:semiHidden="0" w:name="index 1"/>
-    <w:lsdException w:unhideWhenUsed="0" w:uiPriority="0" w:semiHidden="0" w:name="index 2"/>
-    <w:lsdException w:unhideWhenUsed="0" w:uiPriority="0" w:semiHidden="0" w:name="index 3"/>
-    <w:lsdException w:unhideWhenUsed="0" w:uiPriority="0" w:semiHidden="0" w:name="index 4"/>
-    <w:lsdException w:unhideWhenUsed="0" w:uiPriority="0" w:semiHidden="0" w:name="index 5"/>
-    <w:lsdException w:unhideWhenUsed="0" w:uiPriority="0" w:semiHidden="0" w:name="index 6"/>
-    <w:lsdException w:unhideWhenUsed="0" w:uiPriority="0" w:semiHidden="0" w:name="index 7"/>
-    <w:lsdException w:unhideWhenUsed="0" w:uiPriority="0" w:semiHidden="0" w:name="index 8"/>
-    <w:lsdException w:unhideWhenUsed="0" w:uiPriority="0" w:semiHidden="0" w:name="index 9"/>
-    <w:lsdException w:unhideWhenUsed="0" w:uiPriority="0" w:semiHidden="0" w:name="toc 1"/>
-    <w:lsdException w:unhideWhenUsed="0" w:uiPriority="0" w:semiHidden="0" w:name="toc 2"/>
-    <w:lsdException w:unhideWhenUsed="0" w:uiPriority="0" w:semiHidden="0" w:name="toc 3"/>
-    <w:lsdException w:unhideWhenUsed="0" w:uiPriority="0" w:semiHidden="0" w:name="toc 4"/>
-    <w:lsdException w:unhideWhenUsed="0" w:uiPriority="0" w:semiHidden="0" w:name="toc 5"/>
-    <w:lsdException w:unhideWhenUsed="0" w:uiPriority="0" w:semiHidden="0" w:name="toc 6"/>
-    <w:lsdException w:unhideWhenUsed="0" w:uiPriority="0" w:semiHidden="0" w:name="toc 7"/>
-    <w:lsdException w:unhideWhenUsed="0" w:uiPriority="0" w:semiHidden="0" w:name="toc 8"/>
-    <w:lsdException w:unhideWhenUsed="0" w:uiPriority="0" w:semiHidden="0" w:name="toc 9"/>
-    <w:lsdException w:unhideWhenUsed="0" w:uiPriority="0" w:semiHidden="0" w:name="Normal Indent"/>
-    <w:lsdException w:unhideWhenUsed="0" w:uiPriority="0" w:semiHidden="0" w:name="footnote text"/>
-    <w:lsdException w:unhideWhenUsed="0" w:uiPriority="0" w:semiHidden="0" w:name="annotation text"/>
-    <w:lsdException w:unhideWhenUsed="0" w:uiPriority="0" w:semiHidden="0" w:name="header"/>
-    <w:lsdException w:unhideWhenUsed="0" w:uiPriority="0" w:semiHidden="0" w:name="footer"/>
-    <w:lsdException w:unhideWhenUsed="0" w:uiPriority="0" w:semiHidden="0" w:name="index heading"/>
-    <w:lsdException w:qFormat="1" w:uiPriority="0" w:name="caption"/>
-    <w:lsdException w:unhideWhenUsed="0" w:uiPriority="0" w:semiHidden="0" w:name="table of figures"/>
-    <w:lsdException w:unhideWhenUsed="0" w:uiPriority="0" w:semiHidden="0" w:name="envelope address"/>
-    <w:lsdException w:unhideWhenUsed="0" w:uiPriority="0" w:semiHidden="0" w:name="envelope return"/>
-    <w:lsdException w:unhideWhenUsed="0" w:uiPriority="0" w:semiHidden="0" w:name="footnote reference"/>
-    <w:lsdException w:unhideWhenUsed="0" w:uiPriority="0" w:semiHidden="0" w:name="annotation reference"/>
-    <w:lsdException w:unhideWhenUsed="0" w:uiPriority="0" w:semiHidden="0" w:name="line number"/>
-    <w:lsdException w:unhideWhenUsed="0" w:uiPriority="0" w:semiHidden="0" w:name="page number"/>
-    <w:lsdException w:unhideWhenUsed="0" w:uiPriority="0" w:semiHidden="0" w:name="endnote reference"/>
-    <w:lsdException w:unhideWhenUsed="0" w:uiPriority="0" w:semiHidden="0" w:name="endnote text"/>
-    <w:lsdException w:unhideWhenUsed="0" w:uiPriority="0" w:semiHidden="0" w:name="table of authorities"/>
-    <w:lsdException w:unhideWhenUsed="0" w:uiPriority="0" w:semiHidden="0" w:name="macro"/>
-    <w:lsdException w:unhideWhenUsed="0" w:uiPriority="0" w:semiHidden="0" w:name="toa heading"/>
-    <w:lsdException w:unhideWhenUsed="0" w:uiPriority="0" w:semiHidden="0" w:name="List"/>
-    <w:lsdException w:unhideWhenUsed="0" w:uiPriority="0" w:semiHidden="0" w:name="List Bullet"/>
-    <w:lsdException w:unhideWhenUsed="0" w:uiPriority="0" w:semiHidden="0" w:name="List Number"/>
-    <w:lsdException w:unhideWhenUsed="0" w:uiPriority="0" w:semiHidden="0" w:name="List 2"/>
-    <w:lsdException w:unhideWhenUsed="0" w:uiPriority="0" w:semiHidden="0" w:name="List 3"/>
-    <w:lsdException w:unhideWhenUsed="0" w:uiPriority="0" w:semiHidden="0" w:name="List 4"/>
-    <w:lsdException w:unhideWhenUsed="0" w:uiPriority="0" w:semiHidden="0" w:name="List 5"/>
-    <w:lsdException w:unhideWhenUsed="0" w:uiPriority="0" w:semiHidden="0" w:name="List Bullet 2"/>
-    <w:lsdException w:unhideWhenUsed="0" w:uiPriority="0" w:semiHidden="0" w:name="List Bullet 3"/>
-    <w:lsdException w:unhideWhenUsed="0" w:uiPriority="0" w:semiHidden="0" w:name="List Bullet 4"/>
-    <w:lsdException w:unhideWhenUsed="0" w:uiPriority="0" w:semiHidden="0" w:name="List Bullet 5"/>
-    <w:lsdException w:unhideWhenUsed="0" w:uiPriority="0" w:semiHidden="0" w:name="List Number 2"/>
-    <w:lsdException w:unhideWhenUsed="0" w:uiPriority="0" w:semiHidden="0" w:name="List Number 3"/>
-    <w:lsdException w:unhideWhenUsed="0" w:uiPriority="0" w:semiHidden="0" w:name="List Number 4"/>
-    <w:lsdException w:unhideWhenUsed="0" w:uiPriority="0" w:semiHidden="0" w:name="List Number 5"/>
-    <w:lsdException w:qFormat="1" w:unhideWhenUsed="0" w:uiPriority="0" w:semiHidden="0" w:name="Title"/>
-    <w:lsdException w:unhideWhenUsed="0" w:uiPriority="0" w:semiHidden="0" w:name="Closing"/>
-    <w:lsdException w:unhideWhenUsed="0" w:uiPriority="0" w:semiHidden="0" w:name="Signature"/>
-    <w:lsdException w:unhideWhenUsed="0" w:uiPriority="0" w:name="Default Paragraph Font"/>
-    <w:lsdException w:qFormat="1" w:unhideWhenUsed="0" w:uiPriority="1" w:semiHidden="0" w:name="Body Text"/>
-    <w:lsdException w:unhideWhenUsed="0" w:uiPriority="0" w:semiHidden="0" w:name="Body Text Indent"/>
-    <w:lsdException w:unhideWhenUsed="0" w:uiPriority="0" w:semiHidden="0" w:name="List Continue"/>
-    <w:lsdException w:unhideWhenUsed="0" w:uiPriority="0" w:semiHidden="0" w:name="List Continue 2"/>
-    <w:lsdException w:unhideWhenUsed="0" w:uiPriority="0" w:semiHidden="0" w:name="List Continue 3"/>
-    <w:lsdException w:unhideWhenUsed="0" w:uiPriority="0" w:semiHidden="0" w:name="List Continue 4"/>
-    <w:lsdException w:unhideWhenUsed="0" w:uiPriority="0" w:semiHidden="0" w:name="List Continue 5"/>
-    <w:lsdException w:unhideWhenUsed="0" w:uiPriority="0" w:semiHidden="0" w:name="Message Header"/>
-    <w:lsdException w:qFormat="1" w:unhideWhenUsed="0" w:uiPriority="0" w:semiHidden="0" w:name="Subtitle"/>
-    <w:lsdException w:unhideWhenUsed="0" w:uiPriority="0" w:semiHidden="0" w:name="Salutation"/>
-    <w:lsdException w:unhideWhenUsed="0" w:uiPriority="0" w:semiHidden="0" w:name="Date"/>
-    <w:lsdException w:unhideWhenUsed="0" w:uiPriority="0" w:semiHidden="0" w:name="Body Text First Indent"/>
-    <w:lsdException w:unhideWhenUsed="0" w:uiPriority="0" w:semiHidden="0" w:name="Body Text First Indent 2"/>
-    <w:lsdException w:unhideWhenUsed="0" w:uiPriority="0" w:semiHidden="0" w:name="Note Heading"/>
-    <w:lsdException w:unhideWhenUsed="0" w:uiPriority="0" w:semiHidden="0" w:name="Body Text 2"/>
-    <w:lsdException w:unhideWhenUsed="0" w:uiPriority="0" w:semiHidden="0" w:name="Body Text 3"/>
-    <w:lsdException w:unhideWhenUsed="0" w:uiPriority="0" w:semiHidden="0" w:name="Body Text Indent 2"/>
-    <w:lsdException w:unhideWhenUsed="0" w:uiPriority="0" w:semiHidden="0" w:name="Body Text Indent 3"/>
-    <w:lsdException w:unhideWhenUsed="0" w:uiPriority="0" w:semiHidden="0" w:name="Block Text"/>
-    <w:lsdException w:unhideWhenUsed="0" w:uiPriority="0" w:semiHidden="0" w:name="Hyperlink"/>
-    <w:lsdException w:unhideWhenUsed="0" w:uiPriority="0" w:semiHidden="0" w:name="FollowedHyperlink"/>
-    <w:lsdException w:qFormat="1" w:unhideWhenUsed="0" w:uiPriority="0" w:semiHidden="0" w:name="Strong"/>
-    <w:lsdException w:qFormat="1" w:unhideWhenUsed="0" w:uiPriority="0" w:semiHidden="0" w:name="Emphasis"/>
-    <w:lsdException w:unhideWhenUsed="0" w:uiPriority="0" w:semiHidden="0" w:name="Document Map"/>
-    <w:lsdException w:unhideWhenUsed="0" w:uiPriority="0" w:semiHidden="0" w:name="Plain Text"/>
-    <w:lsdException w:unhideWhenUsed="0" w:uiPriority="0" w:semiHidden="0" w:name="E-mail Signature"/>
-    <w:lsdException w:unhideWhenUsed="0" w:uiPriority="0" w:semiHidden="0" w:name="Normal (Web)"/>
-    <w:lsdException w:unhideWhenUsed="0" w:uiPriority="0" w:semiHidden="0" w:name="HTML Acronym"/>
-    <w:lsdException w:unhideWhenUsed="0" w:uiPriority="0" w:semiHidden="0" w:name="HTML Address"/>
-    <w:lsdException w:unhideWhenUsed="0" w:uiPriority="0" w:semiHidden="0" w:name="HTML Cite"/>
-    <w:lsdException w:unhideWhenUsed="0" w:uiPriority="0" w:semiHidden="0" w:name="HTML Code"/>
-    <w:lsdException w:unhideWhenUsed="0" w:uiPriority="0" w:semiHidden="0" w:name="HTML Definition"/>
-    <w:lsdException w:unhideWhenUsed="0" w:uiPriority="0" w:semiHidden="0" w:name="HTML Keyboard"/>
-    <w:lsdException w:qFormat="1" w:unhideWhenUsed="0" w:uiPriority="0" w:semiHidden="0" w:name="HTML Preformatted"/>
-    <w:lsdException w:unhideWhenUsed="0" w:uiPriority="0" w:semiHidden="0" w:name="HTML Sample"/>
-    <w:lsdException w:unhideWhenUsed="0" w:uiPriority="0" w:semiHidden="0" w:name="HTML Typewriter"/>
-    <w:lsdException w:unhideWhenUsed="0" w:uiPriority="0" w:semiHidden="0" w:name="HTML Variable"/>
-    <w:lsdException w:qFormat="1" w:unhideWhenUsed="0" w:uiPriority="0" w:name="Normal Table"/>
-    <w:lsdException w:unhideWhenUsed="0" w:uiPriority="0" w:semiHidden="0" w:name="annotation subject"/>
-    <w:lsdException w:unhideWhenUsed="0" w:uiPriority="0" w:semiHidden="0" w:name="Table Simple 1"/>
-    <w:lsdException w:unhideWhenUsed="0" w:uiPriority="0" w:semiHidden="0" w:name="Table Simple 2"/>
-    <w:lsdException w:unhideWhenUsed="0" w:uiPriority="0" w:semiHidden="0" w:name="Table Simple 3"/>
-    <w:lsdException w:unhideWhenUsed="0" w:uiPriority="0" w:semiHidden="0" w:name="Table Classic 1"/>
-    <w:lsdException w:unhideWhenUsed="0" w:uiPriority="0" w:semiHidden="0" w:name="Table Classic 2"/>
-    <w:lsdException w:unhideWhenUsed="0" w:uiPriority="0" w:semiHidden="0" w:name="Table Classic 3"/>
-    <w:lsdException w:unhideWhenUsed="0" w:uiPriority="0" w:semiHidden="0" w:name="Table Classic 4"/>
-    <w:lsdException w:unhideWhenUsed="0" w:uiPriority="0" w:semiHidden="0" w:name="Table Colorful 1"/>
-    <w:lsdException w:unhideWhenUsed="0" w:uiPriority="0" w:semiHidden="0" w:name="Table Colorful 2"/>
-    <w:lsdException w:unhideWhenUsed="0" w:uiPriority="0" w:semiHidden="0" w:name="Table Colorful 3"/>
-    <w:lsdException w:unhideWhenUsed="0" w:uiPriority="0" w:semiHidden="0" w:name="Table Columns 1"/>
-    <w:lsdException w:unhideWhenUsed="0" w:uiPriority="0" w:semiHidden="0" w:name="Table Columns 2"/>
-    <w:lsdException w:unhideWhenUsed="0" w:uiPriority="0" w:semiHidden="0" w:name="Table Columns 3"/>
-    <w:lsdException w:unhideWhenUsed="0" w:uiPriority="0" w:semiHidden="0" w:name="Table Columns 4"/>
-    <w:lsdException w:unhideWhenUsed="0" w:uiPriority="0" w:semiHidden="0" w:name="Table Columns 5"/>
-    <w:lsdException w:unhideWhenUsed="0" w:uiPriority="0" w:semiHidden="0" w:name="Table Grid 1"/>
-    <w:lsdException w:unhideWhenUsed="0" w:uiPriority="0" w:semiHidden="0" w:name="Table Grid 2"/>
-    <w:lsdException w:unhideWhenUsed="0" w:uiPriority="0" w:semiHidden="0" w:name="Table Grid 3"/>
-    <w:lsdException w:unhideWhenUsed="0" w:uiPriority="0" w:semiHidden="0" w:name="Table Grid 4"/>
-    <w:lsdException w:unhideWhenUsed="0" w:uiPriority="0" w:semiHidden="0" w:name="Table Grid 5"/>
-    <w:lsdException w:unhideWhenUsed="0" w:uiPriority="0" w:semiHidden="0" w:name="Table Grid 6"/>
-    <w:lsdException w:unhideWhenUsed="0" w:uiPriority="0" w:semiHidden="0" w:name="Table Grid 7"/>
-    <w:lsdException w:unhideWhenUsed="0" w:uiPriority="0" w:semiHidden="0" w:name="Table Grid 8"/>
-    <w:lsdException w:unhideWhenUsed="0" w:uiPriority="0" w:semiHidden="0" w:name="Table List 1"/>
-    <w:lsdException w:unhideWhenUsed="0" w:uiPriority="0" w:semiHidden="0" w:name="Table List 2"/>
-    <w:lsdException w:unhideWhenUsed="0" w:uiPriority="0" w:semiHidden="0" w:name="Table List 3"/>
-    <w:lsdException w:unhideWhenUsed="0" w:uiPriority="0" w:semiHidden="0" w:name="Table List 4"/>
-    <w:lsdException w:unhideWhenUsed="0" w:uiPriority="0" w:semiHidden="0" w:name="Table List 5"/>
-    <w:lsdException w:unhideWhenUsed="0" w:uiPriority="0" w:semiHidden="0" w:name="Table List 6"/>
-    <w:lsdException w:unhideWhenUsed="0" w:uiPriority="0" w:semiHidden="0" w:name="Table List 7"/>
-    <w:lsdException w:unhideWhenUsed="0" w:uiPriority="0" w:semiHidden="0" w:name="Table List 8"/>
-    <w:lsdException w:unhideWhenUsed="0" w:uiPriority="0" w:semiHidden="0" w:name="Table 3D effects 1"/>
-    <w:lsdException w:unhideWhenUsed="0" w:uiPriority="0" w:semiHidden="0" w:name="Table 3D effects 2"/>
-    <w:lsdException w:unhideWhenUsed="0" w:uiPriority="0" w:semiHidden="0" w:name="Table 3D effects 3"/>
-    <w:lsdException w:unhideWhenUsed="0" w:uiPriority="0" w:semiHidden="0" w:name="Table Contemporary"/>
-    <w:lsdException w:unhideWhenUsed="0" w:uiPriority="0" w:semiHidden="0" w:name="Table Elegant"/>
-    <w:lsdException w:unhideWhenUsed="0" w:uiPriority="0" w:semiHidden="0" w:name="Table Professional"/>
-    <w:lsdException w:unhideWhenUsed="0" w:uiPriority="0" w:semiHidden="0" w:name="Table Subtle 1"/>
-    <w:lsdException w:unhideWhenUsed="0" w:uiPriority="0" w:semiHidden="0" w:name="Table Subtle 2"/>
-    <w:lsdException w:unhideWhenUsed="0" w:uiPriority="0" w:semiHidden="0" w:name="Table Web 1"/>
-    <w:lsdException w:unhideWhenUsed="0" w:uiPriority="0" w:semiHidden="0" w:name="Table Web 2"/>
-    <w:lsdException w:unhideWhenUsed="0" w:uiPriority="0" w:semiHidden="0" w:name="Table Web 3"/>
-    <w:lsdException w:unhideWhenUsed="0" w:uiPriority="0" w:semiHidden="0" w:name="Balloon Text"/>
-    <w:lsdException w:unhideWhenUsed="0" w:uiPriority="0" w:semiHidden="0" w:name="Table Grid"/>
-    <w:lsdException w:unhideWhenUsed="0" w:uiPriority="0" w:semiHidden="0" w:name="Table Theme"/>
-    <w:lsdException w:unhideWhenUsed="0" w:uiPriority="60" w:semiHidden="0" w:name="Light Shading"/>
-    <w:lsdException w:unhideWhenUsed="0" w:uiPriority="61" w:semiHidden="0" w:name="Light List"/>
-    <w:lsdException w:unhideWhenUsed="0" w:uiPriority="62" w:semiHidden="0" w:name="Light Grid"/>
-    <w:lsdException w:unhideWhenUsed="0" w:uiPriority="63" w:semiHidden="0" w:name="Medium Shading 1"/>
-    <w:lsdException w:unhideWhenUsed="0" w:uiPriority="64" w:semiHidden="0" w:name="Medium Shading 2"/>
-    <w:lsdException w:unhideWhenUsed="0" w:uiPriority="65" w:semiHidden="0" w:name="Medium List 1"/>
-    <w:lsdException w:unhideWhenUsed="0" w:uiPriority="66" w:semiHidden="0" w:name="Medium List 2"/>
-    <w:lsdException w:unhideWhenUsed="0" w:uiPriority="67" w:semiHidden="0" w:name="Medium Grid 1"/>
-    <w:lsdException w:unhideWhenUsed="0" w:uiPriority="68" w:semiHidden="0" w:name="Medium Grid 2"/>
-    <w:lsdException w:unhideWhenUsed="0" w:uiPriority="69" w:semiHidden="0" w:name="Medium Grid 3"/>
-    <w:lsdException w:unhideWhenUsed="0" w:uiPriority="70" w:semiHidden="0" w:name="Dark List"/>
-    <w:lsdException w:unhideWhenUsed="0" w:uiPriority="71" w:semiHidden="0" w:name="Colorful Shading"/>
-    <w:lsdException w:unhideWhenUsed="0" w:uiPriority="72" w:semiHidden="0" w:name="Colorful List"/>
-    <w:lsdException w:unhideWhenUsed="0" w:uiPriority="73" w:semiHidden="0" w:name="Colorful Grid"/>
-    <w:lsdException w:unhideWhenUsed="0" w:uiPriority="60" w:semiHidden="0" w:name="Light Shading Accent 1"/>
-    <w:lsdException w:unhideWhenUsed="0" w:uiPriority="61" w:semiHidden="0" w:name="Light List Accent 1"/>
-    <w:lsdException w:unhideWhenUsed="0" w:uiPriority="62" w:semiHidden="0" w:name="Light Grid Accent 1"/>
-    <w:lsdException w:unhideWhenUsed="0" w:uiPriority="63" w:semiHidden="0" w:name="Medium Shading 1 Accent 1"/>
-    <w:lsdException w:unhideWhenUsed="0" w:uiPriority="64" w:semiHidden="0" w:name="Medium Shading 2 Accent 1"/>
-    <w:lsdException w:unhideWhenUsed="0" w:uiPriority="65" w:semiHidden="0" w:name="Medium List 1 Accent 1"/>
-    <w:lsdException w:qFormat="1" w:unhideWhenUsed="0" w:uiPriority="1" w:semiHidden="0" w:name="List Paragraph"/>
-    <w:lsdException w:unhideWhenUsed="0" w:uiPriority="66" w:semiHidden="0" w:name="Medium List 2 Accent 1"/>
-    <w:lsdException w:unhideWhenUsed="0" w:uiPriority="67" w:semiHidden="0" w:name="Medium Grid 1 Accent 1"/>
-    <w:lsdException w:unhideWhenUsed="0" w:uiPriority="68" w:semiHidden="0" w:name="Medium Grid 2 Accent 1"/>
-    <w:lsdException w:unhideWhenUsed="0" w:uiPriority="69" w:semiHidden="0" w:name="Medium Grid 3 Accent 1"/>
-    <w:lsdException w:unhideWhenUsed="0" w:uiPriority="70" w:semiHidden="0" w:name="Dark List Accent 1"/>
-    <w:lsdException w:unhideWhenUsed="0" w:uiPriority="71" w:semiHidden="0" w:name="Colorful Shading Accent 1"/>
-    <w:lsdException w:unhideWhenUsed="0" w:uiPriority="72" w:semiHidden="0" w:name="Colorful List Accent 1"/>
-    <w:lsdException w:unhideWhenUsed="0" w:uiPriority="73" w:semiHidden="0" w:name="Colorful Grid Accent 1"/>
-    <w:lsdException w:unhideWhenUsed="0" w:uiPriority="60" w:semiHidden="0" w:name="Light Shading Accent 2"/>
-    <w:lsdException w:unhideWhenUsed="0" w:uiPriority="61" w:semiHidden="0" w:name="Light List Accent 2"/>
-    <w:lsdException w:unhideWhenUsed="0" w:uiPriority="62" w:semiHidden="0" w:name="Light Grid Accent 2"/>
-    <w:lsdException w:unhideWhenUsed="0" w:uiPriority="63" w:semiHidden="0" w:name="Medium Shading 1 Accent 2"/>
-    <w:lsdException w:unhideWhenUsed="0" w:uiPriority="64" w:semiHidden="0" w:name="Medium Shading 2 Accent 2"/>
-    <w:lsdException w:unhideWhenUsed="0" w:uiPriority="65" w:semiHidden="0" w:name="Medium List 1 Accent 2"/>
-    <w:lsdException w:unhideWhenUsed="0" w:uiPriority="66" w:semiHidden="0" w:name="Medium List 2 Accent 2"/>
-    <w:lsdException w:unhideWhenUsed="0" w:uiPriority="67" w:semiHidden="0" w:name="Medium Grid 1 Accent 2"/>
-    <w:lsdException w:unhideWhenUsed="0" w:uiPriority="68" w:semiHidden="0" w:name="Medium Grid 2 Accent 2"/>
-    <w:lsdException w:unhideWhenUsed="0" w:uiPriority="69" w:semiHidden="0" w:name="Medium Grid 3 Accent 2"/>
-    <w:lsdException w:unhideWhenUsed="0" w:uiPriority="70" w:semiHidden="0" w:name="Dark List Accent 2"/>
-    <w:lsdException w:unhideWhenUsed="0" w:uiPriority="71" w:semiHidden="0" w:name="Colorful Shading Accent 2"/>
-    <w:lsdException w:unhideWhenUsed="0" w:uiPriority="72" w:semiHidden="0" w:name="Colorful List Accent 2"/>
-    <w:lsdException w:unhideWhenUsed="0" w:uiPriority="73" w:semiHidden="0" w:name="Colorful Grid Accent 2"/>
-    <w:lsdException w:unhideWhenUsed="0" w:uiPriority="60" w:semiHidden="0" w:name="Light Shading Accent 3"/>
-    <w:lsdException w:unhideWhenUsed="0" w:uiPriority="61" w:semiHidden="0" w:name="Light List Accent 3"/>
-    <w:lsdException w:unhideWhenUsed="0" w:uiPriority="62" w:semiHidden="0" w:name="Light Grid Accent 3"/>
-    <w:lsdException w:unhideWhenUsed="0" w:uiPriority="63" w:semiHidden="0" w:name="Medium Shading 1 Accent 3"/>
-    <w:lsdException w:unhideWhenUsed="0" w:uiPriority="64" w:semiHidden="0" w:name="Medium Shading 2 Accent 3"/>
-    <w:lsdException w:unhideWhenUsed="0" w:uiPriority="65" w:semiHidden="0" w:name="Medium List 1 Accent 3"/>
-    <w:lsdException w:unhideWhenUsed="0" w:uiPriority="66" w:semiHidden="0" w:name="Medium List 2 Accent 3"/>
-    <w:lsdException w:unhideWhenUsed="0" w:uiPriority="67" w:semiHidden="0" w:name="Medium Grid 1 Accent 3"/>
-    <w:lsdException w:unhideWhenUsed="0" w:uiPriority="68" w:semiHidden="0" w:name="Medium Grid 2 Accent 3"/>
-    <w:lsdException w:unhideWhenUsed="0" w:uiPriority="69" w:semiHidden="0" w:name="Medium Grid 3 Accent 3"/>
-    <w:lsdException w:unhideWhenUsed="0" w:uiPriority="70" w:semiHidden="0" w:name="Dark List Accent 3"/>
-    <w:lsdException w:unhideWhenUsed="0" w:uiPriority="71" w:semiHidden="0" w:name="Colorful Shading Accent 3"/>
-    <w:lsdException w:unhideWhenUsed="0" w:uiPriority="72" w:semiHidden="0" w:name="Colorful List Accent 3"/>
-    <w:lsdException w:unhideWhenUsed="0" w:uiPriority="73" w:semiHidden="0" w:name="Colorful Grid Accent 3"/>
-    <w:lsdException w:unhideWhenUsed="0" w:uiPriority="60" w:semiHidden="0" w:name="Light Shading Accent 4"/>
-    <w:lsdException w:unhideWhenUsed="0" w:uiPriority="61" w:semiHidden="0" w:name="Light List Accent 4"/>
-    <w:lsdException w:unhideWhenUsed="0" w:uiPriority="62" w:semiHidden="0" w:name="Light Grid Accent 4"/>
-    <w:lsdException w:unhideWhenUsed="0" w:uiPriority="63" w:semiHidden="0" w:name="Medium Shading 1 Accent 4"/>
-    <w:lsdException w:unhideWhenUsed="0" w:uiPriority="64" w:semiHidden="0" w:name="Medium Shading 2 Accent 4"/>
-    <w:lsdException w:unhideWhenUsed="0" w:uiPriority="65" w:semiHidden="0" w:name="Medium List 1 Accent 4"/>
-    <w:lsdException w:unhideWhenUsed="0" w:uiPriority="66" w:semiHidden="0" w:name="Medium List 2 Accent 4"/>
-    <w:lsdException w:unhideWhenUsed="0" w:uiPriority="67" w:semiHidden="0" w:name="Medium Grid 1 Accent 4"/>
-    <w:lsdException w:unhideWhenUsed="0" w:uiPriority="68" w:semiHidden="0" w:name="Medium Grid 2 Accent 4"/>
-    <w:lsdException w:unhideWhenUsed="0" w:uiPriority="69" w:semiHidden="0" w:name="Medium Grid 3 Accent 4"/>
-    <w:lsdException w:unhideWhenUsed="0" w:uiPriority="70" w:semiHidden="0" w:name="Dark List Accent 4"/>
-    <w:lsdException w:unhideWhenUsed="0" w:uiPriority="71" w:semiHidden="0" w:name="Colorful Shading Accent 4"/>
-    <w:lsdException w:unhideWhenUsed="0" w:uiPriority="72" w:semiHidden="0" w:name="Colorful List Accent 4"/>
-    <w:lsdException w:unhideWhenUsed="0" w:uiPriority="73" w:semiHidden="0" w:name="Colorful Grid Accent 4"/>
-    <w:lsdException w:unhideWhenUsed="0" w:uiPriority="60" w:semiHidden="0" w:name="Light Shading Accent 5"/>
-    <w:lsdException w:unhideWhenUsed="0" w:uiPriority="61" w:semiHidden="0" w:name="Light List Accent 5"/>
-    <w:lsdException w:unhideWhenUsed="0" w:uiPriority="62" w:semiHidden="0" w:name="Light Grid Accent 5"/>
-    <w:lsdException w:unhideWhenUsed="0" w:uiPriority="63" w:semiHidden="0" w:name="Medium Shading 1 Accent 5"/>
-    <w:lsdException w:unhideWhenUsed="0" w:uiPriority="64" w:semiHidden="0" w:name="Medium Shading 2 Accent 5"/>
-    <w:lsdException w:unhideWhenUsed="0" w:uiPriority="65" w:semiHidden="0" w:name="Medium List 1 Accent 5"/>
-    <w:lsdException w:unhideWhenUsed="0" w:uiPriority="66" w:semiHidden="0" w:name="Medium List 2 Accent 5"/>
-    <w:lsdException w:unhideWhenUsed="0" w:uiPriority="67" w:semiHidden="0" w:name="Medium Grid 1 Accent 5"/>
-    <w:lsdException w:unhideWhenUsed="0" w:uiPriority="68" w:semiHidden="0" w:name="Medium Grid 2 Accent 5"/>
-    <w:lsdException w:unhideWhenUsed="0" w:uiPriority="69" w:semiHidden="0" w:name="Medium Grid 3 Accent 5"/>
-    <w:lsdException w:unhideWhenUsed="0" w:uiPriority="70" w:semiHidden="0" w:name="Dark List Accent 5"/>
-    <w:lsdException w:unhideWhenUsed="0" w:uiPriority="71" w:semiHidden="0" w:name="Colorful Shading Accent 5"/>
-    <w:lsdException w:unhideWhenUsed="0" w:uiPriority="72" w:semiHidden="0" w:name="Colorful List Accent 5"/>
-    <w:lsdException w:unhideWhenUsed="0" w:uiPriority="73" w:semiHidden="0" w:name="Colorful Grid Accent 5"/>
-    <w:lsdException w:unhideWhenUsed="0" w:uiPriority="60" w:semiHidden="0" w:name="Light Shading Accent 6"/>
-    <w:lsdException w:unhideWhenUsed="0" w:uiPriority="61" w:semiHidden="0" w:name="Light List Accent 6"/>
-    <w:lsdException w:unhideWhenUsed="0" w:uiPriority="62" w:semiHidden="0" w:name="Light Grid Accent 6"/>
-    <w:lsdException w:unhideWhenUsed="0" w:uiPriority="63" w:semiHidden="0" w:name="Medium Shading 1 Accent 6"/>
-    <w:lsdException w:unhideWhenUsed="0" w:uiPriority="64" w:semiHidden="0" w:name="Medium Shading 2 Accent 6"/>
-    <w:lsdException w:unhideWhenUsed="0" w:uiPriority="65" w:semiHidden="0" w:name="Medium List 1 Accent 6"/>
-    <w:lsdException w:unhideWhenUsed="0" w:uiPriority="66" w:semiHidden="0" w:name="Medium List 2 Accent 6"/>
-    <w:lsdException w:unhideWhenUsed="0" w:uiPriority="67" w:semiHidden="0" w:name="Medium Grid 1 Accent 6"/>
-    <w:lsdException w:unhideWhenUsed="0" w:uiPriority="68" w:semiHidden="0" w:name="Medium Grid 2 Accent 6"/>
-    <w:lsdException w:unhideWhenUsed="0" w:uiPriority="69" w:semiHidden="0" w:name="Medium Grid 3 Accent 6"/>
-    <w:lsdException w:unhideWhenUsed="0" w:uiPriority="70" w:semiHidden="0" w:name="Dark List Accent 6"/>
-    <w:lsdException w:unhideWhenUsed="0" w:uiPriority="71" w:semiHidden="0" w:name="Colorful Shading Accent 6"/>
-    <w:lsdException w:unhideWhenUsed="0" w:uiPriority="72" w:semiHidden="0" w:name="Colorful List Accent 6"/>
-    <w:lsdException w:unhideWhenUsed="0" w:uiPriority="73" w:semiHidden="0" w:name="Colorful Grid Accent 6"/>
+  <w:latentStyles w:defLockedState="0" w:defUIPriority="0" w:defSemiHidden="0" w:defUnhideWhenUsed="0" w:defQFormat="0" w:count="376">
+    <w:lsdException w:name="Normal" w:qFormat="1"/>
+    <w:lsdException w:name="heading 1" w:uiPriority="1" w:qFormat="1"/>
+    <w:lsdException w:name="heading 2" w:semiHidden="1" w:unhideWhenUsed="1" w:qFormat="1"/>
+    <w:lsdException w:name="heading 3" w:semiHidden="1" w:unhideWhenUsed="1" w:qFormat="1"/>
+    <w:lsdException w:name="heading 4" w:semiHidden="1" w:unhideWhenUsed="1" w:qFormat="1"/>
+    <w:lsdException w:name="heading 5" w:semiHidden="1" w:unhideWhenUsed="1" w:qFormat="1"/>
+    <w:lsdException w:name="heading 6" w:semiHidden="1" w:unhideWhenUsed="1" w:qFormat="1"/>
+    <w:lsdException w:name="heading 7" w:semiHidden="1" w:unhideWhenUsed="1" w:qFormat="1"/>
+    <w:lsdException w:name="heading 8" w:semiHidden="1" w:unhideWhenUsed="1" w:qFormat="1"/>
+    <w:lsdException w:name="heading 9" w:semiHidden="1" w:unhideWhenUsed="1" w:qFormat="1"/>
+    <w:lsdException w:name="caption" w:semiHidden="1" w:unhideWhenUsed="1" w:qFormat="1"/>
+    <w:lsdException w:name="Title" w:qFormat="1"/>
+    <w:lsdException w:name="Default Paragraph Font" w:semiHidden="1"/>
+    <w:lsdException w:name="Body Text" w:uiPriority="1" w:qFormat="1"/>
+    <w:lsdException w:name="Subtitle" w:qFormat="1"/>
+    <w:lsdException w:name="Strong" w:qFormat="1"/>
+    <w:lsdException w:name="Emphasis" w:qFormat="1"/>
+    <w:lsdException w:name="HTML Top of Form" w:semiHidden="1" w:uiPriority="99" w:unhideWhenUsed="1"/>
+    <w:lsdException w:name="HTML Bottom of Form" w:semiHidden="1" w:uiPriority="99" w:unhideWhenUsed="1"/>
+    <w:lsdException w:name="HTML Preformatted" w:qFormat="1"/>
+    <w:lsdException w:name="Normal Table" w:semiHidden="1" w:unhideWhenUsed="1" w:qFormat="1"/>
+    <w:lsdException w:name="No List" w:semiHidden="1" w:uiPriority="99" w:unhideWhenUsed="1"/>
+    <w:lsdException w:name="Outline List 1" w:semiHidden="1" w:uiPriority="99" w:unhideWhenUsed="1"/>
+    <w:lsdException w:name="Outline List 2" w:semiHidden="1" w:uiPriority="99" w:unhideWhenUsed="1"/>
+    <w:lsdException w:name="Outline List 3" w:semiHidden="1" w:uiPriority="99" w:unhideWhenUsed="1"/>
+    <w:lsdException w:name="Table Simple 1" w:semiHidden="1" w:unhideWhenUsed="1"/>
+    <w:lsdException w:name="Table Simple 2" w:semiHidden="1" w:unhideWhenUsed="1"/>
+    <w:lsdException w:name="Table Simple 3" w:semiHidden="1" w:unhideWhenUsed="1"/>
+    <w:lsdException w:name="Table Classic 1" w:semiHidden="1" w:unhideWhenUsed="1"/>
+    <w:lsdException w:name="Table Classic 2" w:semiHidden="1" w:unhideWhenUsed="1"/>
+    <w:lsdException w:name="Table Classic 3" w:semiHidden="1" w:unhideWhenUsed="1"/>
+    <w:lsdException w:name="Table Classic 4" w:semiHidden="1" w:unhideWhenUsed="1"/>
+    <w:lsdException w:name="Table Colorful 1" w:semiHidden="1" w:unhideWhenUsed="1"/>
+    <w:lsdException w:name="Table Colorful 2" w:semiHidden="1" w:unhideWhenUsed="1"/>
+    <w:lsdException w:name="Table Colorful 3" w:semiHidden="1" w:unhideWhenUsed="1"/>
+    <w:lsdException w:name="Table Columns 1" w:semiHidden="1" w:unhideWhenUsed="1"/>
+    <w:lsdException w:name="Table Columns 2" w:semiHidden="1" w:unhideWhenUsed="1"/>
+    <w:lsdException w:name="Table Columns 3" w:semiHidden="1" w:unhideWhenUsed="1"/>
+    <w:lsdException w:name="Table Columns 4" w:semiHidden="1" w:unhideWhenUsed="1"/>
+    <w:lsdException w:name="Table Columns 5" w:semiHidden="1" w:unhideWhenUsed="1"/>
+    <w:lsdException w:name="Table Grid 1" w:semiHidden="1" w:unhideWhenUsed="1"/>
+    <w:lsdException w:name="Table Grid 2" w:semiHidden="1" w:unhideWhenUsed="1"/>
+    <w:lsdException w:name="Table Grid 3" w:semiHidden="1" w:unhideWhenUsed="1"/>
+    <w:lsdException w:name="Table Grid 4" w:semiHidden="1" w:unhideWhenUsed="1"/>
+    <w:lsdException w:name="Table Grid 5" w:semiHidden="1" w:unhideWhenUsed="1"/>
+    <w:lsdException w:name="Table Grid 6" w:semiHidden="1" w:unhideWhenUsed="1"/>
+    <w:lsdException w:name="Table Grid 7" w:semiHidden="1" w:unhideWhenUsed="1"/>
+    <w:lsdException w:name="Table Grid 8" w:semiHidden="1" w:unhideWhenUsed="1"/>
+    <w:lsdException w:name="Table List 1" w:semiHidden="1" w:unhideWhenUsed="1"/>
+    <w:lsdException w:name="Table List 2" w:semiHidden="1" w:unhideWhenUsed="1"/>
+    <w:lsdException w:name="Table List 3" w:semiHidden="1" w:unhideWhenUsed="1"/>
+    <w:lsdException w:name="Table List 4" w:semiHidden="1" w:unhideWhenUsed="1"/>
+    <w:lsdException w:name="Table List 5" w:semiHidden="1" w:unhideWhenUsed="1"/>
+    <w:lsdException w:name="Table List 6" w:semiHidden="1" w:unhideWhenUsed="1"/>
+    <w:lsdException w:name="Table List 7" w:semiHidden="1" w:unhideWhenUsed="1"/>
+    <w:lsdException w:name="Table List 8" w:semiHidden="1" w:unhideWhenUsed="1"/>
+    <w:lsdException w:name="Table 3D effects 1" w:semiHidden="1" w:unhideWhenUsed="1"/>
+    <w:lsdException w:name="Table 3D effects 2" w:semiHidden="1" w:unhideWhenUsed="1"/>
+    <w:lsdException w:name="Table 3D effects 3" w:semiHidden="1" w:unhideWhenUsed="1"/>
+    <w:lsdException w:name="Table Contemporary" w:semiHidden="1" w:unhideWhenUsed="1"/>
+    <w:lsdException w:name="Table Elegant" w:semiHidden="1" w:unhideWhenUsed="1"/>
+    <w:lsdException w:name="Table Professional" w:semiHidden="1" w:unhideWhenUsed="1"/>
+    <w:lsdException w:name="Table Subtle 1" w:semiHidden="1" w:unhideWhenUsed="1"/>
+    <w:lsdException w:name="Table Subtle 2" w:semiHidden="1" w:unhideWhenUsed="1"/>
+    <w:lsdException w:name="Table Web 1" w:semiHidden="1" w:unhideWhenUsed="1"/>
+    <w:lsdException w:name="Table Web 2" w:semiHidden="1" w:unhideWhenUsed="1"/>
+    <w:lsdException w:name="Table Web 3" w:semiHidden="1" w:unhideWhenUsed="1"/>
+    <w:lsdException w:name="Table Theme" w:semiHidden="1" w:unhideWhenUsed="1"/>
+    <w:lsdException w:name="Placeholder Text" w:semiHidden="1" w:uiPriority="99"/>
+    <w:lsdException w:name="No Spacing" w:uiPriority="99"/>
+    <w:lsdException w:name="Light Shading" w:uiPriority="60"/>
+    <w:lsdException w:name="Light List" w:uiPriority="61"/>
+    <w:lsdException w:name="Light Grid" w:uiPriority="62"/>
+    <w:lsdException w:name="Medium Shading 1" w:uiPriority="63"/>
+    <w:lsdException w:name="Medium Shading 2" w:uiPriority="64"/>
+    <w:lsdException w:name="Medium List 1" w:uiPriority="65"/>
+    <w:lsdException w:name="Medium List 2" w:uiPriority="66"/>
+    <w:lsdException w:name="Medium Grid 1" w:uiPriority="67"/>
+    <w:lsdException w:name="Medium Grid 2" w:uiPriority="68"/>
+    <w:lsdException w:name="Medium Grid 3" w:uiPriority="69"/>
+    <w:lsdException w:name="Dark List" w:uiPriority="70"/>
+    <w:lsdException w:name="Colorful Shading" w:uiPriority="71"/>
+    <w:lsdException w:name="Colorful List" w:uiPriority="72"/>
+    <w:lsdException w:name="Colorful Grid" w:uiPriority="73"/>
+    <w:lsdException w:name="Light Shading Accent 1" w:uiPriority="60"/>
+    <w:lsdException w:name="Light List Accent 1" w:uiPriority="61"/>
+    <w:lsdException w:name="Light Grid Accent 1" w:uiPriority="62"/>
+    <w:lsdException w:name="Medium Shading 1 Accent 1" w:uiPriority="63"/>
+    <w:lsdException w:name="Medium Shading 2 Accent 1" w:uiPriority="64"/>
+    <w:lsdException w:name="Medium List 1 Accent 1" w:uiPriority="65"/>
+    <w:lsdException w:name="Revision" w:semiHidden="1" w:uiPriority="99"/>
+    <w:lsdException w:name="List Paragraph" w:uiPriority="1" w:qFormat="1"/>
+    <w:lsdException w:name="Quote" w:uiPriority="99"/>
+    <w:lsdException w:name="Intense Quote" w:uiPriority="99"/>
+    <w:lsdException w:name="Medium List 2 Accent 1" w:uiPriority="66"/>
+    <w:lsdException w:name="Medium Grid 1 Accent 1" w:uiPriority="67"/>
+    <w:lsdException w:name="Medium Grid 2 Accent 1" w:uiPriority="68"/>
+    <w:lsdException w:name="Medium Grid 3 Accent 1" w:uiPriority="69"/>
+    <w:lsdException w:name="Dark List Accent 1" w:uiPriority="70"/>
+    <w:lsdException w:name="Colorful Shading Accent 1" w:uiPriority="71"/>
+    <w:lsdException w:name="Colorful List Accent 1" w:uiPriority="72"/>
+    <w:lsdException w:name="Colorful Grid Accent 1" w:uiPriority="73"/>
+    <w:lsdException w:name="Light Shading Accent 2" w:uiPriority="60"/>
+    <w:lsdException w:name="Light List Accent 2" w:uiPriority="61"/>
+    <w:lsdException w:name="Light Grid Accent 2" w:uiPriority="62"/>
+    <w:lsdException w:name="Medium Shading 1 Accent 2" w:uiPriority="63"/>
+    <w:lsdException w:name="Medium Shading 2 Accent 2" w:uiPriority="64"/>
+    <w:lsdException w:name="Medium List 1 Accent 2" w:uiPriority="65"/>
+    <w:lsdException w:name="Medium List 2 Accent 2" w:uiPriority="66"/>
+    <w:lsdException w:name="Medium Grid 1 Accent 2" w:uiPriority="67"/>
+    <w:lsdException w:name="Medium Grid 2 Accent 2" w:uiPriority="68"/>
+    <w:lsdException w:name="Medium Grid 3 Accent 2" w:uiPriority="69"/>
+    <w:lsdException w:name="Dark List Accent 2" w:uiPriority="70"/>
+    <w:lsdException w:name="Colorful Shading Accent 2" w:uiPriority="71"/>
+    <w:lsdException w:name="Colorful List Accent 2" w:uiPriority="72"/>
+    <w:lsdException w:name="Colorful Grid Accent 2" w:uiPriority="73"/>
+    <w:lsdException w:name="Light Shading Accent 3" w:uiPriority="60"/>
+    <w:lsdException w:name="Light List Accent 3" w:uiPriority="61"/>
+    <w:lsdException w:name="Light Grid Accent 3" w:uiPriority="62"/>
+    <w:lsdException w:name="Medium Shading 1 Accent 3" w:uiPriority="63"/>
+    <w:lsdException w:name="Medium Shading 2 Accent 3" w:uiPriority="64"/>
+    <w:lsdException w:name="Medium List 1 Accent 3" w:uiPriority="65"/>
+    <w:lsdException w:name="Medium List 2 Accent 3" w:uiPriority="66"/>
+    <w:lsdException w:name="Medium Grid 1 Accent 3" w:uiPriority="67"/>
+    <w:lsdException w:name="Medium Grid 2 Accent 3" w:uiPriority="68"/>
+    <w:lsdException w:name="Medium Grid 3 Accent 3" w:uiPriority="69"/>
+    <w:lsdException w:name="Dark List Accent 3" w:uiPriority="70"/>
+    <w:lsdException w:name="Colorful Shading Accent 3" w:uiPriority="71"/>
+    <w:lsdException w:name="Colorful List Accent 3" w:uiPriority="72"/>
+    <w:lsdException w:name="Colorful Grid Accent 3" w:uiPriority="73"/>
+    <w:lsdException w:name="Light Shading Accent 4" w:uiPriority="60"/>
+    <w:lsdException w:name="Light List Accent 4" w:uiPriority="61"/>
+    <w:lsdException w:name="Light Grid Accent 4" w:uiPriority="62"/>
+    <w:lsdException w:name="Medium Shading 1 Accent 4" w:uiPriority="63"/>
+    <w:lsdException w:name="Medium Shading 2 Accent 4" w:uiPriority="64"/>
+    <w:lsdException w:name="Medium List 1 Accent 4" w:uiPriority="65"/>
+    <w:lsdException w:name="Medium List 2 Accent 4" w:uiPriority="66"/>
+    <w:lsdException w:name="Medium Grid 1 Accent 4" w:uiPriority="67"/>
+    <w:lsdException w:name="Medium Grid 2 Accent 4" w:uiPriority="68"/>
+    <w:lsdException w:name="Medium Grid 3 Accent 4" w:uiPriority="69"/>
+    <w:lsdException w:name="Dark List Accent 4" w:uiPriority="70"/>
+    <w:lsdException w:name="Colorful Shading Accent 4" w:uiPriority="71"/>
+    <w:lsdException w:name="Colorful List Accent 4" w:uiPriority="72"/>
+    <w:lsdException w:name="Colorful Grid Accent 4" w:uiPriority="73"/>
+    <w:lsdException w:name="Light Shading Accent 5" w:uiPriority="60"/>
+    <w:lsdException w:name="Light List Accent 5" w:uiPriority="61"/>
+    <w:lsdException w:name="Light Grid Accent 5" w:uiPriority="62"/>
+    <w:lsdException w:name="Medium Shading 1 Accent 5" w:uiPriority="63"/>
+    <w:lsdException w:name="Medium Shading 2 Accent 5" w:uiPriority="64"/>
+    <w:lsdException w:name="Medium List 1 Accent 5" w:uiPriority="65"/>
+    <w:lsdException w:name="Medium List 2 Accent 5" w:uiPriority="66"/>
+    <w:lsdException w:name="Medium Grid 1 Accent 5" w:uiPriority="67"/>
+    <w:lsdException w:name="Medium Grid 2 Accent 5" w:uiPriority="68"/>
+    <w:lsdException w:name="Medium Grid 3 Accent 5" w:uiPriority="69"/>
+    <w:lsdException w:name="Dark List Accent 5" w:uiPriority="70"/>
+    <w:lsdException w:name="Colorful Shading Accent 5" w:uiPriority="71"/>
+    <w:lsdException w:name="Colorful List Accent 5" w:uiPriority="72"/>
+    <w:lsdException w:name="Colorful Grid Accent 5" w:uiPriority="73"/>
+    <w:lsdException w:name="Light Shading Accent 6" w:uiPriority="60"/>
+    <w:lsdException w:name="Light List Accent 6" w:uiPriority="61"/>
+    <w:lsdException w:name="Light Grid Accent 6" w:uiPriority="62"/>
+    <w:lsdException w:name="Medium Shading 1 Accent 6" w:uiPriority="63"/>
+    <w:lsdException w:name="Medium Shading 2 Accent 6" w:uiPriority="64"/>
+    <w:lsdException w:name="Medium List 1 Accent 6" w:uiPriority="65"/>
+    <w:lsdException w:name="Medium List 2 Accent 6" w:uiPriority="66"/>
+    <w:lsdException w:name="Medium Grid 1 Accent 6" w:uiPriority="67"/>
+    <w:lsdException w:name="Medium Grid 2 Accent 6" w:uiPriority="68"/>
+    <w:lsdException w:name="Medium Grid 3 Accent 6" w:uiPriority="69"/>
+    <w:lsdException w:name="Dark List Accent 6" w:uiPriority="70"/>
+    <w:lsdException w:name="Colorful Shading Accent 6" w:uiPriority="71"/>
+    <w:lsdException w:name="Colorful List Accent 6" w:uiPriority="72"/>
+    <w:lsdException w:name="Colorful Grid Accent 6" w:uiPriority="73"/>
+    <w:lsdException w:name="Subtle Emphasis" w:uiPriority="19" w:qFormat="1"/>
+    <w:lsdException w:name="Intense Emphasis" w:uiPriority="21" w:qFormat="1"/>
+    <w:lsdException w:name="Subtle Reference" w:uiPriority="31" w:qFormat="1"/>
+    <w:lsdException w:name="Intense Reference" w:uiPriority="32" w:qFormat="1"/>
+    <w:lsdException w:name="Book Title" w:uiPriority="33" w:qFormat="1"/>
+    <w:lsdException w:name="Bibliography" w:semiHidden="1" w:uiPriority="37" w:unhideWhenUsed="1"/>
+    <w:lsdException w:name="TOC Heading" w:semiHidden="1" w:uiPriority="39" w:unhideWhenUsed="1" w:qFormat="1"/>
+    <w:lsdException w:name="Plain Table 1" w:uiPriority="41"/>
+    <w:lsdException w:name="Plain Table 2" w:uiPriority="42"/>
+    <w:lsdException w:name="Plain Table 3" w:uiPriority="43"/>
+    <w:lsdException w:name="Plain Table 4" w:uiPriority="44"/>
+    <w:lsdException w:name="Plain Table 5" w:uiPriority="45"/>
+    <w:lsdException w:name="Grid Table Light" w:uiPriority="40"/>
+    <w:lsdException w:name="Grid Table 1 Light" w:uiPriority="46"/>
+    <w:lsdException w:name="Grid Table 2" w:uiPriority="47"/>
+    <w:lsdException w:name="Grid Table 3" w:uiPriority="48"/>
+    <w:lsdException w:name="Grid Table 4" w:uiPriority="49"/>
+    <w:lsdException w:name="Grid Table 5 Dark" w:uiPriority="50"/>
+    <w:lsdException w:name="Grid Table 6 Colorful" w:uiPriority="51"/>
+    <w:lsdException w:name="Grid Table 7 Colorful" w:uiPriority="52"/>
+    <w:lsdException w:name="Grid Table 1 Light Accent 1" w:uiPriority="46"/>
+    <w:lsdException w:name="Grid Table 2 Accent 1" w:uiPriority="47"/>
+    <w:lsdException w:name="Grid Table 3 Accent 1" w:uiPriority="48"/>
+    <w:lsdException w:name="Grid Table 4 Accent 1" w:uiPriority="49"/>
+    <w:lsdException w:name="Grid Table 5 Dark Accent 1" w:uiPriority="50"/>
+    <w:lsdException w:name="Grid Table 6 Colorful Accent 1" w:uiPriority="51"/>
+    <w:lsdException w:name="Grid Table 7 Colorful Accent 1" w:uiPriority="52"/>
+    <w:lsdException w:name="Grid Table 1 Light Accent 2" w:uiPriority="46"/>
+    <w:lsdException w:name="Grid Table 2 Accent 2" w:uiPriority="47"/>
+    <w:lsdException w:name="Grid Table 3 Accent 2" w:uiPriority="48"/>
+    <w:lsdException w:name="Grid Table 4 Accent 2" w:uiPriority="49"/>
+    <w:lsdException w:name="Grid Table 5 Dark Accent 2" w:uiPriority="50"/>
+    <w:lsdException w:name="Grid Table 6 Colorful Accent 2" w:uiPriority="51"/>
+    <w:lsdException w:name="Grid Table 7 Colorful Accent 2" w:uiPriority="52"/>
+    <w:lsdException w:name="Grid Table 1 Light Accent 3" w:uiPriority="46"/>
+    <w:lsdException w:name="Grid Table 2 Accent 3" w:uiPriority="47"/>
+    <w:lsdException w:name="Grid Table 3 Accent 3" w:uiPriority="48"/>
+    <w:lsdException w:name="Grid Table 4 Accent 3" w:uiPriority="49"/>
+    <w:lsdException w:name="Grid Table 5 Dark Accent 3" w:uiPriority="50"/>
+    <w:lsdException w:name="Grid Table 6 Colorful Accent 3" w:uiPriority="51"/>
+    <w:lsdException w:name="Grid Table 7 Colorful Accent 3" w:uiPriority="52"/>
+    <w:lsdException w:name="Grid Table 1 Light Accent 4" w:uiPriority="46"/>
+    <w:lsdException w:name="Grid Table 2 Accent 4" w:uiPriority="47"/>
+    <w:lsdException w:name="Grid Table 3 Accent 4" w:uiPriority="48"/>
+    <w:lsdException w:name="Grid Table 4 Accent 4" w:uiPriority="49"/>
+    <w:lsdException w:name="Grid Table 5 Dark Accent 4" w:uiPriority="50"/>
+    <w:lsdException w:name="Grid Table 6 Colorful Accent 4" w:uiPriority="51"/>
+    <w:lsdException w:name="Grid Table 7 Colorful Accent 4" w:uiPriority="52"/>
+    <w:lsdException w:name="Grid Table 1 Light Accent 5" w:uiPriority="46"/>
+    <w:lsdException w:name="Grid Table 2 Accent 5" w:uiPriority="47"/>
+    <w:lsdException w:name="Grid Table 3 Accent 5" w:uiPriority="48"/>
+    <w:lsdException w:name="Grid Table 4 Accent 5" w:uiPriority="49"/>
+    <w:lsdException w:name="Grid Table 5 Dark Accent 5" w:uiPriority="50"/>
+    <w:lsdException w:name="Grid Table 6 Colorful Accent 5" w:uiPriority="51"/>
+    <w:lsdException w:name="Grid Table 7 Colorful Accent 5" w:uiPriority="52"/>
+    <w:lsdException w:name="Grid Table 1 Light Accent 6" w:uiPriority="46"/>
+    <w:lsdException w:name="Grid Table 2 Accent 6" w:uiPriority="47"/>
+    <w:lsdException w:name="Grid Table 3 Accent 6" w:uiPriority="48"/>
+    <w:lsdException w:name="Grid Table 4 Accent 6" w:uiPriority="49"/>
+    <w:lsdException w:name="Grid Table 5 Dark Accent 6" w:uiPriority="50"/>
+    <w:lsdException w:name="Grid Table 6 Colorful Accent 6" w:uiPriority="51"/>
+    <w:lsdException w:name="Grid Table 7 Colorful Accent 6" w:uiPriority="52"/>
+    <w:lsdException w:name="List Table 1 Light" w:uiPriority="46"/>
+    <w:lsdException w:name="List Table 2" w:uiPriority="47"/>
+    <w:lsdException w:name="List Table 3" w:uiPriority="48"/>
+    <w:lsdException w:name="List Table 4" w:uiPriority="49"/>
+    <w:lsdException w:name="List Table 5 Dark" w:uiPriority="50"/>
+    <w:lsdException w:name="List Table 6 Colorful" w:uiPriority="51"/>
+    <w:lsdException w:name="List Table 7 Colorful" w:uiPriority="52"/>
+    <w:lsdException w:name="List Table 1 Light Accent 1" w:uiPriority="46"/>
+    <w:lsdException w:name="List Table 2 Accent 1" w:uiPriority="47"/>
+    <w:lsdException w:name="List Table 3 Accent 1" w:uiPriority="48"/>
+    <w:lsdException w:name="List Table 4 Accent 1" w:uiPriority="49"/>
+    <w:lsdException w:name="List Table 5 Dark Accent 1" w:uiPriority="50"/>
+    <w:lsdException w:name="List Table 6 Colorful Accent 1" w:uiPriority="51"/>
+    <w:lsdException w:name="List Table 7 Colorful Accent 1" w:uiPriority="52"/>
+    <w:lsdException w:name="List Table 1 Light Accent 2" w:uiPriority="46"/>
+    <w:lsdException w:name="List Table 2 Accent 2" w:uiPriority="47"/>
+    <w:lsdException w:name="List Table 3 Accent 2" w:uiPriority="48"/>
+    <w:lsdException w:name="List Table 4 Accent 2" w:uiPriority="49"/>
+    <w:lsdException w:name="List Table 5 Dark Accent 2" w:uiPriority="50"/>
+    <w:lsdException w:name="List Table 6 Colorful Accent 2" w:uiPriority="51"/>
+    <w:lsdException w:name="List Table 7 Colorful Accent 2" w:uiPriority="52"/>
+    <w:lsdException w:name="List Table 1 Light Accent 3" w:uiPriority="46"/>
+    <w:lsdException w:name="List Table 2 Accent 3" w:uiPriority="47"/>
+    <w:lsdException w:name="List Table 3 Accent 3" w:uiPriority="48"/>
+    <w:lsdException w:name="List Table 4 Accent 3" w:uiPriority="49"/>
+    <w:lsdException w:name="List Table 5 Dark Accent 3" w:uiPriority="50"/>
+    <w:lsdException w:name="List Table 6 Colorful Accent 3" w:uiPriority="51"/>
+    <w:lsdException w:name="List Table 7 Colorful Accent 3" w:uiPriority="52"/>
+    <w:lsdException w:name="List Table 1 Light Accent 4" w:uiPriority="46"/>
+    <w:lsdException w:name="List Table 2 Accent 4" w:uiPriority="47"/>
+    <w:lsdException w:name="List Table 3 Accent 4" w:uiPriority="48"/>
+    <w:lsdException w:name="List Table 4 Accent 4" w:uiPriority="49"/>
+    <w:lsdException w:name="List Table 5 Dark Accent 4" w:uiPriority="50"/>
+    <w:lsdException w:name="List Table 6 Colorful Accent 4" w:uiPriority="51"/>
+    <w:lsdException w:name="List Table 7 Colorful Accent 4" w:uiPriority="52"/>
+    <w:lsdException w:name="List Table 1 Light Accent 5" w:uiPriority="46"/>
+    <w:lsdException w:name="List Table 2 Accent 5" w:uiPriority="47"/>
+    <w:lsdException w:name="List Table 3 Accent 5" w:uiPriority="48"/>
+    <w:lsdException w:name="List Table 4 Accent 5" w:uiPriority="49"/>
+    <w:lsdException w:name="List Table 5 Dark Accent 5" w:uiPriority="50"/>
+    <w:lsdException w:name="List Table 6 Colorful Accent 5" w:uiPriority="51"/>
+    <w:lsdException w:name="List Table 7 Colorful Accent 5" w:uiPriority="52"/>
+    <w:lsdException w:name="List Table 1 Light Accent 6" w:uiPriority="46"/>
+    <w:lsdException w:name="List Table 2 Accent 6" w:uiPriority="47"/>
+    <w:lsdException w:name="List Table 3 Accent 6" w:uiPriority="48"/>
+    <w:lsdException w:name="List Table 4 Accent 6" w:uiPriority="49"/>
+    <w:lsdException w:name="List Table 5 Dark Accent 6" w:uiPriority="50"/>
+    <w:lsdException w:name="List Table 6 Colorful Accent 6" w:uiPriority="51"/>
+    <w:lsdException w:name="List Table 7 Colorful Accent 6" w:uiPriority="52"/>
+    <w:lsdException w:name="Mention" w:semiHidden="1" w:uiPriority="99" w:unhideWhenUsed="1"/>
+    <w:lsdException w:name="Smart Hyperlink" w:semiHidden="1" w:uiPriority="99" w:unhideWhenUsed="1"/>
+    <w:lsdException w:name="Hashtag" w:semiHidden="1" w:uiPriority="99" w:unhideWhenUsed="1"/>
+    <w:lsdException w:name="Unresolved Mention" w:semiHidden="1" w:uiPriority="99" w:unhideWhenUsed="1"/>
+    <w:lsdException w:name="Smart Link" w:semiHidden="1" w:uiPriority="99" w:unhideWhenUsed="1"/>
   </w:latentStyles>
-  <w:style w:type="paragraph" w:default="1" w:styleId="1">
+  <w:style w:type="paragraph" w:default="1" w:styleId="a">
     <w:name w:val="Normal"/>
     <w:qFormat/>
-    <w:uiPriority w:val="0"/>
     <w:pPr>
       <w:widowControl w:val="0"/>
       <w:jc w:val="both"/>
     </w:pPr>
     <w:rPr>
-      <w:rFonts w:asciiTheme="minorHAnsi" w:hAnsiTheme="minorHAnsi" w:eastAsiaTheme="minorEastAsia" w:cstheme="minorBidi"/>
+      <w:rFonts w:asciiTheme="minorHAnsi" w:eastAsiaTheme="minorEastAsia" w:hAnsiTheme="minorHAnsi" w:cstheme="minorBidi"/>
       <w:kern w:val="2"/>
       <w:sz w:val="21"/>
       <w:szCs w:val="22"/>
-      <w:lang w:val="en-US" w:eastAsia="zh-CN" w:bidi="ar-SA"/>
     </w:rPr>
   </w:style>
-  <w:style w:type="paragraph" w:styleId="2">
+  <w:style w:type="paragraph" w:styleId="1">
     <w:name w:val="heading 1"/>
-    <w:basedOn w:val="1"/>
-    <w:next w:val="1"/>
+    <w:basedOn w:val="a"/>
+    <w:next w:val="a"/>
+    <w:uiPriority w:val="1"/>
     <w:qFormat/>
-    <w:uiPriority w:val="1"/>
     <w:pPr>
       <w:spacing w:before="34"/>
       <w:ind w:left="120"/>
-      <w:outlineLvl w:val="1"/>
+      <w:outlineLvl w:val="0"/>
     </w:pPr>
     <w:rPr>
-      <w:rFonts w:ascii="黑体" w:hAnsi="黑体" w:eastAsia="黑体" w:cs="黑体"/>
+      <w:rFonts w:ascii="黑体" w:eastAsia="黑体" w:hAnsi="黑体" w:cs="黑体"/>
       <w:sz w:val="28"/>
       <w:szCs w:val="28"/>
-      <w:lang w:val="en-US" w:eastAsia="zh-CN" w:bidi="ar-SA"/>
     </w:rPr>
   </w:style>
-  <w:style w:type="character" w:default="1" w:styleId="6">
+  <w:style w:type="character" w:default="1" w:styleId="a0">
     <w:name w:val="Default Paragraph Font"/>
+    <w:uiPriority w:val="1"/>
+    <w:unhideWhenUsed/>
+  </w:style>
+  <w:style w:type="table" w:default="1" w:styleId="a1">
+    <w:name w:val="Normal Table"/>
+    <w:uiPriority w:val="99"/>
     <w:semiHidden/>
-    <w:uiPriority w:val="0"/>
-  </w:style>
-  <w:style w:type="table" w:default="1" w:styleId="5">
-    <w:name w:val="Normal Table"/>
-    <w:semiHidden/>
-    <w:qFormat/>
-    <w:uiPriority w:val="0"/>
+    <w:unhideWhenUsed/>
     <w:tblPr>
+      <w:tblInd w:w="0" w:type="dxa"/>
       <w:tblCellMar>
         <w:top w:w="0" w:type="dxa"/>
         <w:left w:w="108" w:type="dxa"/>
@@ -1937,26 +2834,31 @@
       </w:tblCellMar>
     </w:tblPr>
   </w:style>
-  <w:style w:type="paragraph" w:styleId="3">
+  <w:style w:type="numbering" w:default="1" w:styleId="a2">
+    <w:name w:val="No List"/>
+    <w:uiPriority w:val="99"/>
+    <w:semiHidden/>
+    <w:unhideWhenUsed/>
+  </w:style>
+  <w:style w:type="paragraph" w:styleId="a3">
     <w:name w:val="Body Text"/>
-    <w:basedOn w:val="1"/>
+    <w:basedOn w:val="a"/>
+    <w:link w:val="a4"/>
+    <w:uiPriority w:val="1"/>
     <w:qFormat/>
-    <w:uiPriority w:val="1"/>
     <w:pPr>
       <w:ind w:left="120"/>
     </w:pPr>
     <w:rPr>
-      <w:rFonts w:ascii="宋体" w:hAnsi="宋体" w:eastAsia="宋体" w:cs="宋体"/>
+      <w:rFonts w:ascii="宋体" w:eastAsia="宋体" w:hAnsi="宋体" w:cs="宋体"/>
       <w:sz w:val="24"/>
       <w:szCs w:val="24"/>
-      <w:lang w:val="en-US" w:eastAsia="zh-CN" w:bidi="ar-SA"/>
     </w:rPr>
   </w:style>
-  <w:style w:type="paragraph" w:styleId="4">
+  <w:style w:type="paragraph" w:styleId="HTML">
     <w:name w:val="HTML Preformatted"/>
-    <w:basedOn w:val="1"/>
+    <w:basedOn w:val="a"/>
     <w:qFormat/>
-    <w:uiPriority w:val="0"/>
     <w:pPr>
       <w:tabs>
         <w:tab w:val="left" w:pos="916"/>
@@ -1979,26 +2881,24 @@
       <w:jc w:val="left"/>
     </w:pPr>
     <w:rPr>
-      <w:rFonts w:hint="eastAsia" w:ascii="宋体" w:hAnsi="宋体" w:eastAsia="宋体" w:cs="宋体"/>
+      <w:rFonts w:ascii="宋体" w:eastAsia="宋体" w:hAnsi="宋体" w:cs="Times New Roman" w:hint="eastAsia"/>
       <w:kern w:val="0"/>
       <w:sz w:val="24"/>
       <w:szCs w:val="24"/>
-      <w:lang w:val="en-US" w:eastAsia="zh-CN" w:bidi="ar"/>
     </w:rPr>
   </w:style>
-  <w:style w:type="table" w:customStyle="1" w:styleId="7">
+  <w:style w:type="table" w:customStyle="1" w:styleId="TableNormal1">
     <w:name w:val="Table Normal1"/>
+    <w:uiPriority w:val="2"/>
     <w:semiHidden/>
     <w:unhideWhenUsed/>
     <w:qFormat/>
-    <w:uiPriority w:val="2"/>
     <w:pPr>
       <w:widowControl w:val="0"/>
       <w:autoSpaceDE w:val="0"/>
       <w:autoSpaceDN w:val="0"/>
     </w:pPr>
     <w:rPr>
-      <w:kern w:val="0"/>
       <w:sz w:val="22"/>
       <w:lang w:eastAsia="en-US"/>
     </w:rPr>
@@ -2011,18 +2911,30 @@
       </w:tblCellMar>
     </w:tblPr>
   </w:style>
-  <w:style w:type="paragraph" w:styleId="8">
+  <w:style w:type="paragraph" w:styleId="a5">
     <w:name w:val="List Paragraph"/>
-    <w:basedOn w:val="1"/>
+    <w:basedOn w:val="a"/>
+    <w:uiPriority w:val="1"/>
     <w:qFormat/>
-    <w:uiPriority w:val="1"/>
     <w:pPr>
       <w:spacing w:before="5"/>
       <w:ind w:left="721" w:hanging="721"/>
     </w:pPr>
     <w:rPr>
-      <w:rFonts w:ascii="宋体" w:hAnsi="宋体" w:eastAsia="宋体" w:cs="宋体"/>
-      <w:lang w:val="en-US" w:eastAsia="zh-CN" w:bidi="ar-SA"/>
+      <w:rFonts w:ascii="宋体" w:eastAsia="宋体" w:hAnsi="宋体" w:cs="宋体"/>
+    </w:rPr>
+  </w:style>
+  <w:style w:type="character" w:customStyle="1" w:styleId="a4">
+    <w:name w:val="正文文本 字符"/>
+    <w:basedOn w:val="a0"/>
+    <w:link w:val="a3"/>
+    <w:uiPriority w:val="1"/>
+    <w:rsid w:val="002370D2"/>
+    <w:rPr>
+      <w:rFonts w:ascii="宋体" w:hAnsi="宋体" w:cs="宋体"/>
+      <w:kern w:val="2"/>
+      <w:sz w:val="24"/>
+      <w:szCs w:val="24"/>
     </w:rPr>
   </w:style>
 </w:styles>
@@ -2280,6 +3192,7 @@
     </a:fmtScheme>
   </a:themeElements>
   <a:objectDefaults/>
+  <a:extraClrSchemeLst/>
 </a:theme>
 </file>
 

</xml_diff>